<commit_message>
Updated use cases in requirements
Added password change use case to requirements document
</commit_message>
<xml_diff>
--- a/ExtraDocuments/InformalRequirementDoc_TeamonaCob.docx
+++ b/ExtraDocuments/InformalRequirementDoc_TeamonaCob.docx
@@ -1,6 +1,6 @@
 
 <file path=word/document.xml><?xml version="1.0" encoding="utf-8"?>
-<w:document xmlns:wpc="http://schemas.microsoft.com/office/word/2010/wordprocessingCanvas" xmlns:mc="http://schemas.openxmlformats.org/markup-compatibility/2006" xmlns:o="urn:schemas-microsoft-com:office:office" xmlns:r="http://schemas.openxmlformats.org/officeDocument/2006/relationships" xmlns:m="http://schemas.openxmlformats.org/officeDocument/2006/math" xmlns:v="urn:schemas-microsoft-com:vml" xmlns:wp14="http://schemas.microsoft.com/office/word/2010/wordprocessingDrawing" xmlns:wp="http://schemas.openxmlformats.org/drawingml/2006/wordprocessingDrawing" xmlns:w10="urn:schemas-microsoft-com:office:word" xmlns:w="http://schemas.openxmlformats.org/wordprocessingml/2006/main" xmlns:w14="http://schemas.microsoft.com/office/word/2010/wordml" xmlns:w15="http://schemas.microsoft.com/office/word/2012/wordml" xmlns:wpg="http://schemas.microsoft.com/office/word/2010/wordprocessingGroup" xmlns:wpi="http://schemas.microsoft.com/office/word/2010/wordprocessingInk" xmlns:wne="http://schemas.microsoft.com/office/word/2006/wordml" xmlns:wps="http://schemas.microsoft.com/office/word/2010/wordprocessingShape" mc:Ignorable="w14 w15 wp14">
+<w:document xmlns:ve="http://schemas.openxmlformats.org/markup-compatibility/2006" xmlns:o="urn:schemas-microsoft-com:office:office" xmlns:r="http://schemas.openxmlformats.org/officeDocument/2006/relationships" xmlns:m="http://schemas.openxmlformats.org/officeDocument/2006/math" xmlns:v="urn:schemas-microsoft-com:vml" xmlns:wp="http://schemas.openxmlformats.org/drawingml/2006/wordprocessingDrawing" xmlns:w10="urn:schemas-microsoft-com:office:word" xmlns:w="http://schemas.openxmlformats.org/wordprocessingml/2006/main" xmlns:wne="http://schemas.microsoft.com/office/word/2006/wordml">
   <w:background w:color="FFFFFF"/>
   <w:body>
     <w:p>
@@ -15,11 +15,35 @@
       <w:r>
         <w:t xml:space="preserve"> </w:t>
       </w:r>
+      <w:smartTag w:uri="urn:schemas-microsoft-com:office:smarttags" w:element="place">
+        <w:smartTag w:uri="urn:schemas-microsoft-com:office:smarttags" w:element="PlaceName">
+          <w:r>
+            <w:rPr>
+              <w:b/>
+            </w:rPr>
+            <w:t>Ohio</w:t>
+          </w:r>
+        </w:smartTag>
+        <w:r>
+          <w:rPr>
+            <w:b/>
+          </w:rPr>
+          <w:t xml:space="preserve"> </w:t>
+        </w:r>
+        <w:smartTag w:uri="urn:schemas-microsoft-com:office:smarttags" w:element="PlaceType">
+          <w:r>
+            <w:rPr>
+              <w:b/>
+            </w:rPr>
+            <w:t>University</w:t>
+          </w:r>
+        </w:smartTag>
+      </w:smartTag>
       <w:r>
         <w:rPr>
           <w:b/>
         </w:rPr>
-        <w:t>Ohio University Women's Cross Country Performance Program</w:t>
+        <w:t xml:space="preserve"> Women's Cross Country Performance Program</w:t>
       </w:r>
     </w:p>
     <w:p/>
@@ -84,17 +108,8 @@
           <w:color w:val="212121"/>
           <w:highlight w:val="white"/>
         </w:rPr>
-        <w:t xml:space="preserve">Peter </w:t>
-      </w:r>
-      <w:proofErr w:type="spellStart"/>
-      <w:r>
-        <w:rPr>
-          <w:color w:val="212121"/>
-          <w:highlight w:val="white"/>
-        </w:rPr>
-        <w:t>Essman</w:t>
-      </w:r>
-      <w:proofErr w:type="spellEnd"/>
+        <w:t>Peter Essman</w:t>
+      </w:r>
     </w:p>
     <w:p>
       <w:r>
@@ -134,17 +149,8 @@
           <w:color w:val="212121"/>
           <w:highlight w:val="white"/>
         </w:rPr>
-        <w:t xml:space="preserve">Robert </w:t>
-      </w:r>
-      <w:proofErr w:type="spellStart"/>
-      <w:r>
-        <w:rPr>
-          <w:color w:val="212121"/>
-          <w:highlight w:val="white"/>
-        </w:rPr>
-        <w:t>Whitmer</w:t>
-      </w:r>
-      <w:proofErr w:type="spellEnd"/>
+        <w:t>Robert Whitmer</w:t>
+      </w:r>
     </w:p>
     <w:p>
       <w:pPr>
@@ -273,13 +279,8 @@
         <w:contextualSpacing/>
       </w:pPr>
       <w:r>
-        <w:t xml:space="preserve">Michael </w:t>
-      </w:r>
-      <w:proofErr w:type="spellStart"/>
-      <w:r>
-        <w:t>Clevidence</w:t>
-      </w:r>
-      <w:proofErr w:type="spellEnd"/>
+        <w:t>Michael Clevidence</w:t>
+      </w:r>
     </w:p>
     <w:p>
       <w:pPr>
@@ -304,7 +305,41 @@
           <w:color w:val="212121"/>
           <w:highlight w:val="white"/>
         </w:rPr>
-        <w:t xml:space="preserve">Associate Lecturer | School of Applied Health Sciences and Wellness | Ohio University </w:t>
+        <w:t xml:space="preserve">Associate Lecturer | School of Applied Health Sciences and Wellness | </w:t>
+      </w:r>
+      <w:smartTag w:uri="urn:schemas-microsoft-com:office:smarttags" w:element="place">
+        <w:smartTag w:uri="urn:schemas-microsoft-com:office:smarttags" w:element="PlaceName">
+          <w:r>
+            <w:rPr>
+              <w:color w:val="212121"/>
+              <w:highlight w:val="white"/>
+            </w:rPr>
+            <w:t>Ohio</w:t>
+          </w:r>
+        </w:smartTag>
+        <w:r>
+          <w:rPr>
+            <w:color w:val="212121"/>
+            <w:highlight w:val="white"/>
+          </w:rPr>
+          <w:t xml:space="preserve"> </w:t>
+        </w:r>
+        <w:smartTag w:uri="urn:schemas-microsoft-com:office:smarttags" w:element="PlaceType">
+          <w:r>
+            <w:rPr>
+              <w:color w:val="212121"/>
+              <w:highlight w:val="white"/>
+            </w:rPr>
+            <w:t>University</w:t>
+          </w:r>
+        </w:smartTag>
+      </w:smartTag>
+      <w:r>
+        <w:rPr>
+          <w:color w:val="212121"/>
+          <w:highlight w:val="white"/>
+        </w:rPr>
+        <w:t xml:space="preserve"> </w:t>
       </w:r>
     </w:p>
     <w:p/>
@@ -353,14 +388,7 @@
           <w:color w:val="212121"/>
           <w:highlight w:val="white"/>
         </w:rPr>
-        <w:t>Assistant Pro</w:t>
-      </w:r>
-      <w:r>
-        <w:rPr>
-          <w:color w:val="212121"/>
-          <w:highlight w:val="white"/>
-        </w:rPr>
-        <w:t>fessor in Exercise Physiology</w:t>
+        <w:t>Assistant Professor in Exercise Physiology</w:t>
       </w:r>
     </w:p>
     <w:p/>
@@ -382,17 +410,8 @@
           <w:color w:val="212121"/>
           <w:highlight w:val="white"/>
         </w:rPr>
-        <w:t xml:space="preserve">Dr. Robert </w:t>
-      </w:r>
-      <w:proofErr w:type="spellStart"/>
-      <w:r>
-        <w:rPr>
-          <w:color w:val="212121"/>
-          <w:highlight w:val="white"/>
-        </w:rPr>
-        <w:t>Wayner</w:t>
-      </w:r>
-      <w:proofErr w:type="spellEnd"/>
+        <w:t>Dr. Robert Wayner</w:t>
+      </w:r>
     </w:p>
     <w:p>
       <w:pPr>
@@ -449,21 +468,8 @@
       <w:pPr>
         <w:ind w:firstLine="720"/>
       </w:pPr>
-      <w:proofErr w:type="spellStart"/>
-      <w:r>
-        <w:t>Tu</w:t>
-      </w:r>
-      <w:proofErr w:type="spellEnd"/>
-      <w:r>
-        <w:t>/</w:t>
-      </w:r>
-      <w:proofErr w:type="spellStart"/>
-      <w:r>
-        <w:t>th</w:t>
-      </w:r>
-      <w:proofErr w:type="spellEnd"/>
-      <w:r>
-        <w:t xml:space="preserve"> 11:00am - Noon office hours</w:t>
+      <w:r>
+        <w:t>Tu/th 11:00am - Noon office hours</w:t>
       </w:r>
     </w:p>
     <w:p/>
@@ -479,7 +485,6 @@
           <w:sz w:val="28"/>
           <w:szCs w:val="28"/>
         </w:rPr>
-        <w:lastRenderedPageBreak/>
         <w:t>Initial Project Description from client:</w:t>
       </w:r>
     </w:p>
@@ -503,32 +508,7 @@
     <w:p>
       <w:r>
         <w:tab/>
-      </w:r>
-      <w:r>
-        <w:t>The injury rates associated with running are relatively high per hour of participation. Unfortunately, when injury does occur the sports medicine staff must retrospectively attempt to determine the cause of the injury. This is a difficult process as injury</w:t>
-      </w:r>
-      <w:r>
-        <w:t xml:space="preserve"> can occur because of multiple factors (training loads, biomechanical factors, clinical issues, nutrition, etc.), be very individualized, and more importantly most runners use rudimentary metrics such as mileage to track training loads. Our client is curre</w:t>
-      </w:r>
-      <w:r>
-        <w:t>ntly working with an interdisciplinary team consisting of faculty from Physical Therapy, Nutrition, Exercise Physiology, Athletic Training, Athletics, and local physicians to attempt to reduce injury rates in our Women’s Cross Country Team. They conduct bi</w:t>
-      </w:r>
-      <w:r>
-        <w:t>omechanical, nutritional, clinical, and physiological testing to help develop a comprehensive look into the quantity and magnitude of training each runner experiences throughout a single run and across a whole season. Each athlete is individually modeled a</w:t>
-      </w:r>
-      <w:r>
-        <w:t xml:space="preserve">nd tracked throughout the season to help the program team better understand injury when it occurs. They also track metrics like sleep patterns, dietary patterns, </w:t>
-      </w:r>
-      <w:proofErr w:type="gramStart"/>
-      <w:r>
-        <w:t>objective</w:t>
-      </w:r>
-      <w:proofErr w:type="gramEnd"/>
-      <w:r>
-        <w:t>/subjective sensations of injury on a daily basis. Their overall goal is to individua</w:t>
-      </w:r>
-      <w:r>
-        <w:t xml:space="preserve">lize care for each athlete, and create more informed decisions for their sports medicine staff to help each runner prevent injury as opposed to coping with it once it occurs. </w:t>
+        <w:t xml:space="preserve">The injury rates associated with running are relatively high per hour of participation. Unfortunately, when injury does occur the sports medicine staff must retrospectively attempt to determine the cause of the injury. This is a difficult process as injury can occur because of multiple factors (training loads, biomechanical factors, clinical issues, nutrition, etc.), be very individualized, and more importantly most runners use rudimentary metrics such as mileage to track training loads. Our client is currently working with an interdisciplinary team consisting of faculty from Physical Therapy, Nutrition, Exercise Physiology, Athletic Training, Athletics, and local physicians to attempt to reduce injury rates in our Women’s Cross Country Team. They conduct biomechanical, nutritional, clinical, and physiological testing to help develop a comprehensive look into the quantity and magnitude of training each runner experiences throughout a single run and across a whole season. Each athlete is individually modeled and tracked throughout the season to help the program team better understand injury when it occurs. They also track metrics like sleep patterns, dietary patterns, objective/subjective sensations of injury on a daily basis. Their overall goal is to individualize care for each athlete, and create more informed decisions for their sports medicine staff to help each runner prevent injury as opposed to coping with it once it occurs. </w:t>
       </w:r>
     </w:p>
     <w:p>
@@ -557,10 +537,7 @@
         <w:contextualSpacing/>
       </w:pPr>
       <w:r>
-        <w:t xml:space="preserve">Provide Interdisciplinary approach to improving wellness, performance, </w:t>
-      </w:r>
-      <w:r>
-        <w:t xml:space="preserve">and rehabilitation  </w:t>
+        <w:t xml:space="preserve">Provide Interdisciplinary approach to improving wellness, performance, and rehabilitation  </w:t>
       </w:r>
     </w:p>
     <w:p>
@@ -615,27 +592,7 @@
         <w:ind w:firstLine="720"/>
       </w:pPr>
       <w:r>
-        <w:t xml:space="preserve">The client needs assistance with creating a </w:t>
-      </w:r>
-      <w:r>
-        <w:t>user interface that is easier and more intuitive for each athlete to use and record the required information. An iPhone app, or online platform where they can go in and log their daily information and see and learn about their own trends in training. The p</w:t>
-      </w:r>
-      <w:r>
-        <w:t>latform also needs to allow staff to update formulas and data of each athlete that impacts the internal calculations. Currently, the client has built a model within Microsoft Excel that houses all of the calculations, formulas, and data. The plan is to imp</w:t>
-      </w:r>
-      <w:r>
-        <w:t xml:space="preserve">lement an excel page for each runner this year using a cloud system where they can update items on a daily basis (Microsoft </w:t>
-      </w:r>
-      <w:proofErr w:type="spellStart"/>
-      <w:r>
-        <w:t>Onenote</w:t>
-      </w:r>
-      <w:proofErr w:type="spellEnd"/>
-      <w:r>
-        <w:t xml:space="preserve"> or BOX), but the system does not allow staff to review the daily logs of each runner sufficiently nor does it elegantly outp</w:t>
-      </w:r>
-      <w:r>
-        <w:t xml:space="preserve">ut required data in an organized fashion. The ideal platform would export the data from all athletes into a concise excel file or similar format. </w:t>
+        <w:t xml:space="preserve">The client needs assistance with creating a user interface that is easier and more intuitive for each athlete to use and record the required information. An iPhone app, or online platform where they can go in and log their daily information and see and learn about their own trends in training. The platform also needs to allow staff to update formulas and data of each athlete that impacts the internal calculations. Currently, the client has built a model within Microsoft Excel that houses all of the calculations, formulas, and data. The plan is to implement an excel page for each runner this year using a cloud system where they can update items on a daily basis (Microsoft Onenote or BOX), but the system does not allow staff to review the daily logs of each runner sufficiently nor does it elegantly output required data in an organized fashion. The ideal platform would export the data from all athletes into a concise excel file or similar format. </w:t>
       </w:r>
     </w:p>
     <w:p>
@@ -657,7 +614,6 @@
           <w:sz w:val="28"/>
           <w:szCs w:val="28"/>
         </w:rPr>
-        <w:lastRenderedPageBreak/>
         <w:t xml:space="preserve">Intended User Base: </w:t>
       </w:r>
     </w:p>
@@ -734,10 +690,7 @@
         <w:contextualSpacing/>
       </w:pPr>
       <w:r>
-        <w:t xml:space="preserve"> A</w:t>
-      </w:r>
-      <w:r>
-        <w:t>lpha: Development team</w:t>
+        <w:t xml:space="preserve"> Alpha: Development team</w:t>
       </w:r>
     </w:p>
     <w:p>
@@ -813,13 +766,8 @@
         <w:contextualSpacing/>
       </w:pPr>
       <w:r>
-        <w:t xml:space="preserve">Tier 3: Wearable technology: Garmin watch with software such as Garmin Connect / </w:t>
-      </w:r>
-      <w:proofErr w:type="spellStart"/>
-      <w:r>
-        <w:t>Strava</w:t>
-      </w:r>
-      <w:proofErr w:type="spellEnd"/>
+        <w:t>Tier 3: Wearable technology: Garmin watch with software such as Garmin Connect / Strava</w:t>
+      </w:r>
     </w:p>
     <w:p/>
     <w:p/>
@@ -836,10 +784,7 @@
     <w:p/>
     <w:p>
       <w:r>
-        <w:t>Note: The client has described 3 different tiers of progress. The first tier should be the absolute minimum achieved. Tier 2 may be possible d</w:t>
-      </w:r>
-      <w:r>
-        <w:t>epending on our progress and may be initialized/designed for continuation for another group at a later time. Tier 3 incorporates ideas that may not be achievable within the year.</w:t>
+        <w:t>Note: The client has described 3 different tiers of progress. The first tier should be the absolute minimum achieved. Tier 2 may be possible depending on our progress and may be initialized/designed for continuation for another group at a later time. Tier 3 incorporates ideas that may not be achievable within the year.</w:t>
       </w:r>
     </w:p>
     <w:p/>
@@ -879,10 +824,7 @@
         <w:contextualSpacing/>
       </w:pPr>
       <w:r>
-        <w:t>Personal Inf</w:t>
-      </w:r>
-      <w:r>
-        <w:t>ormation (Weight, height, body composition, etc.)</w:t>
+        <w:t>Personal Information (Weight, height, body composition, etc.)</w:t>
       </w:r>
     </w:p>
     <w:p>
@@ -1090,7 +1032,6 @@
         <w:contextualSpacing/>
       </w:pPr>
       <w:r>
-        <w:lastRenderedPageBreak/>
         <w:t>Overall Pace</w:t>
       </w:r>
     </w:p>
@@ -1209,10 +1150,7 @@
         <w:contextualSpacing/>
       </w:pPr>
       <w:r>
-        <w:t>Perso</w:t>
-      </w:r>
-      <w:r>
-        <w:t>nalization through unique user-based training zones that are based on physiological testing.</w:t>
+        <w:t>Personalization through unique user-based training zones that are based on physiological testing.</w:t>
       </w:r>
     </w:p>
     <w:p>
@@ -1251,10 +1189,7 @@
         <w:contextualSpacing/>
       </w:pPr>
       <w:r>
-        <w:t>Inclusion of mobile applications that are able to communicate with the plat</w:t>
-      </w:r>
-      <w:r>
-        <w:t>form such as iOS and Android.</w:t>
+        <w:t>Inclusion of mobile applications that are able to communicate with the platform such as iOS and Android.</w:t>
       </w:r>
     </w:p>
     <w:p>
@@ -1306,10 +1241,7 @@
         <w:contextualSpacing/>
       </w:pPr>
       <w:r>
-        <w:t>The ability to allow other sports to utilize this softwar</w:t>
-      </w:r>
-      <w:r>
-        <w:t>e that is fluid.</w:t>
+        <w:t>The ability to allow other sports to utilize this software that is fluid.</w:t>
       </w:r>
     </w:p>
     <w:p/>
@@ -1326,7 +1258,6 @@
     <w:p/>
     <w:tbl>
       <w:tblPr>
-        <w:tblStyle w:val="a"/>
         <w:tblW w:w="9360" w:type="dxa"/>
         <w:tblBorders>
           <w:top w:val="single" w:sz="8" w:space="0" w:color="000000"/>
@@ -1337,7 +1268,7 @@
           <w:insideV w:val="single" w:sz="8" w:space="0" w:color="000000"/>
         </w:tblBorders>
         <w:tblLayout w:type="fixed"/>
-        <w:tblLook w:val="0600" w:firstRow="0" w:lastRow="0" w:firstColumn="0" w:lastColumn="0" w:noHBand="1" w:noVBand="1"/>
+        <w:tblLook w:val="0000"/>
       </w:tblPr>
       <w:tblGrid>
         <w:gridCol w:w="9360"/>
@@ -1479,10 +1410,7 @@
           </w:p>
           <w:p>
             <w:r>
-              <w:t>Post con</w:t>
-            </w:r>
-            <w:r>
-              <w:t>ditions:</w:t>
+              <w:t>Post conditions:</w:t>
             </w:r>
           </w:p>
           <w:p>
@@ -1505,7 +1433,6 @@
     <w:p/>
     <w:tbl>
       <w:tblPr>
-        <w:tblStyle w:val="a0"/>
         <w:tblW w:w="9360" w:type="dxa"/>
         <w:tblBorders>
           <w:top w:val="single" w:sz="8" w:space="0" w:color="000000"/>
@@ -1516,7 +1443,7 @@
           <w:insideV w:val="single" w:sz="8" w:space="0" w:color="000000"/>
         </w:tblBorders>
         <w:tblLayout w:type="fixed"/>
-        <w:tblLook w:val="0600" w:firstRow="0" w:lastRow="0" w:firstColumn="0" w:lastColumn="0" w:noHBand="1" w:noVBand="1"/>
+        <w:tblLook w:val="0000"/>
       </w:tblPr>
       <w:tblGrid>
         <w:gridCol w:w="9360"/>
@@ -1537,7 +1464,6 @@
           </w:tcPr>
           <w:p>
             <w:r>
-              <w:lastRenderedPageBreak/>
               <w:t>Use case name: Athlete Adjusts Data</w:t>
             </w:r>
           </w:p>
@@ -1684,7 +1610,6 @@
     <w:p/>
     <w:tbl>
       <w:tblPr>
-        <w:tblStyle w:val="a1"/>
         <w:tblW w:w="9360" w:type="dxa"/>
         <w:tblBorders>
           <w:top w:val="single" w:sz="8" w:space="0" w:color="000000"/>
@@ -1695,7 +1620,7 @@
           <w:insideV w:val="single" w:sz="8" w:space="0" w:color="000000"/>
         </w:tblBorders>
         <w:tblLayout w:type="fixed"/>
-        <w:tblLook w:val="0600" w:firstRow="0" w:lastRow="0" w:firstColumn="0" w:lastColumn="0" w:noHBand="1" w:noVBand="1"/>
+        <w:tblLook w:val="0000"/>
       </w:tblPr>
       <w:tblGrid>
         <w:gridCol w:w="9360"/>
@@ -1806,20 +1731,12 @@
               <w:contextualSpacing/>
             </w:pPr>
             <w:r>
-              <w:t xml:space="preserve">Application allows user to download data </w:t>
-            </w:r>
-            <w:r>
-              <w:t>dump of specified timeframe/section</w:t>
-            </w:r>
-          </w:p>
-          <w:p>
-            <w:proofErr w:type="spellStart"/>
-            <w:r>
-              <w:t>Postcondition</w:t>
-            </w:r>
-            <w:proofErr w:type="spellEnd"/>
-            <w:r>
-              <w:t>:</w:t>
+              <w:t>Application allows user to download data dump of specified timeframe/section</w:t>
+            </w:r>
+          </w:p>
+          <w:p>
+            <w:r>
+              <w:t>Postcondition:</w:t>
             </w:r>
           </w:p>
           <w:p>
@@ -1850,7 +1767,6 @@
     <w:p/>
     <w:tbl>
       <w:tblPr>
-        <w:tblStyle w:val="a2"/>
         <w:tblW w:w="9360" w:type="dxa"/>
         <w:tblBorders>
           <w:top w:val="single" w:sz="8" w:space="0" w:color="000000"/>
@@ -1861,7 +1777,7 @@
           <w:insideV w:val="single" w:sz="8" w:space="0" w:color="000000"/>
         </w:tblBorders>
         <w:tblLayout w:type="fixed"/>
-        <w:tblLook w:val="0600" w:firstRow="0" w:lastRow="0" w:firstColumn="0" w:lastColumn="0" w:noHBand="1" w:noVBand="1"/>
+        <w:tblLook w:val="0000"/>
       </w:tblPr>
       <w:tblGrid>
         <w:gridCol w:w="9360"/>
@@ -2026,7 +1942,6 @@
     <w:p/>
     <w:tbl>
       <w:tblPr>
-        <w:tblStyle w:val="a3"/>
         <w:tblW w:w="9360" w:type="dxa"/>
         <w:tblBorders>
           <w:top w:val="single" w:sz="8" w:space="0" w:color="000000"/>
@@ -2037,7 +1952,7 @@
           <w:insideV w:val="single" w:sz="8" w:space="0" w:color="000000"/>
         </w:tblBorders>
         <w:tblLayout w:type="fixed"/>
-        <w:tblLook w:val="0600" w:firstRow="0" w:lastRow="0" w:firstColumn="0" w:lastColumn="0" w:noHBand="1" w:noVBand="1"/>
+        <w:tblLook w:val="0000"/>
       </w:tblPr>
       <w:tblGrid>
         <w:gridCol w:w="9360"/>
@@ -2063,10 +1978,7 @@
           </w:p>
           <w:p>
             <w:r>
-              <w:t>Part</w:t>
-            </w:r>
-            <w:r>
-              <w:t>icipating Actors: Admin, Athlete</w:t>
+              <w:t>Participating Actors: Admin, Athlete</w:t>
             </w:r>
           </w:p>
           <w:p>
@@ -2224,10 +2136,7 @@
               <w:contextualSpacing/>
             </w:pPr>
             <w:r>
-              <w:t>Athlete can now use ap</w:t>
-            </w:r>
-            <w:r>
-              <w:t>plication to enter daily information</w:t>
+              <w:t>Athlete can now use application to enter daily information</w:t>
             </w:r>
           </w:p>
         </w:tc>
@@ -2244,7 +2153,6 @@
     <w:p/>
     <w:tbl>
       <w:tblPr>
-        <w:tblStyle w:val="a4"/>
         <w:tblW w:w="9360" w:type="dxa"/>
         <w:tblBorders>
           <w:top w:val="single" w:sz="8" w:space="0" w:color="000000"/>
@@ -2255,7 +2163,7 @@
           <w:insideV w:val="single" w:sz="8" w:space="0" w:color="000000"/>
         </w:tblBorders>
         <w:tblLayout w:type="fixed"/>
-        <w:tblLook w:val="0600" w:firstRow="0" w:lastRow="0" w:firstColumn="0" w:lastColumn="0" w:noHBand="1" w:noVBand="1"/>
+        <w:tblLook w:val="0000"/>
       </w:tblPr>
       <w:tblGrid>
         <w:gridCol w:w="9360"/>
@@ -2383,13 +2291,8 @@
             </w:r>
           </w:p>
           <w:p>
-            <w:proofErr w:type="spellStart"/>
-            <w:r>
-              <w:t>Postcondition</w:t>
-            </w:r>
-            <w:proofErr w:type="spellEnd"/>
-            <w:r>
-              <w:t>:</w:t>
+            <w:r>
+              <w:t>Postcondition:</w:t>
             </w:r>
           </w:p>
           <w:p>
@@ -2413,7 +2316,6 @@
     <w:p/>
     <w:tbl>
       <w:tblPr>
-        <w:tblStyle w:val="a5"/>
         <w:tblW w:w="9360" w:type="dxa"/>
         <w:tblBorders>
           <w:top w:val="single" w:sz="8" w:space="0" w:color="000000"/>
@@ -2424,7 +2326,7 @@
           <w:insideV w:val="single" w:sz="8" w:space="0" w:color="000000"/>
         </w:tblBorders>
         <w:tblLayout w:type="fixed"/>
-        <w:tblLook w:val="0600" w:firstRow="0" w:lastRow="0" w:firstColumn="0" w:lastColumn="0" w:noHBand="1" w:noVBand="1"/>
+        <w:tblLook w:val="0000"/>
       </w:tblPr>
       <w:tblGrid>
         <w:gridCol w:w="9360"/>
@@ -2465,10 +2367,7 @@
               <w:contextualSpacing/>
             </w:pPr>
             <w:r>
-              <w:t>Athlete has specific personalized equati</w:t>
-            </w:r>
-            <w:r>
-              <w:t>on based on testing</w:t>
+              <w:t>Athlete has specific personalized equation based on testing</w:t>
             </w:r>
           </w:p>
           <w:p>
@@ -2542,13 +2441,8 @@
             </w:r>
           </w:p>
           <w:p>
-            <w:proofErr w:type="spellStart"/>
-            <w:r>
-              <w:t>Postcondition</w:t>
-            </w:r>
-            <w:proofErr w:type="spellEnd"/>
-            <w:r>
-              <w:t>:</w:t>
+            <w:r>
+              <w:t>Postcondition:</w:t>
             </w:r>
           </w:p>
           <w:p>
@@ -2568,6 +2462,142 @@
       </w:tr>
     </w:tbl>
     <w:p/>
+    <w:p/>
+    <w:p/>
+    <w:p/>
+    <w:p/>
+    <w:p/>
+    <w:p/>
+    <w:p/>
+    <w:p/>
+    <w:p/>
+    <w:p/>
+    <w:tbl>
+      <w:tblPr>
+        <w:tblW w:w="9360" w:type="dxa"/>
+        <w:tblBorders>
+          <w:top w:val="single" w:sz="8" w:space="0" w:color="000000"/>
+          <w:left w:val="single" w:sz="8" w:space="0" w:color="000000"/>
+          <w:bottom w:val="single" w:sz="8" w:space="0" w:color="000000"/>
+          <w:right w:val="single" w:sz="8" w:space="0" w:color="000000"/>
+          <w:insideH w:val="single" w:sz="8" w:space="0" w:color="000000"/>
+          <w:insideV w:val="single" w:sz="8" w:space="0" w:color="000000"/>
+        </w:tblBorders>
+        <w:tblLayout w:type="fixed"/>
+        <w:tblLook w:val="0000"/>
+      </w:tblPr>
+      <w:tblGrid>
+        <w:gridCol w:w="9360"/>
+      </w:tblGrid>
+      <w:tr>
+        <w:tc>
+          <w:tcPr>
+            <w:tcW w:w="9360" w:type="dxa"/>
+            <w:tcMar>
+              <w:top w:w="100" w:type="dxa"/>
+              <w:left w:w="100" w:type="dxa"/>
+              <w:bottom w:w="100" w:type="dxa"/>
+              <w:right w:w="100" w:type="dxa"/>
+            </w:tcMar>
+          </w:tcPr>
+          <w:p>
+            <w:r>
+              <w:t>Use case name: User Changes Password</w:t>
+            </w:r>
+          </w:p>
+          <w:p>
+            <w:r>
+              <w:t>Participating Actor(s): Athlete/Coach/Admin</w:t>
+            </w:r>
+          </w:p>
+          <w:p>
+            <w:r>
+              <w:t xml:space="preserve">Precondition: </w:t>
+            </w:r>
+          </w:p>
+          <w:p>
+            <w:pPr>
+              <w:numPr>
+                <w:ilvl w:val="0"/>
+                <w:numId w:val="37"/>
+              </w:numPr>
+              <w:contextualSpacing/>
+            </w:pPr>
+            <w:r>
+              <w:t>User has valid username/password combination to access application</w:t>
+            </w:r>
+          </w:p>
+          <w:p>
+            <w:r>
+              <w:t>Flow of Events:</w:t>
+            </w:r>
+          </w:p>
+          <w:p>
+            <w:pPr>
+              <w:numPr>
+                <w:ilvl w:val="0"/>
+                <w:numId w:val="38"/>
+              </w:numPr>
+            </w:pPr>
+            <w:r>
+              <w:t>User logs into application</w:t>
+            </w:r>
+          </w:p>
+          <w:p>
+            <w:pPr>
+              <w:numPr>
+                <w:ilvl w:val="0"/>
+                <w:numId w:val="38"/>
+              </w:numPr>
+            </w:pPr>
+            <w:r>
+              <w:t>Selects change password option from help menu</w:t>
+            </w:r>
+          </w:p>
+          <w:p>
+            <w:pPr>
+              <w:numPr>
+                <w:ilvl w:val="0"/>
+                <w:numId w:val="38"/>
+              </w:numPr>
+            </w:pPr>
+            <w:r>
+              <w:t xml:space="preserve">Enters new password </w:t>
+            </w:r>
+          </w:p>
+          <w:p>
+            <w:pPr>
+              <w:numPr>
+                <w:ilvl w:val="0"/>
+                <w:numId w:val="38"/>
+              </w:numPr>
+            </w:pPr>
+            <w:r>
+              <w:t>Submits password change via button</w:t>
+            </w:r>
+          </w:p>
+          <w:p>
+            <w:r>
+              <w:t>Postcondition:</w:t>
+            </w:r>
+          </w:p>
+          <w:p>
+            <w:pPr>
+              <w:numPr>
+                <w:ilvl w:val="0"/>
+                <w:numId w:val="40"/>
+              </w:numPr>
+              <w:ind w:left="1440" w:hanging="360"/>
+            </w:pPr>
+            <w:r>
+              <w:t>User is still logged into the application but the database contains the updated password for the user</w:t>
+            </w:r>
+          </w:p>
+        </w:tc>
+      </w:tr>
+    </w:tbl>
+    <w:p/>
+    <w:p/>
     <w:p>
       <w:r>
         <w:rPr>
@@ -2588,15 +2618,7 @@
         <w:contextualSpacing/>
       </w:pPr>
       <w:r>
-        <w:t xml:space="preserve">3 tiers of user groups: Administrators, trainers, athletes to comply with privacy regulations (HIPAA, </w:t>
-      </w:r>
-      <w:proofErr w:type="spellStart"/>
-      <w:r>
-        <w:t>etc</w:t>
-      </w:r>
-      <w:proofErr w:type="spellEnd"/>
-      <w:r>
-        <w:t>) as well as security of data.</w:t>
+        <w:t>3 tiers of user groups: Administrators, trainers, athletes to comply with privacy regulations (HIPAA, etc) as well as security of data.</w:t>
       </w:r>
     </w:p>
     <w:p/>
@@ -2612,8 +2634,8 @@
 </file>
 
 <file path=word/numbering.xml><?xml version="1.0" encoding="utf-8"?>
-<w:numbering xmlns:wpc="http://schemas.microsoft.com/office/word/2010/wordprocessingCanvas" xmlns:mc="http://schemas.openxmlformats.org/markup-compatibility/2006" xmlns:o="urn:schemas-microsoft-com:office:office" xmlns:r="http://schemas.openxmlformats.org/officeDocument/2006/relationships" xmlns:m="http://schemas.openxmlformats.org/officeDocument/2006/math" xmlns:v="urn:schemas-microsoft-com:vml" xmlns:wp14="http://schemas.microsoft.com/office/word/2010/wordprocessingDrawing" xmlns:wp="http://schemas.openxmlformats.org/drawingml/2006/wordprocessingDrawing" xmlns:w10="urn:schemas-microsoft-com:office:word" xmlns:w="http://schemas.openxmlformats.org/wordprocessingml/2006/main" xmlns:w14="http://schemas.microsoft.com/office/word/2010/wordml" xmlns:w15="http://schemas.microsoft.com/office/word/2012/wordml" xmlns:wpg="http://schemas.microsoft.com/office/word/2010/wordprocessingGroup" xmlns:wpi="http://schemas.microsoft.com/office/word/2010/wordprocessingInk" xmlns:wne="http://schemas.microsoft.com/office/word/2006/wordml" xmlns:wps="http://schemas.microsoft.com/office/word/2010/wordprocessingShape" mc:Ignorable="w14 w15 wp14">
-  <w:abstractNum w:abstractNumId="0" w15:restartNumberingAfterBreak="0">
+<w:numbering xmlns:ve="http://schemas.openxmlformats.org/markup-compatibility/2006" xmlns:o="urn:schemas-microsoft-com:office:office" xmlns:r="http://schemas.openxmlformats.org/officeDocument/2006/relationships" xmlns:m="http://schemas.openxmlformats.org/officeDocument/2006/math" xmlns:v="urn:schemas-microsoft-com:vml" xmlns:wp="http://schemas.openxmlformats.org/drawingml/2006/wordprocessingDrawing" xmlns:w10="urn:schemas-microsoft-com:office:word" xmlns:w="http://schemas.openxmlformats.org/wordprocessingml/2006/main" xmlns:wne="http://schemas.microsoft.com/office/word/2006/wordml">
+  <w:abstractNum w:abstractNumId="0">
     <w:nsid w:val="01EE31E8"/>
     <w:multiLevelType w:val="multilevel"/>
     <w:tmpl w:val="A9C4350E"/>
@@ -2726,7 +2748,7 @@
       </w:rPr>
     </w:lvl>
   </w:abstractNum>
-  <w:abstractNum w:abstractNumId="1" w15:restartNumberingAfterBreak="0">
+  <w:abstractNum w:abstractNumId="1">
     <w:nsid w:val="0974611C"/>
     <w:multiLevelType w:val="multilevel"/>
     <w:tmpl w:val="4FD63636"/>
@@ -2739,6 +2761,7 @@
         <w:ind w:left="1440" w:firstLine="1080"/>
       </w:pPr>
       <w:rPr>
+        <w:rFonts w:cs="Times New Roman"/>
         <w:u w:val="none"/>
       </w:rPr>
     </w:lvl>
@@ -2751,6 +2774,7 @@
         <w:ind w:left="2160" w:firstLine="1800"/>
       </w:pPr>
       <w:rPr>
+        <w:rFonts w:cs="Times New Roman"/>
         <w:u w:val="none"/>
       </w:rPr>
     </w:lvl>
@@ -2763,6 +2787,7 @@
         <w:ind w:left="2880" w:firstLine="2520"/>
       </w:pPr>
       <w:rPr>
+        <w:rFonts w:cs="Times New Roman"/>
         <w:u w:val="none"/>
       </w:rPr>
     </w:lvl>
@@ -2775,6 +2800,7 @@
         <w:ind w:left="3600" w:firstLine="3240"/>
       </w:pPr>
       <w:rPr>
+        <w:rFonts w:cs="Times New Roman"/>
         <w:u w:val="none"/>
       </w:rPr>
     </w:lvl>
@@ -2787,6 +2813,7 @@
         <w:ind w:left="4320" w:firstLine="3960"/>
       </w:pPr>
       <w:rPr>
+        <w:rFonts w:cs="Times New Roman"/>
         <w:u w:val="none"/>
       </w:rPr>
     </w:lvl>
@@ -2799,6 +2826,7 @@
         <w:ind w:left="5040" w:firstLine="4680"/>
       </w:pPr>
       <w:rPr>
+        <w:rFonts w:cs="Times New Roman"/>
         <w:u w:val="none"/>
       </w:rPr>
     </w:lvl>
@@ -2811,6 +2839,7 @@
         <w:ind w:left="5760" w:firstLine="5400"/>
       </w:pPr>
       <w:rPr>
+        <w:rFonts w:cs="Times New Roman"/>
         <w:u w:val="none"/>
       </w:rPr>
     </w:lvl>
@@ -2823,6 +2852,7 @@
         <w:ind w:left="6480" w:firstLine="6120"/>
       </w:pPr>
       <w:rPr>
+        <w:rFonts w:cs="Times New Roman"/>
         <w:u w:val="none"/>
       </w:rPr>
     </w:lvl>
@@ -2835,11 +2865,12 @@
         <w:ind w:left="7200" w:firstLine="6840"/>
       </w:pPr>
       <w:rPr>
+        <w:rFonts w:cs="Times New Roman"/>
         <w:u w:val="none"/>
       </w:rPr>
     </w:lvl>
   </w:abstractNum>
-  <w:abstractNum w:abstractNumId="2" w15:restartNumberingAfterBreak="0">
+  <w:abstractNum w:abstractNumId="2">
     <w:nsid w:val="0D9F4474"/>
     <w:multiLevelType w:val="multilevel"/>
     <w:tmpl w:val="999EC87A"/>
@@ -2952,7 +2983,7 @@
       </w:rPr>
     </w:lvl>
   </w:abstractNum>
-  <w:abstractNum w:abstractNumId="3" w15:restartNumberingAfterBreak="0">
+  <w:abstractNum w:abstractNumId="3">
     <w:nsid w:val="0E417572"/>
     <w:multiLevelType w:val="multilevel"/>
     <w:tmpl w:val="DD0CD49C"/>
@@ -3065,7 +3096,287 @@
       </w:rPr>
     </w:lvl>
   </w:abstractNum>
-  <w:abstractNum w:abstractNumId="4" w15:restartNumberingAfterBreak="0">
+  <w:abstractNum w:abstractNumId="4">
+    <w:nsid w:val="0F9B4F69"/>
+    <w:multiLevelType w:val="hybridMultilevel"/>
+    <w:tmpl w:val="6D9097FC"/>
+    <w:lvl w:ilvl="0" w:tplc="0409000F">
+      <w:start w:val="1"/>
+      <w:numFmt w:val="decimal"/>
+      <w:lvlText w:val="%1."/>
+      <w:lvlJc w:val="left"/>
+      <w:pPr>
+        <w:tabs>
+          <w:tab w:val="num" w:pos="1800"/>
+        </w:tabs>
+        <w:ind w:left="1800" w:hanging="360"/>
+      </w:pPr>
+      <w:rPr>
+        <w:rFonts w:cs="Times New Roman"/>
+      </w:rPr>
+    </w:lvl>
+    <w:lvl w:ilvl="1" w:tplc="04090019" w:tentative="1">
+      <w:start w:val="1"/>
+      <w:numFmt w:val="lowerLetter"/>
+      <w:lvlText w:val="%2."/>
+      <w:lvlJc w:val="left"/>
+      <w:pPr>
+        <w:tabs>
+          <w:tab w:val="num" w:pos="2520"/>
+        </w:tabs>
+        <w:ind w:left="2520" w:hanging="360"/>
+      </w:pPr>
+      <w:rPr>
+        <w:rFonts w:cs="Times New Roman"/>
+      </w:rPr>
+    </w:lvl>
+    <w:lvl w:ilvl="2" w:tplc="0409001B" w:tentative="1">
+      <w:start w:val="1"/>
+      <w:numFmt w:val="lowerRoman"/>
+      <w:lvlText w:val="%3."/>
+      <w:lvlJc w:val="right"/>
+      <w:pPr>
+        <w:tabs>
+          <w:tab w:val="num" w:pos="3240"/>
+        </w:tabs>
+        <w:ind w:left="3240" w:hanging="180"/>
+      </w:pPr>
+      <w:rPr>
+        <w:rFonts w:cs="Times New Roman"/>
+      </w:rPr>
+    </w:lvl>
+    <w:lvl w:ilvl="3" w:tplc="0409000F" w:tentative="1">
+      <w:start w:val="1"/>
+      <w:numFmt w:val="decimal"/>
+      <w:lvlText w:val="%4."/>
+      <w:lvlJc w:val="left"/>
+      <w:pPr>
+        <w:tabs>
+          <w:tab w:val="num" w:pos="3960"/>
+        </w:tabs>
+        <w:ind w:left="3960" w:hanging="360"/>
+      </w:pPr>
+      <w:rPr>
+        <w:rFonts w:cs="Times New Roman"/>
+      </w:rPr>
+    </w:lvl>
+    <w:lvl w:ilvl="4" w:tplc="04090019" w:tentative="1">
+      <w:start w:val="1"/>
+      <w:numFmt w:val="lowerLetter"/>
+      <w:lvlText w:val="%5."/>
+      <w:lvlJc w:val="left"/>
+      <w:pPr>
+        <w:tabs>
+          <w:tab w:val="num" w:pos="4680"/>
+        </w:tabs>
+        <w:ind w:left="4680" w:hanging="360"/>
+      </w:pPr>
+      <w:rPr>
+        <w:rFonts w:cs="Times New Roman"/>
+      </w:rPr>
+    </w:lvl>
+    <w:lvl w:ilvl="5" w:tplc="0409001B" w:tentative="1">
+      <w:start w:val="1"/>
+      <w:numFmt w:val="lowerRoman"/>
+      <w:lvlText w:val="%6."/>
+      <w:lvlJc w:val="right"/>
+      <w:pPr>
+        <w:tabs>
+          <w:tab w:val="num" w:pos="5400"/>
+        </w:tabs>
+        <w:ind w:left="5400" w:hanging="180"/>
+      </w:pPr>
+      <w:rPr>
+        <w:rFonts w:cs="Times New Roman"/>
+      </w:rPr>
+    </w:lvl>
+    <w:lvl w:ilvl="6" w:tplc="0409000F" w:tentative="1">
+      <w:start w:val="1"/>
+      <w:numFmt w:val="decimal"/>
+      <w:lvlText w:val="%7."/>
+      <w:lvlJc w:val="left"/>
+      <w:pPr>
+        <w:tabs>
+          <w:tab w:val="num" w:pos="6120"/>
+        </w:tabs>
+        <w:ind w:left="6120" w:hanging="360"/>
+      </w:pPr>
+      <w:rPr>
+        <w:rFonts w:cs="Times New Roman"/>
+      </w:rPr>
+    </w:lvl>
+    <w:lvl w:ilvl="7" w:tplc="04090019" w:tentative="1">
+      <w:start w:val="1"/>
+      <w:numFmt w:val="lowerLetter"/>
+      <w:lvlText w:val="%8."/>
+      <w:lvlJc w:val="left"/>
+      <w:pPr>
+        <w:tabs>
+          <w:tab w:val="num" w:pos="6840"/>
+        </w:tabs>
+        <w:ind w:left="6840" w:hanging="360"/>
+      </w:pPr>
+      <w:rPr>
+        <w:rFonts w:cs="Times New Roman"/>
+      </w:rPr>
+    </w:lvl>
+    <w:lvl w:ilvl="8" w:tplc="0409001B" w:tentative="1">
+      <w:start w:val="1"/>
+      <w:numFmt w:val="lowerRoman"/>
+      <w:lvlText w:val="%9."/>
+      <w:lvlJc w:val="right"/>
+      <w:pPr>
+        <w:tabs>
+          <w:tab w:val="num" w:pos="7560"/>
+        </w:tabs>
+        <w:ind w:left="7560" w:hanging="180"/>
+      </w:pPr>
+      <w:rPr>
+        <w:rFonts w:cs="Times New Roman"/>
+      </w:rPr>
+    </w:lvl>
+  </w:abstractNum>
+  <w:abstractNum w:abstractNumId="5">
+    <w:nsid w:val="126567DD"/>
+    <w:multiLevelType w:val="hybridMultilevel"/>
+    <w:tmpl w:val="E2F20F66"/>
+    <w:lvl w:ilvl="0" w:tplc="0409000F">
+      <w:start w:val="1"/>
+      <w:numFmt w:val="decimal"/>
+      <w:lvlText w:val="%1."/>
+      <w:lvlJc w:val="left"/>
+      <w:pPr>
+        <w:tabs>
+          <w:tab w:val="num" w:pos="1440"/>
+        </w:tabs>
+        <w:ind w:left="1440" w:hanging="360"/>
+      </w:pPr>
+      <w:rPr>
+        <w:rFonts w:cs="Times New Roman"/>
+      </w:rPr>
+    </w:lvl>
+    <w:lvl w:ilvl="1" w:tplc="04090019" w:tentative="1">
+      <w:start w:val="1"/>
+      <w:numFmt w:val="lowerLetter"/>
+      <w:lvlText w:val="%2."/>
+      <w:lvlJc w:val="left"/>
+      <w:pPr>
+        <w:tabs>
+          <w:tab w:val="num" w:pos="2160"/>
+        </w:tabs>
+        <w:ind w:left="2160" w:hanging="360"/>
+      </w:pPr>
+      <w:rPr>
+        <w:rFonts w:cs="Times New Roman"/>
+      </w:rPr>
+    </w:lvl>
+    <w:lvl w:ilvl="2" w:tplc="0409001B" w:tentative="1">
+      <w:start w:val="1"/>
+      <w:numFmt w:val="lowerRoman"/>
+      <w:lvlText w:val="%3."/>
+      <w:lvlJc w:val="right"/>
+      <w:pPr>
+        <w:tabs>
+          <w:tab w:val="num" w:pos="2880"/>
+        </w:tabs>
+        <w:ind w:left="2880" w:hanging="180"/>
+      </w:pPr>
+      <w:rPr>
+        <w:rFonts w:cs="Times New Roman"/>
+      </w:rPr>
+    </w:lvl>
+    <w:lvl w:ilvl="3" w:tplc="0409000F" w:tentative="1">
+      <w:start w:val="1"/>
+      <w:numFmt w:val="decimal"/>
+      <w:lvlText w:val="%4."/>
+      <w:lvlJc w:val="left"/>
+      <w:pPr>
+        <w:tabs>
+          <w:tab w:val="num" w:pos="3600"/>
+        </w:tabs>
+        <w:ind w:left="3600" w:hanging="360"/>
+      </w:pPr>
+      <w:rPr>
+        <w:rFonts w:cs="Times New Roman"/>
+      </w:rPr>
+    </w:lvl>
+    <w:lvl w:ilvl="4" w:tplc="04090019" w:tentative="1">
+      <w:start w:val="1"/>
+      <w:numFmt w:val="lowerLetter"/>
+      <w:lvlText w:val="%5."/>
+      <w:lvlJc w:val="left"/>
+      <w:pPr>
+        <w:tabs>
+          <w:tab w:val="num" w:pos="4320"/>
+        </w:tabs>
+        <w:ind w:left="4320" w:hanging="360"/>
+      </w:pPr>
+      <w:rPr>
+        <w:rFonts w:cs="Times New Roman"/>
+      </w:rPr>
+    </w:lvl>
+    <w:lvl w:ilvl="5" w:tplc="0409001B" w:tentative="1">
+      <w:start w:val="1"/>
+      <w:numFmt w:val="lowerRoman"/>
+      <w:lvlText w:val="%6."/>
+      <w:lvlJc w:val="right"/>
+      <w:pPr>
+        <w:tabs>
+          <w:tab w:val="num" w:pos="5040"/>
+        </w:tabs>
+        <w:ind w:left="5040" w:hanging="180"/>
+      </w:pPr>
+      <w:rPr>
+        <w:rFonts w:cs="Times New Roman"/>
+      </w:rPr>
+    </w:lvl>
+    <w:lvl w:ilvl="6" w:tplc="0409000F" w:tentative="1">
+      <w:start w:val="1"/>
+      <w:numFmt w:val="decimal"/>
+      <w:lvlText w:val="%7."/>
+      <w:lvlJc w:val="left"/>
+      <w:pPr>
+        <w:tabs>
+          <w:tab w:val="num" w:pos="5760"/>
+        </w:tabs>
+        <w:ind w:left="5760" w:hanging="360"/>
+      </w:pPr>
+      <w:rPr>
+        <w:rFonts w:cs="Times New Roman"/>
+      </w:rPr>
+    </w:lvl>
+    <w:lvl w:ilvl="7" w:tplc="04090019" w:tentative="1">
+      <w:start w:val="1"/>
+      <w:numFmt w:val="lowerLetter"/>
+      <w:lvlText w:val="%8."/>
+      <w:lvlJc w:val="left"/>
+      <w:pPr>
+        <w:tabs>
+          <w:tab w:val="num" w:pos="6480"/>
+        </w:tabs>
+        <w:ind w:left="6480" w:hanging="360"/>
+      </w:pPr>
+      <w:rPr>
+        <w:rFonts w:cs="Times New Roman"/>
+      </w:rPr>
+    </w:lvl>
+    <w:lvl w:ilvl="8" w:tplc="0409001B" w:tentative="1">
+      <w:start w:val="1"/>
+      <w:numFmt w:val="lowerRoman"/>
+      <w:lvlText w:val="%9."/>
+      <w:lvlJc w:val="right"/>
+      <w:pPr>
+        <w:tabs>
+          <w:tab w:val="num" w:pos="7200"/>
+        </w:tabs>
+        <w:ind w:left="7200" w:hanging="180"/>
+      </w:pPr>
+      <w:rPr>
+        <w:rFonts w:cs="Times New Roman"/>
+      </w:rPr>
+    </w:lvl>
+  </w:abstractNum>
+  <w:abstractNum w:abstractNumId="6">
     <w:nsid w:val="14C20C07"/>
     <w:multiLevelType w:val="multilevel"/>
     <w:tmpl w:val="3A1CCBFA"/>
@@ -3078,6 +3389,7 @@
         <w:ind w:left="1440" w:firstLine="1080"/>
       </w:pPr>
       <w:rPr>
+        <w:rFonts w:cs="Times New Roman"/>
         <w:u w:val="none"/>
       </w:rPr>
     </w:lvl>
@@ -3090,6 +3402,7 @@
         <w:ind w:left="2160" w:firstLine="1800"/>
       </w:pPr>
       <w:rPr>
+        <w:rFonts w:cs="Times New Roman"/>
         <w:u w:val="none"/>
       </w:rPr>
     </w:lvl>
@@ -3102,6 +3415,7 @@
         <w:ind w:left="2880" w:firstLine="2520"/>
       </w:pPr>
       <w:rPr>
+        <w:rFonts w:cs="Times New Roman"/>
         <w:u w:val="none"/>
       </w:rPr>
     </w:lvl>
@@ -3114,6 +3428,7 @@
         <w:ind w:left="3600" w:firstLine="3240"/>
       </w:pPr>
       <w:rPr>
+        <w:rFonts w:cs="Times New Roman"/>
         <w:u w:val="none"/>
       </w:rPr>
     </w:lvl>
@@ -3126,6 +3441,7 @@
         <w:ind w:left="4320" w:firstLine="3960"/>
       </w:pPr>
       <w:rPr>
+        <w:rFonts w:cs="Times New Roman"/>
         <w:u w:val="none"/>
       </w:rPr>
     </w:lvl>
@@ -3138,6 +3454,7 @@
         <w:ind w:left="5040" w:firstLine="4680"/>
       </w:pPr>
       <w:rPr>
+        <w:rFonts w:cs="Times New Roman"/>
         <w:u w:val="none"/>
       </w:rPr>
     </w:lvl>
@@ -3150,6 +3467,7 @@
         <w:ind w:left="5760" w:firstLine="5400"/>
       </w:pPr>
       <w:rPr>
+        <w:rFonts w:cs="Times New Roman"/>
         <w:u w:val="none"/>
       </w:rPr>
     </w:lvl>
@@ -3162,6 +3480,7 @@
         <w:ind w:left="6480" w:firstLine="6120"/>
       </w:pPr>
       <w:rPr>
+        <w:rFonts w:cs="Times New Roman"/>
         <w:u w:val="none"/>
       </w:rPr>
     </w:lvl>
@@ -3174,11 +3493,12 @@
         <w:ind w:left="7200" w:firstLine="6840"/>
       </w:pPr>
       <w:rPr>
+        <w:rFonts w:cs="Times New Roman"/>
         <w:u w:val="none"/>
       </w:rPr>
     </w:lvl>
   </w:abstractNum>
-  <w:abstractNum w:abstractNumId="5" w15:restartNumberingAfterBreak="0">
+  <w:abstractNum w:abstractNumId="7">
     <w:nsid w:val="18355563"/>
     <w:multiLevelType w:val="multilevel"/>
     <w:tmpl w:val="2050F2F6"/>
@@ -3291,7 +3611,147 @@
       </w:rPr>
     </w:lvl>
   </w:abstractNum>
-  <w:abstractNum w:abstractNumId="6" w15:restartNumberingAfterBreak="0">
+  <w:abstractNum w:abstractNumId="8">
+    <w:nsid w:val="1A090290"/>
+    <w:multiLevelType w:val="hybridMultilevel"/>
+    <w:tmpl w:val="15721602"/>
+    <w:lvl w:ilvl="0" w:tplc="0409000F">
+      <w:start w:val="1"/>
+      <w:numFmt w:val="decimal"/>
+      <w:lvlText w:val="%1."/>
+      <w:lvlJc w:val="left"/>
+      <w:pPr>
+        <w:tabs>
+          <w:tab w:val="num" w:pos="1440"/>
+        </w:tabs>
+        <w:ind w:left="1440" w:hanging="360"/>
+      </w:pPr>
+      <w:rPr>
+        <w:rFonts w:cs="Times New Roman"/>
+      </w:rPr>
+    </w:lvl>
+    <w:lvl w:ilvl="1" w:tplc="04090019" w:tentative="1">
+      <w:start w:val="1"/>
+      <w:numFmt w:val="lowerLetter"/>
+      <w:lvlText w:val="%2."/>
+      <w:lvlJc w:val="left"/>
+      <w:pPr>
+        <w:tabs>
+          <w:tab w:val="num" w:pos="2160"/>
+        </w:tabs>
+        <w:ind w:left="2160" w:hanging="360"/>
+      </w:pPr>
+      <w:rPr>
+        <w:rFonts w:cs="Times New Roman"/>
+      </w:rPr>
+    </w:lvl>
+    <w:lvl w:ilvl="2" w:tplc="0409001B" w:tentative="1">
+      <w:start w:val="1"/>
+      <w:numFmt w:val="lowerRoman"/>
+      <w:lvlText w:val="%3."/>
+      <w:lvlJc w:val="right"/>
+      <w:pPr>
+        <w:tabs>
+          <w:tab w:val="num" w:pos="2880"/>
+        </w:tabs>
+        <w:ind w:left="2880" w:hanging="180"/>
+      </w:pPr>
+      <w:rPr>
+        <w:rFonts w:cs="Times New Roman"/>
+      </w:rPr>
+    </w:lvl>
+    <w:lvl w:ilvl="3" w:tplc="0409000F" w:tentative="1">
+      <w:start w:val="1"/>
+      <w:numFmt w:val="decimal"/>
+      <w:lvlText w:val="%4."/>
+      <w:lvlJc w:val="left"/>
+      <w:pPr>
+        <w:tabs>
+          <w:tab w:val="num" w:pos="3600"/>
+        </w:tabs>
+        <w:ind w:left="3600" w:hanging="360"/>
+      </w:pPr>
+      <w:rPr>
+        <w:rFonts w:cs="Times New Roman"/>
+      </w:rPr>
+    </w:lvl>
+    <w:lvl w:ilvl="4" w:tplc="04090019" w:tentative="1">
+      <w:start w:val="1"/>
+      <w:numFmt w:val="lowerLetter"/>
+      <w:lvlText w:val="%5."/>
+      <w:lvlJc w:val="left"/>
+      <w:pPr>
+        <w:tabs>
+          <w:tab w:val="num" w:pos="4320"/>
+        </w:tabs>
+        <w:ind w:left="4320" w:hanging="360"/>
+      </w:pPr>
+      <w:rPr>
+        <w:rFonts w:cs="Times New Roman"/>
+      </w:rPr>
+    </w:lvl>
+    <w:lvl w:ilvl="5" w:tplc="0409001B" w:tentative="1">
+      <w:start w:val="1"/>
+      <w:numFmt w:val="lowerRoman"/>
+      <w:lvlText w:val="%6."/>
+      <w:lvlJc w:val="right"/>
+      <w:pPr>
+        <w:tabs>
+          <w:tab w:val="num" w:pos="5040"/>
+        </w:tabs>
+        <w:ind w:left="5040" w:hanging="180"/>
+      </w:pPr>
+      <w:rPr>
+        <w:rFonts w:cs="Times New Roman"/>
+      </w:rPr>
+    </w:lvl>
+    <w:lvl w:ilvl="6" w:tplc="0409000F" w:tentative="1">
+      <w:start w:val="1"/>
+      <w:numFmt w:val="decimal"/>
+      <w:lvlText w:val="%7."/>
+      <w:lvlJc w:val="left"/>
+      <w:pPr>
+        <w:tabs>
+          <w:tab w:val="num" w:pos="5760"/>
+        </w:tabs>
+        <w:ind w:left="5760" w:hanging="360"/>
+      </w:pPr>
+      <w:rPr>
+        <w:rFonts w:cs="Times New Roman"/>
+      </w:rPr>
+    </w:lvl>
+    <w:lvl w:ilvl="7" w:tplc="04090019" w:tentative="1">
+      <w:start w:val="1"/>
+      <w:numFmt w:val="lowerLetter"/>
+      <w:lvlText w:val="%8."/>
+      <w:lvlJc w:val="left"/>
+      <w:pPr>
+        <w:tabs>
+          <w:tab w:val="num" w:pos="6480"/>
+        </w:tabs>
+        <w:ind w:left="6480" w:hanging="360"/>
+      </w:pPr>
+      <w:rPr>
+        <w:rFonts w:cs="Times New Roman"/>
+      </w:rPr>
+    </w:lvl>
+    <w:lvl w:ilvl="8" w:tplc="0409001B" w:tentative="1">
+      <w:start w:val="1"/>
+      <w:numFmt w:val="lowerRoman"/>
+      <w:lvlText w:val="%9."/>
+      <w:lvlJc w:val="right"/>
+      <w:pPr>
+        <w:tabs>
+          <w:tab w:val="num" w:pos="7200"/>
+        </w:tabs>
+        <w:ind w:left="7200" w:hanging="180"/>
+      </w:pPr>
+      <w:rPr>
+        <w:rFonts w:cs="Times New Roman"/>
+      </w:rPr>
+    </w:lvl>
+  </w:abstractNum>
+  <w:abstractNum w:abstractNumId="9">
     <w:nsid w:val="1A6540D0"/>
     <w:multiLevelType w:val="multilevel"/>
     <w:tmpl w:val="39A4D610"/>
@@ -3404,7 +3864,7 @@
       </w:rPr>
     </w:lvl>
   </w:abstractNum>
-  <w:abstractNum w:abstractNumId="7" w15:restartNumberingAfterBreak="0">
+  <w:abstractNum w:abstractNumId="10">
     <w:nsid w:val="1D410FDC"/>
     <w:multiLevelType w:val="multilevel"/>
     <w:tmpl w:val="5052C5E6"/>
@@ -3417,6 +3877,7 @@
         <w:ind w:left="1440" w:firstLine="1080"/>
       </w:pPr>
       <w:rPr>
+        <w:rFonts w:cs="Times New Roman"/>
         <w:u w:val="none"/>
       </w:rPr>
     </w:lvl>
@@ -3429,6 +3890,7 @@
         <w:ind w:left="2160" w:firstLine="1800"/>
       </w:pPr>
       <w:rPr>
+        <w:rFonts w:cs="Times New Roman"/>
         <w:u w:val="none"/>
       </w:rPr>
     </w:lvl>
@@ -3441,6 +3903,7 @@
         <w:ind w:left="2880" w:firstLine="2520"/>
       </w:pPr>
       <w:rPr>
+        <w:rFonts w:cs="Times New Roman"/>
         <w:u w:val="none"/>
       </w:rPr>
     </w:lvl>
@@ -3453,6 +3916,7 @@
         <w:ind w:left="3600" w:firstLine="3240"/>
       </w:pPr>
       <w:rPr>
+        <w:rFonts w:cs="Times New Roman"/>
         <w:u w:val="none"/>
       </w:rPr>
     </w:lvl>
@@ -3465,6 +3929,7 @@
         <w:ind w:left="4320" w:firstLine="3960"/>
       </w:pPr>
       <w:rPr>
+        <w:rFonts w:cs="Times New Roman"/>
         <w:u w:val="none"/>
       </w:rPr>
     </w:lvl>
@@ -3477,6 +3942,7 @@
         <w:ind w:left="5040" w:firstLine="4680"/>
       </w:pPr>
       <w:rPr>
+        <w:rFonts w:cs="Times New Roman"/>
         <w:u w:val="none"/>
       </w:rPr>
     </w:lvl>
@@ -3489,6 +3955,7 @@
         <w:ind w:left="5760" w:firstLine="5400"/>
       </w:pPr>
       <w:rPr>
+        <w:rFonts w:cs="Times New Roman"/>
         <w:u w:val="none"/>
       </w:rPr>
     </w:lvl>
@@ -3501,6 +3968,7 @@
         <w:ind w:left="6480" w:firstLine="6120"/>
       </w:pPr>
       <w:rPr>
+        <w:rFonts w:cs="Times New Roman"/>
         <w:u w:val="none"/>
       </w:rPr>
     </w:lvl>
@@ -3513,11 +3981,12 @@
         <w:ind w:left="7200" w:firstLine="6840"/>
       </w:pPr>
       <w:rPr>
+        <w:rFonts w:cs="Times New Roman"/>
         <w:u w:val="none"/>
       </w:rPr>
     </w:lvl>
   </w:abstractNum>
-  <w:abstractNum w:abstractNumId="8" w15:restartNumberingAfterBreak="0">
+  <w:abstractNum w:abstractNumId="11">
     <w:nsid w:val="1ED163EA"/>
     <w:multiLevelType w:val="multilevel"/>
     <w:tmpl w:val="A76E9736"/>
@@ -3630,7 +4099,7 @@
       </w:rPr>
     </w:lvl>
   </w:abstractNum>
-  <w:abstractNum w:abstractNumId="9" w15:restartNumberingAfterBreak="0">
+  <w:abstractNum w:abstractNumId="12">
     <w:nsid w:val="22BC4315"/>
     <w:multiLevelType w:val="multilevel"/>
     <w:tmpl w:val="984C0602"/>
@@ -3643,6 +4112,7 @@
         <w:ind w:left="1440" w:firstLine="1080"/>
       </w:pPr>
       <w:rPr>
+        <w:rFonts w:cs="Times New Roman"/>
         <w:u w:val="none"/>
       </w:rPr>
     </w:lvl>
@@ -3655,6 +4125,7 @@
         <w:ind w:left="2160" w:firstLine="1800"/>
       </w:pPr>
       <w:rPr>
+        <w:rFonts w:cs="Times New Roman"/>
         <w:u w:val="none"/>
       </w:rPr>
     </w:lvl>
@@ -3667,6 +4138,7 @@
         <w:ind w:left="2880" w:firstLine="2520"/>
       </w:pPr>
       <w:rPr>
+        <w:rFonts w:cs="Times New Roman"/>
         <w:u w:val="none"/>
       </w:rPr>
     </w:lvl>
@@ -3679,6 +4151,7 @@
         <w:ind w:left="3600" w:firstLine="3240"/>
       </w:pPr>
       <w:rPr>
+        <w:rFonts w:cs="Times New Roman"/>
         <w:u w:val="none"/>
       </w:rPr>
     </w:lvl>
@@ -3691,6 +4164,7 @@
         <w:ind w:left="4320" w:firstLine="3960"/>
       </w:pPr>
       <w:rPr>
+        <w:rFonts w:cs="Times New Roman"/>
         <w:u w:val="none"/>
       </w:rPr>
     </w:lvl>
@@ -3703,6 +4177,7 @@
         <w:ind w:left="5040" w:firstLine="4680"/>
       </w:pPr>
       <w:rPr>
+        <w:rFonts w:cs="Times New Roman"/>
         <w:u w:val="none"/>
       </w:rPr>
     </w:lvl>
@@ -3715,6 +4190,7 @@
         <w:ind w:left="5760" w:firstLine="5400"/>
       </w:pPr>
       <w:rPr>
+        <w:rFonts w:cs="Times New Roman"/>
         <w:u w:val="none"/>
       </w:rPr>
     </w:lvl>
@@ -3727,6 +4203,7 @@
         <w:ind w:left="6480" w:firstLine="6120"/>
       </w:pPr>
       <w:rPr>
+        <w:rFonts w:cs="Times New Roman"/>
         <w:u w:val="none"/>
       </w:rPr>
     </w:lvl>
@@ -3739,11 +4216,12 @@
         <w:ind w:left="7200" w:firstLine="6840"/>
       </w:pPr>
       <w:rPr>
+        <w:rFonts w:cs="Times New Roman"/>
         <w:u w:val="none"/>
       </w:rPr>
     </w:lvl>
   </w:abstractNum>
-  <w:abstractNum w:abstractNumId="10" w15:restartNumberingAfterBreak="0">
+  <w:abstractNum w:abstractNumId="13">
     <w:nsid w:val="24FE692C"/>
     <w:multiLevelType w:val="multilevel"/>
     <w:tmpl w:val="26CCD7BC"/>
@@ -3756,6 +4234,7 @@
         <w:ind w:left="1440" w:firstLine="1080"/>
       </w:pPr>
       <w:rPr>
+        <w:rFonts w:cs="Times New Roman"/>
         <w:u w:val="none"/>
       </w:rPr>
     </w:lvl>
@@ -3768,6 +4247,7 @@
         <w:ind w:left="2160" w:firstLine="1800"/>
       </w:pPr>
       <w:rPr>
+        <w:rFonts w:cs="Times New Roman"/>
         <w:u w:val="none"/>
       </w:rPr>
     </w:lvl>
@@ -3780,6 +4260,7 @@
         <w:ind w:left="2880" w:firstLine="2520"/>
       </w:pPr>
       <w:rPr>
+        <w:rFonts w:cs="Times New Roman"/>
         <w:u w:val="none"/>
       </w:rPr>
     </w:lvl>
@@ -3792,6 +4273,7 @@
         <w:ind w:left="3600" w:firstLine="3240"/>
       </w:pPr>
       <w:rPr>
+        <w:rFonts w:cs="Times New Roman"/>
         <w:u w:val="none"/>
       </w:rPr>
     </w:lvl>
@@ -3804,6 +4286,7 @@
         <w:ind w:left="4320" w:firstLine="3960"/>
       </w:pPr>
       <w:rPr>
+        <w:rFonts w:cs="Times New Roman"/>
         <w:u w:val="none"/>
       </w:rPr>
     </w:lvl>
@@ -3816,6 +4299,7 @@
         <w:ind w:left="5040" w:firstLine="4680"/>
       </w:pPr>
       <w:rPr>
+        <w:rFonts w:cs="Times New Roman"/>
         <w:u w:val="none"/>
       </w:rPr>
     </w:lvl>
@@ -3828,6 +4312,7 @@
         <w:ind w:left="5760" w:firstLine="5400"/>
       </w:pPr>
       <w:rPr>
+        <w:rFonts w:cs="Times New Roman"/>
         <w:u w:val="none"/>
       </w:rPr>
     </w:lvl>
@@ -3840,6 +4325,7 @@
         <w:ind w:left="6480" w:firstLine="6120"/>
       </w:pPr>
       <w:rPr>
+        <w:rFonts w:cs="Times New Roman"/>
         <w:u w:val="none"/>
       </w:rPr>
     </w:lvl>
@@ -3852,11 +4338,12 @@
         <w:ind w:left="7200" w:firstLine="6840"/>
       </w:pPr>
       <w:rPr>
+        <w:rFonts w:cs="Times New Roman"/>
         <w:u w:val="none"/>
       </w:rPr>
     </w:lvl>
   </w:abstractNum>
-  <w:abstractNum w:abstractNumId="11" w15:restartNumberingAfterBreak="0">
+  <w:abstractNum w:abstractNumId="14">
     <w:nsid w:val="26E7164A"/>
     <w:multiLevelType w:val="multilevel"/>
     <w:tmpl w:val="97DEB598"/>
@@ -3969,7 +4456,7 @@
       </w:rPr>
     </w:lvl>
   </w:abstractNum>
-  <w:abstractNum w:abstractNumId="12" w15:restartNumberingAfterBreak="0">
+  <w:abstractNum w:abstractNumId="15">
     <w:nsid w:val="2A6B17A6"/>
     <w:multiLevelType w:val="multilevel"/>
     <w:tmpl w:val="ED00B84A"/>
@@ -4082,7 +4569,7 @@
       </w:rPr>
     </w:lvl>
   </w:abstractNum>
-  <w:abstractNum w:abstractNumId="13" w15:restartNumberingAfterBreak="0">
+  <w:abstractNum w:abstractNumId="16">
     <w:nsid w:val="2F382F60"/>
     <w:multiLevelType w:val="multilevel"/>
     <w:tmpl w:val="48A071A4"/>
@@ -4195,7 +4682,7 @@
       </w:rPr>
     </w:lvl>
   </w:abstractNum>
-  <w:abstractNum w:abstractNumId="14" w15:restartNumberingAfterBreak="0">
+  <w:abstractNum w:abstractNumId="17">
     <w:nsid w:val="2F4C2173"/>
     <w:multiLevelType w:val="multilevel"/>
     <w:tmpl w:val="D1AA021A"/>
@@ -4208,6 +4695,7 @@
         <w:ind w:left="1440" w:firstLine="1080"/>
       </w:pPr>
       <w:rPr>
+        <w:rFonts w:cs="Times New Roman"/>
         <w:u w:val="none"/>
       </w:rPr>
     </w:lvl>
@@ -4220,6 +4708,7 @@
         <w:ind w:left="2160" w:firstLine="1800"/>
       </w:pPr>
       <w:rPr>
+        <w:rFonts w:cs="Times New Roman"/>
         <w:u w:val="none"/>
       </w:rPr>
     </w:lvl>
@@ -4232,6 +4721,7 @@
         <w:ind w:left="2880" w:firstLine="2520"/>
       </w:pPr>
       <w:rPr>
+        <w:rFonts w:cs="Times New Roman"/>
         <w:u w:val="none"/>
       </w:rPr>
     </w:lvl>
@@ -4244,6 +4734,7 @@
         <w:ind w:left="3600" w:firstLine="3240"/>
       </w:pPr>
       <w:rPr>
+        <w:rFonts w:cs="Times New Roman"/>
         <w:u w:val="none"/>
       </w:rPr>
     </w:lvl>
@@ -4256,6 +4747,7 @@
         <w:ind w:left="4320" w:firstLine="3960"/>
       </w:pPr>
       <w:rPr>
+        <w:rFonts w:cs="Times New Roman"/>
         <w:u w:val="none"/>
       </w:rPr>
     </w:lvl>
@@ -4268,6 +4760,7 @@
         <w:ind w:left="5040" w:firstLine="4680"/>
       </w:pPr>
       <w:rPr>
+        <w:rFonts w:cs="Times New Roman"/>
         <w:u w:val="none"/>
       </w:rPr>
     </w:lvl>
@@ -4280,6 +4773,7 @@
         <w:ind w:left="5760" w:firstLine="5400"/>
       </w:pPr>
       <w:rPr>
+        <w:rFonts w:cs="Times New Roman"/>
         <w:u w:val="none"/>
       </w:rPr>
     </w:lvl>
@@ -4292,6 +4786,7 @@
         <w:ind w:left="6480" w:firstLine="6120"/>
       </w:pPr>
       <w:rPr>
+        <w:rFonts w:cs="Times New Roman"/>
         <w:u w:val="none"/>
       </w:rPr>
     </w:lvl>
@@ -4304,11 +4799,12 @@
         <w:ind w:left="7200" w:firstLine="6840"/>
       </w:pPr>
       <w:rPr>
+        <w:rFonts w:cs="Times New Roman"/>
         <w:u w:val="none"/>
       </w:rPr>
     </w:lvl>
   </w:abstractNum>
-  <w:abstractNum w:abstractNumId="15" w15:restartNumberingAfterBreak="0">
+  <w:abstractNum w:abstractNumId="18">
     <w:nsid w:val="30CF317A"/>
     <w:multiLevelType w:val="multilevel"/>
     <w:tmpl w:val="8BA22896"/>
@@ -4321,6 +4817,7 @@
         <w:ind w:left="1440" w:firstLine="1080"/>
       </w:pPr>
       <w:rPr>
+        <w:rFonts w:cs="Times New Roman"/>
         <w:u w:val="none"/>
       </w:rPr>
     </w:lvl>
@@ -4333,6 +4830,7 @@
         <w:ind w:left="2160" w:firstLine="1800"/>
       </w:pPr>
       <w:rPr>
+        <w:rFonts w:cs="Times New Roman"/>
         <w:u w:val="none"/>
       </w:rPr>
     </w:lvl>
@@ -4345,6 +4843,7 @@
         <w:ind w:left="2880" w:firstLine="2520"/>
       </w:pPr>
       <w:rPr>
+        <w:rFonts w:cs="Times New Roman"/>
         <w:u w:val="none"/>
       </w:rPr>
     </w:lvl>
@@ -4357,6 +4856,7 @@
         <w:ind w:left="3600" w:firstLine="3240"/>
       </w:pPr>
       <w:rPr>
+        <w:rFonts w:cs="Times New Roman"/>
         <w:u w:val="none"/>
       </w:rPr>
     </w:lvl>
@@ -4369,6 +4869,7 @@
         <w:ind w:left="4320" w:firstLine="3960"/>
       </w:pPr>
       <w:rPr>
+        <w:rFonts w:cs="Times New Roman"/>
         <w:u w:val="none"/>
       </w:rPr>
     </w:lvl>
@@ -4381,6 +4882,7 @@
         <w:ind w:left="5040" w:firstLine="4680"/>
       </w:pPr>
       <w:rPr>
+        <w:rFonts w:cs="Times New Roman"/>
         <w:u w:val="none"/>
       </w:rPr>
     </w:lvl>
@@ -4393,6 +4895,7 @@
         <w:ind w:left="5760" w:firstLine="5400"/>
       </w:pPr>
       <w:rPr>
+        <w:rFonts w:cs="Times New Roman"/>
         <w:u w:val="none"/>
       </w:rPr>
     </w:lvl>
@@ -4405,6 +4908,7 @@
         <w:ind w:left="6480" w:firstLine="6120"/>
       </w:pPr>
       <w:rPr>
+        <w:rFonts w:cs="Times New Roman"/>
         <w:u w:val="none"/>
       </w:rPr>
     </w:lvl>
@@ -4417,11 +4921,12 @@
         <w:ind w:left="7200" w:firstLine="6840"/>
       </w:pPr>
       <w:rPr>
+        <w:rFonts w:cs="Times New Roman"/>
         <w:u w:val="none"/>
       </w:rPr>
     </w:lvl>
   </w:abstractNum>
-  <w:abstractNum w:abstractNumId="16" w15:restartNumberingAfterBreak="0">
+  <w:abstractNum w:abstractNumId="19">
     <w:nsid w:val="39D01574"/>
     <w:multiLevelType w:val="multilevel"/>
     <w:tmpl w:val="5F42F2F0"/>
@@ -4434,6 +4939,7 @@
         <w:ind w:left="1440" w:firstLine="1080"/>
       </w:pPr>
       <w:rPr>
+        <w:rFonts w:cs="Times New Roman"/>
         <w:u w:val="none"/>
       </w:rPr>
     </w:lvl>
@@ -4446,6 +4952,7 @@
         <w:ind w:left="2160" w:firstLine="1800"/>
       </w:pPr>
       <w:rPr>
+        <w:rFonts w:cs="Times New Roman"/>
         <w:u w:val="none"/>
       </w:rPr>
     </w:lvl>
@@ -4458,6 +4965,7 @@
         <w:ind w:left="2880" w:firstLine="2520"/>
       </w:pPr>
       <w:rPr>
+        <w:rFonts w:cs="Times New Roman"/>
         <w:u w:val="none"/>
       </w:rPr>
     </w:lvl>
@@ -4470,6 +4978,7 @@
         <w:ind w:left="3600" w:firstLine="3240"/>
       </w:pPr>
       <w:rPr>
+        <w:rFonts w:cs="Times New Roman"/>
         <w:u w:val="none"/>
       </w:rPr>
     </w:lvl>
@@ -4482,6 +4991,7 @@
         <w:ind w:left="4320" w:firstLine="3960"/>
       </w:pPr>
       <w:rPr>
+        <w:rFonts w:cs="Times New Roman"/>
         <w:u w:val="none"/>
       </w:rPr>
     </w:lvl>
@@ -4494,6 +5004,7 @@
         <w:ind w:left="5040" w:firstLine="4680"/>
       </w:pPr>
       <w:rPr>
+        <w:rFonts w:cs="Times New Roman"/>
         <w:u w:val="none"/>
       </w:rPr>
     </w:lvl>
@@ -4506,6 +5017,7 @@
         <w:ind w:left="5760" w:firstLine="5400"/>
       </w:pPr>
       <w:rPr>
+        <w:rFonts w:cs="Times New Roman"/>
         <w:u w:val="none"/>
       </w:rPr>
     </w:lvl>
@@ -4518,6 +5030,7 @@
         <w:ind w:left="6480" w:firstLine="6120"/>
       </w:pPr>
       <w:rPr>
+        <w:rFonts w:cs="Times New Roman"/>
         <w:u w:val="none"/>
       </w:rPr>
     </w:lvl>
@@ -4530,11 +5043,12 @@
         <w:ind w:left="7200" w:firstLine="6840"/>
       </w:pPr>
       <w:rPr>
+        <w:rFonts w:cs="Times New Roman"/>
         <w:u w:val="none"/>
       </w:rPr>
     </w:lvl>
   </w:abstractNum>
-  <w:abstractNum w:abstractNumId="17" w15:restartNumberingAfterBreak="0">
+  <w:abstractNum w:abstractNumId="20">
     <w:nsid w:val="3A2E44CD"/>
     <w:multiLevelType w:val="multilevel"/>
     <w:tmpl w:val="41ACC914"/>
@@ -4547,6 +5061,7 @@
         <w:ind w:left="1440" w:firstLine="1080"/>
       </w:pPr>
       <w:rPr>
+        <w:rFonts w:cs="Times New Roman"/>
         <w:u w:val="none"/>
       </w:rPr>
     </w:lvl>
@@ -4559,6 +5074,7 @@
         <w:ind w:left="2160" w:firstLine="1800"/>
       </w:pPr>
       <w:rPr>
+        <w:rFonts w:cs="Times New Roman"/>
         <w:u w:val="none"/>
       </w:rPr>
     </w:lvl>
@@ -4571,6 +5087,7 @@
         <w:ind w:left="2880" w:firstLine="2520"/>
       </w:pPr>
       <w:rPr>
+        <w:rFonts w:cs="Times New Roman"/>
         <w:u w:val="none"/>
       </w:rPr>
     </w:lvl>
@@ -4583,6 +5100,7 @@
         <w:ind w:left="3600" w:firstLine="3240"/>
       </w:pPr>
       <w:rPr>
+        <w:rFonts w:cs="Times New Roman"/>
         <w:u w:val="none"/>
       </w:rPr>
     </w:lvl>
@@ -4595,6 +5113,7 @@
         <w:ind w:left="4320" w:firstLine="3960"/>
       </w:pPr>
       <w:rPr>
+        <w:rFonts w:cs="Times New Roman"/>
         <w:u w:val="none"/>
       </w:rPr>
     </w:lvl>
@@ -4607,6 +5126,7 @@
         <w:ind w:left="5040" w:firstLine="4680"/>
       </w:pPr>
       <w:rPr>
+        <w:rFonts w:cs="Times New Roman"/>
         <w:u w:val="none"/>
       </w:rPr>
     </w:lvl>
@@ -4619,6 +5139,7 @@
         <w:ind w:left="5760" w:firstLine="5400"/>
       </w:pPr>
       <w:rPr>
+        <w:rFonts w:cs="Times New Roman"/>
         <w:u w:val="none"/>
       </w:rPr>
     </w:lvl>
@@ -4631,6 +5152,7 @@
         <w:ind w:left="6480" w:firstLine="6120"/>
       </w:pPr>
       <w:rPr>
+        <w:rFonts w:cs="Times New Roman"/>
         <w:u w:val="none"/>
       </w:rPr>
     </w:lvl>
@@ -4643,11 +5165,12 @@
         <w:ind w:left="7200" w:firstLine="6840"/>
       </w:pPr>
       <w:rPr>
+        <w:rFonts w:cs="Times New Roman"/>
         <w:u w:val="none"/>
       </w:rPr>
     </w:lvl>
   </w:abstractNum>
-  <w:abstractNum w:abstractNumId="18" w15:restartNumberingAfterBreak="0">
+  <w:abstractNum w:abstractNumId="21">
     <w:nsid w:val="3D005AD2"/>
     <w:multiLevelType w:val="multilevel"/>
     <w:tmpl w:val="CEFE5F74"/>
@@ -4760,7 +5283,7 @@
       </w:rPr>
     </w:lvl>
   </w:abstractNum>
-  <w:abstractNum w:abstractNumId="19" w15:restartNumberingAfterBreak="0">
+  <w:abstractNum w:abstractNumId="22">
     <w:nsid w:val="3FC11774"/>
     <w:multiLevelType w:val="multilevel"/>
     <w:tmpl w:val="F2FC50F4"/>
@@ -4773,6 +5296,7 @@
         <w:ind w:left="1440" w:firstLine="1080"/>
       </w:pPr>
       <w:rPr>
+        <w:rFonts w:cs="Times New Roman"/>
         <w:u w:val="none"/>
       </w:rPr>
     </w:lvl>
@@ -4785,6 +5309,7 @@
         <w:ind w:left="2160" w:firstLine="1800"/>
       </w:pPr>
       <w:rPr>
+        <w:rFonts w:cs="Times New Roman"/>
         <w:u w:val="none"/>
       </w:rPr>
     </w:lvl>
@@ -4797,6 +5322,7 @@
         <w:ind w:left="2880" w:firstLine="2520"/>
       </w:pPr>
       <w:rPr>
+        <w:rFonts w:cs="Times New Roman"/>
         <w:u w:val="none"/>
       </w:rPr>
     </w:lvl>
@@ -4809,6 +5335,7 @@
         <w:ind w:left="3600" w:firstLine="3240"/>
       </w:pPr>
       <w:rPr>
+        <w:rFonts w:cs="Times New Roman"/>
         <w:u w:val="none"/>
       </w:rPr>
     </w:lvl>
@@ -4821,6 +5348,7 @@
         <w:ind w:left="4320" w:firstLine="3960"/>
       </w:pPr>
       <w:rPr>
+        <w:rFonts w:cs="Times New Roman"/>
         <w:u w:val="none"/>
       </w:rPr>
     </w:lvl>
@@ -4833,6 +5361,7 @@
         <w:ind w:left="5040" w:firstLine="4680"/>
       </w:pPr>
       <w:rPr>
+        <w:rFonts w:cs="Times New Roman"/>
         <w:u w:val="none"/>
       </w:rPr>
     </w:lvl>
@@ -4845,6 +5374,7 @@
         <w:ind w:left="5760" w:firstLine="5400"/>
       </w:pPr>
       <w:rPr>
+        <w:rFonts w:cs="Times New Roman"/>
         <w:u w:val="none"/>
       </w:rPr>
     </w:lvl>
@@ -4857,6 +5387,7 @@
         <w:ind w:left="6480" w:firstLine="6120"/>
       </w:pPr>
       <w:rPr>
+        <w:rFonts w:cs="Times New Roman"/>
         <w:u w:val="none"/>
       </w:rPr>
     </w:lvl>
@@ -4869,11 +5400,12 @@
         <w:ind w:left="7200" w:firstLine="6840"/>
       </w:pPr>
       <w:rPr>
+        <w:rFonts w:cs="Times New Roman"/>
         <w:u w:val="none"/>
       </w:rPr>
     </w:lvl>
   </w:abstractNum>
-  <w:abstractNum w:abstractNumId="20" w15:restartNumberingAfterBreak="0">
+  <w:abstractNum w:abstractNumId="23">
     <w:nsid w:val="41B3310B"/>
     <w:multiLevelType w:val="multilevel"/>
     <w:tmpl w:val="614C1880"/>
@@ -4886,6 +5418,7 @@
         <w:ind w:left="1440" w:firstLine="1080"/>
       </w:pPr>
       <w:rPr>
+        <w:rFonts w:cs="Times New Roman"/>
         <w:u w:val="none"/>
       </w:rPr>
     </w:lvl>
@@ -4898,6 +5431,7 @@
         <w:ind w:left="2160" w:firstLine="1800"/>
       </w:pPr>
       <w:rPr>
+        <w:rFonts w:cs="Times New Roman"/>
         <w:u w:val="none"/>
       </w:rPr>
     </w:lvl>
@@ -4910,6 +5444,7 @@
         <w:ind w:left="2880" w:firstLine="2520"/>
       </w:pPr>
       <w:rPr>
+        <w:rFonts w:cs="Times New Roman"/>
         <w:u w:val="none"/>
       </w:rPr>
     </w:lvl>
@@ -4922,6 +5457,7 @@
         <w:ind w:left="3600" w:firstLine="3240"/>
       </w:pPr>
       <w:rPr>
+        <w:rFonts w:cs="Times New Roman"/>
         <w:u w:val="none"/>
       </w:rPr>
     </w:lvl>
@@ -4934,6 +5470,7 @@
         <w:ind w:left="4320" w:firstLine="3960"/>
       </w:pPr>
       <w:rPr>
+        <w:rFonts w:cs="Times New Roman"/>
         <w:u w:val="none"/>
       </w:rPr>
     </w:lvl>
@@ -4946,6 +5483,7 @@
         <w:ind w:left="5040" w:firstLine="4680"/>
       </w:pPr>
       <w:rPr>
+        <w:rFonts w:cs="Times New Roman"/>
         <w:u w:val="none"/>
       </w:rPr>
     </w:lvl>
@@ -4958,6 +5496,7 @@
         <w:ind w:left="5760" w:firstLine="5400"/>
       </w:pPr>
       <w:rPr>
+        <w:rFonts w:cs="Times New Roman"/>
         <w:u w:val="none"/>
       </w:rPr>
     </w:lvl>
@@ -4970,6 +5509,7 @@
         <w:ind w:left="6480" w:firstLine="6120"/>
       </w:pPr>
       <w:rPr>
+        <w:rFonts w:cs="Times New Roman"/>
         <w:u w:val="none"/>
       </w:rPr>
     </w:lvl>
@@ -4982,11 +5522,12 @@
         <w:ind w:left="7200" w:firstLine="6840"/>
       </w:pPr>
       <w:rPr>
+        <w:rFonts w:cs="Times New Roman"/>
         <w:u w:val="none"/>
       </w:rPr>
     </w:lvl>
   </w:abstractNum>
-  <w:abstractNum w:abstractNumId="21" w15:restartNumberingAfterBreak="0">
+  <w:abstractNum w:abstractNumId="24">
     <w:nsid w:val="43A14B29"/>
     <w:multiLevelType w:val="multilevel"/>
     <w:tmpl w:val="38FC802A"/>
@@ -5099,7 +5640,251 @@
       </w:rPr>
     </w:lvl>
   </w:abstractNum>
-  <w:abstractNum w:abstractNumId="22" w15:restartNumberingAfterBreak="0">
+  <w:abstractNum w:abstractNumId="25">
+    <w:nsid w:val="47137980"/>
+    <w:multiLevelType w:val="multilevel"/>
+    <w:tmpl w:val="5288C3CA"/>
+    <w:lvl w:ilvl="0">
+      <w:start w:val="1"/>
+      <w:numFmt w:val="decimal"/>
+      <w:lvlText w:val="%1."/>
+      <w:lvlJc w:val="left"/>
+      <w:pPr>
+        <w:ind w:firstLine="1080"/>
+      </w:pPr>
+      <w:rPr>
+        <w:rFonts w:cs="Times New Roman"/>
+        <w:u w:val="none"/>
+      </w:rPr>
+    </w:lvl>
+    <w:lvl w:ilvl="1">
+      <w:start w:val="1"/>
+      <w:numFmt w:val="lowerLetter"/>
+      <w:lvlText w:val="%2."/>
+      <w:lvlJc w:val="left"/>
+      <w:pPr>
+        <w:ind w:left="720" w:firstLine="1800"/>
+      </w:pPr>
+      <w:rPr>
+        <w:rFonts w:cs="Times New Roman"/>
+        <w:u w:val="none"/>
+      </w:rPr>
+    </w:lvl>
+    <w:lvl w:ilvl="2">
+      <w:start w:val="1"/>
+      <w:numFmt w:val="lowerRoman"/>
+      <w:lvlText w:val="%3."/>
+      <w:lvlJc w:val="right"/>
+      <w:pPr>
+        <w:ind w:left="1440" w:firstLine="2520"/>
+      </w:pPr>
+      <w:rPr>
+        <w:rFonts w:cs="Times New Roman"/>
+        <w:u w:val="none"/>
+      </w:rPr>
+    </w:lvl>
+    <w:lvl w:ilvl="3">
+      <w:start w:val="1"/>
+      <w:numFmt w:val="decimal"/>
+      <w:lvlText w:val="%4."/>
+      <w:lvlJc w:val="left"/>
+      <w:pPr>
+        <w:ind w:left="2160" w:firstLine="3240"/>
+      </w:pPr>
+      <w:rPr>
+        <w:rFonts w:cs="Times New Roman"/>
+        <w:u w:val="none"/>
+      </w:rPr>
+    </w:lvl>
+    <w:lvl w:ilvl="4">
+      <w:start w:val="1"/>
+      <w:numFmt w:val="lowerLetter"/>
+      <w:lvlText w:val="%5."/>
+      <w:lvlJc w:val="left"/>
+      <w:pPr>
+        <w:ind w:left="2880" w:firstLine="3960"/>
+      </w:pPr>
+      <w:rPr>
+        <w:rFonts w:cs="Times New Roman"/>
+        <w:u w:val="none"/>
+      </w:rPr>
+    </w:lvl>
+    <w:lvl w:ilvl="5">
+      <w:start w:val="1"/>
+      <w:numFmt w:val="lowerRoman"/>
+      <w:lvlText w:val="%6."/>
+      <w:lvlJc w:val="right"/>
+      <w:pPr>
+        <w:ind w:left="3600" w:firstLine="4680"/>
+      </w:pPr>
+      <w:rPr>
+        <w:rFonts w:cs="Times New Roman"/>
+        <w:u w:val="none"/>
+      </w:rPr>
+    </w:lvl>
+    <w:lvl w:ilvl="6">
+      <w:start w:val="1"/>
+      <w:numFmt w:val="decimal"/>
+      <w:lvlText w:val="%7."/>
+      <w:lvlJc w:val="left"/>
+      <w:pPr>
+        <w:ind w:left="4320" w:firstLine="5400"/>
+      </w:pPr>
+      <w:rPr>
+        <w:rFonts w:cs="Times New Roman"/>
+        <w:u w:val="none"/>
+      </w:rPr>
+    </w:lvl>
+    <w:lvl w:ilvl="7">
+      <w:start w:val="1"/>
+      <w:numFmt w:val="lowerLetter"/>
+      <w:lvlText w:val="%8."/>
+      <w:lvlJc w:val="left"/>
+      <w:pPr>
+        <w:ind w:left="5040" w:firstLine="6120"/>
+      </w:pPr>
+      <w:rPr>
+        <w:rFonts w:cs="Times New Roman"/>
+        <w:u w:val="none"/>
+      </w:rPr>
+    </w:lvl>
+    <w:lvl w:ilvl="8">
+      <w:start w:val="1"/>
+      <w:numFmt w:val="lowerRoman"/>
+      <w:lvlText w:val="%9."/>
+      <w:lvlJc w:val="right"/>
+      <w:pPr>
+        <w:ind w:left="5760" w:firstLine="6840"/>
+      </w:pPr>
+      <w:rPr>
+        <w:rFonts w:cs="Times New Roman"/>
+        <w:u w:val="none"/>
+      </w:rPr>
+    </w:lvl>
+  </w:abstractNum>
+  <w:abstractNum w:abstractNumId="26">
+    <w:nsid w:val="474C66B0"/>
+    <w:multiLevelType w:val="multilevel"/>
+    <w:tmpl w:val="5288C3CA"/>
+    <w:lvl w:ilvl="0">
+      <w:start w:val="1"/>
+      <w:numFmt w:val="decimal"/>
+      <w:lvlText w:val="%1."/>
+      <w:lvlJc w:val="left"/>
+      <w:pPr>
+        <w:ind w:left="1440" w:firstLine="1080"/>
+      </w:pPr>
+      <w:rPr>
+        <w:rFonts w:cs="Times New Roman"/>
+        <w:u w:val="none"/>
+      </w:rPr>
+    </w:lvl>
+    <w:lvl w:ilvl="1">
+      <w:start w:val="1"/>
+      <w:numFmt w:val="lowerLetter"/>
+      <w:lvlText w:val="%2."/>
+      <w:lvlJc w:val="left"/>
+      <w:pPr>
+        <w:ind w:left="2160" w:firstLine="1800"/>
+      </w:pPr>
+      <w:rPr>
+        <w:rFonts w:cs="Times New Roman"/>
+        <w:u w:val="none"/>
+      </w:rPr>
+    </w:lvl>
+    <w:lvl w:ilvl="2">
+      <w:start w:val="1"/>
+      <w:numFmt w:val="lowerRoman"/>
+      <w:lvlText w:val="%3."/>
+      <w:lvlJc w:val="right"/>
+      <w:pPr>
+        <w:ind w:left="2880" w:firstLine="2520"/>
+      </w:pPr>
+      <w:rPr>
+        <w:rFonts w:cs="Times New Roman"/>
+        <w:u w:val="none"/>
+      </w:rPr>
+    </w:lvl>
+    <w:lvl w:ilvl="3">
+      <w:start w:val="1"/>
+      <w:numFmt w:val="decimal"/>
+      <w:lvlText w:val="%4."/>
+      <w:lvlJc w:val="left"/>
+      <w:pPr>
+        <w:ind w:left="3600" w:firstLine="3240"/>
+      </w:pPr>
+      <w:rPr>
+        <w:rFonts w:cs="Times New Roman"/>
+        <w:u w:val="none"/>
+      </w:rPr>
+    </w:lvl>
+    <w:lvl w:ilvl="4">
+      <w:start w:val="1"/>
+      <w:numFmt w:val="lowerLetter"/>
+      <w:lvlText w:val="%5."/>
+      <w:lvlJc w:val="left"/>
+      <w:pPr>
+        <w:ind w:left="4320" w:firstLine="3960"/>
+      </w:pPr>
+      <w:rPr>
+        <w:rFonts w:cs="Times New Roman"/>
+        <w:u w:val="none"/>
+      </w:rPr>
+    </w:lvl>
+    <w:lvl w:ilvl="5">
+      <w:start w:val="1"/>
+      <w:numFmt w:val="lowerRoman"/>
+      <w:lvlText w:val="%6."/>
+      <w:lvlJc w:val="right"/>
+      <w:pPr>
+        <w:ind w:left="5040" w:firstLine="4680"/>
+      </w:pPr>
+      <w:rPr>
+        <w:rFonts w:cs="Times New Roman"/>
+        <w:u w:val="none"/>
+      </w:rPr>
+    </w:lvl>
+    <w:lvl w:ilvl="6">
+      <w:start w:val="1"/>
+      <w:numFmt w:val="decimal"/>
+      <w:lvlText w:val="%7."/>
+      <w:lvlJc w:val="left"/>
+      <w:pPr>
+        <w:ind w:left="5760" w:firstLine="5400"/>
+      </w:pPr>
+      <w:rPr>
+        <w:rFonts w:cs="Times New Roman"/>
+        <w:u w:val="none"/>
+      </w:rPr>
+    </w:lvl>
+    <w:lvl w:ilvl="7">
+      <w:start w:val="1"/>
+      <w:numFmt w:val="lowerLetter"/>
+      <w:lvlText w:val="%8."/>
+      <w:lvlJc w:val="left"/>
+      <w:pPr>
+        <w:ind w:left="6480" w:firstLine="6120"/>
+      </w:pPr>
+      <w:rPr>
+        <w:rFonts w:cs="Times New Roman"/>
+        <w:u w:val="none"/>
+      </w:rPr>
+    </w:lvl>
+    <w:lvl w:ilvl="8">
+      <w:start w:val="1"/>
+      <w:numFmt w:val="lowerRoman"/>
+      <w:lvlText w:val="%9."/>
+      <w:lvlJc w:val="right"/>
+      <w:pPr>
+        <w:ind w:left="7200" w:firstLine="6840"/>
+      </w:pPr>
+      <w:rPr>
+        <w:rFonts w:cs="Times New Roman"/>
+        <w:u w:val="none"/>
+      </w:rPr>
+    </w:lvl>
+  </w:abstractNum>
+  <w:abstractNum w:abstractNumId="27">
     <w:nsid w:val="477D58C5"/>
     <w:multiLevelType w:val="multilevel"/>
     <w:tmpl w:val="945C1168"/>
@@ -5112,6 +5897,7 @@
         <w:ind w:left="1440" w:firstLine="1080"/>
       </w:pPr>
       <w:rPr>
+        <w:rFonts w:cs="Times New Roman"/>
         <w:u w:val="none"/>
       </w:rPr>
     </w:lvl>
@@ -5124,6 +5910,7 @@
         <w:ind w:left="2160" w:firstLine="1800"/>
       </w:pPr>
       <w:rPr>
+        <w:rFonts w:cs="Times New Roman"/>
         <w:u w:val="none"/>
       </w:rPr>
     </w:lvl>
@@ -5136,6 +5923,7 @@
         <w:ind w:left="2880" w:firstLine="2520"/>
       </w:pPr>
       <w:rPr>
+        <w:rFonts w:cs="Times New Roman"/>
         <w:u w:val="none"/>
       </w:rPr>
     </w:lvl>
@@ -5148,6 +5936,7 @@
         <w:ind w:left="3600" w:firstLine="3240"/>
       </w:pPr>
       <w:rPr>
+        <w:rFonts w:cs="Times New Roman"/>
         <w:u w:val="none"/>
       </w:rPr>
     </w:lvl>
@@ -5160,6 +5949,7 @@
         <w:ind w:left="4320" w:firstLine="3960"/>
       </w:pPr>
       <w:rPr>
+        <w:rFonts w:cs="Times New Roman"/>
         <w:u w:val="none"/>
       </w:rPr>
     </w:lvl>
@@ -5172,6 +5962,7 @@
         <w:ind w:left="5040" w:firstLine="4680"/>
       </w:pPr>
       <w:rPr>
+        <w:rFonts w:cs="Times New Roman"/>
         <w:u w:val="none"/>
       </w:rPr>
     </w:lvl>
@@ -5184,6 +5975,7 @@
         <w:ind w:left="5760" w:firstLine="5400"/>
       </w:pPr>
       <w:rPr>
+        <w:rFonts w:cs="Times New Roman"/>
         <w:u w:val="none"/>
       </w:rPr>
     </w:lvl>
@@ -5196,6 +5988,7 @@
         <w:ind w:left="6480" w:firstLine="6120"/>
       </w:pPr>
       <w:rPr>
+        <w:rFonts w:cs="Times New Roman"/>
         <w:u w:val="none"/>
       </w:rPr>
     </w:lvl>
@@ -5208,11 +6001,12 @@
         <w:ind w:left="7200" w:firstLine="6840"/>
       </w:pPr>
       <w:rPr>
+        <w:rFonts w:cs="Times New Roman"/>
         <w:u w:val="none"/>
       </w:rPr>
     </w:lvl>
   </w:abstractNum>
-  <w:abstractNum w:abstractNumId="23" w15:restartNumberingAfterBreak="0">
+  <w:abstractNum w:abstractNumId="28">
     <w:nsid w:val="53900E41"/>
     <w:multiLevelType w:val="multilevel"/>
     <w:tmpl w:val="14184012"/>
@@ -5225,6 +6019,7 @@
         <w:ind w:left="1440" w:firstLine="1080"/>
       </w:pPr>
       <w:rPr>
+        <w:rFonts w:cs="Times New Roman"/>
         <w:u w:val="none"/>
       </w:rPr>
     </w:lvl>
@@ -5237,6 +6032,7 @@
         <w:ind w:left="2160" w:firstLine="1800"/>
       </w:pPr>
       <w:rPr>
+        <w:rFonts w:cs="Times New Roman"/>
         <w:u w:val="none"/>
       </w:rPr>
     </w:lvl>
@@ -5249,6 +6045,7 @@
         <w:ind w:left="2880" w:firstLine="2520"/>
       </w:pPr>
       <w:rPr>
+        <w:rFonts w:cs="Times New Roman"/>
         <w:u w:val="none"/>
       </w:rPr>
     </w:lvl>
@@ -5261,6 +6058,7 @@
         <w:ind w:left="3600" w:firstLine="3240"/>
       </w:pPr>
       <w:rPr>
+        <w:rFonts w:cs="Times New Roman"/>
         <w:u w:val="none"/>
       </w:rPr>
     </w:lvl>
@@ -5273,6 +6071,7 @@
         <w:ind w:left="4320" w:firstLine="3960"/>
       </w:pPr>
       <w:rPr>
+        <w:rFonts w:cs="Times New Roman"/>
         <w:u w:val="none"/>
       </w:rPr>
     </w:lvl>
@@ -5285,6 +6084,7 @@
         <w:ind w:left="5040" w:firstLine="4680"/>
       </w:pPr>
       <w:rPr>
+        <w:rFonts w:cs="Times New Roman"/>
         <w:u w:val="none"/>
       </w:rPr>
     </w:lvl>
@@ -5297,6 +6097,7 @@
         <w:ind w:left="5760" w:firstLine="5400"/>
       </w:pPr>
       <w:rPr>
+        <w:rFonts w:cs="Times New Roman"/>
         <w:u w:val="none"/>
       </w:rPr>
     </w:lvl>
@@ -5309,6 +6110,7 @@
         <w:ind w:left="6480" w:firstLine="6120"/>
       </w:pPr>
       <w:rPr>
+        <w:rFonts w:cs="Times New Roman"/>
         <w:u w:val="none"/>
       </w:rPr>
     </w:lvl>
@@ -5321,11 +6123,12 @@
         <w:ind w:left="7200" w:firstLine="6840"/>
       </w:pPr>
       <w:rPr>
+        <w:rFonts w:cs="Times New Roman"/>
         <w:u w:val="none"/>
       </w:rPr>
     </w:lvl>
   </w:abstractNum>
-  <w:abstractNum w:abstractNumId="24" w15:restartNumberingAfterBreak="0">
+  <w:abstractNum w:abstractNumId="29">
     <w:nsid w:val="57146530"/>
     <w:multiLevelType w:val="multilevel"/>
     <w:tmpl w:val="47001A6C"/>
@@ -5338,6 +6141,7 @@
         <w:ind w:left="1440" w:firstLine="1080"/>
       </w:pPr>
       <w:rPr>
+        <w:rFonts w:cs="Times New Roman"/>
         <w:u w:val="none"/>
       </w:rPr>
     </w:lvl>
@@ -5350,6 +6154,7 @@
         <w:ind w:left="2160" w:firstLine="1800"/>
       </w:pPr>
       <w:rPr>
+        <w:rFonts w:cs="Times New Roman"/>
         <w:u w:val="none"/>
       </w:rPr>
     </w:lvl>
@@ -5362,6 +6167,7 @@
         <w:ind w:left="2880" w:firstLine="2520"/>
       </w:pPr>
       <w:rPr>
+        <w:rFonts w:cs="Times New Roman"/>
         <w:u w:val="none"/>
       </w:rPr>
     </w:lvl>
@@ -5374,6 +6180,7 @@
         <w:ind w:left="3600" w:firstLine="3240"/>
       </w:pPr>
       <w:rPr>
+        <w:rFonts w:cs="Times New Roman"/>
         <w:u w:val="none"/>
       </w:rPr>
     </w:lvl>
@@ -5386,6 +6193,7 @@
         <w:ind w:left="4320" w:firstLine="3960"/>
       </w:pPr>
       <w:rPr>
+        <w:rFonts w:cs="Times New Roman"/>
         <w:u w:val="none"/>
       </w:rPr>
     </w:lvl>
@@ -5398,6 +6206,7 @@
         <w:ind w:left="5040" w:firstLine="4680"/>
       </w:pPr>
       <w:rPr>
+        <w:rFonts w:cs="Times New Roman"/>
         <w:u w:val="none"/>
       </w:rPr>
     </w:lvl>
@@ -5410,6 +6219,7 @@
         <w:ind w:left="5760" w:firstLine="5400"/>
       </w:pPr>
       <w:rPr>
+        <w:rFonts w:cs="Times New Roman"/>
         <w:u w:val="none"/>
       </w:rPr>
     </w:lvl>
@@ -5422,6 +6232,7 @@
         <w:ind w:left="6480" w:firstLine="6120"/>
       </w:pPr>
       <w:rPr>
+        <w:rFonts w:cs="Times New Roman"/>
         <w:u w:val="none"/>
       </w:rPr>
     </w:lvl>
@@ -5434,11 +6245,12 @@
         <w:ind w:left="7200" w:firstLine="6840"/>
       </w:pPr>
       <w:rPr>
+        <w:rFonts w:cs="Times New Roman"/>
         <w:u w:val="none"/>
       </w:rPr>
     </w:lvl>
   </w:abstractNum>
-  <w:abstractNum w:abstractNumId="25" w15:restartNumberingAfterBreak="0">
+  <w:abstractNum w:abstractNumId="30">
     <w:nsid w:val="5CE92A31"/>
     <w:multiLevelType w:val="multilevel"/>
     <w:tmpl w:val="8C401AE8"/>
@@ -5451,6 +6263,7 @@
         <w:ind w:left="1440" w:firstLine="1080"/>
       </w:pPr>
       <w:rPr>
+        <w:rFonts w:cs="Times New Roman"/>
         <w:u w:val="none"/>
       </w:rPr>
     </w:lvl>
@@ -5463,6 +6276,7 @@
         <w:ind w:left="2160" w:firstLine="1800"/>
       </w:pPr>
       <w:rPr>
+        <w:rFonts w:cs="Times New Roman"/>
         <w:u w:val="none"/>
       </w:rPr>
     </w:lvl>
@@ -5475,6 +6289,7 @@
         <w:ind w:left="2880" w:firstLine="2520"/>
       </w:pPr>
       <w:rPr>
+        <w:rFonts w:cs="Times New Roman"/>
         <w:u w:val="none"/>
       </w:rPr>
     </w:lvl>
@@ -5487,6 +6302,7 @@
         <w:ind w:left="3600" w:firstLine="3240"/>
       </w:pPr>
       <w:rPr>
+        <w:rFonts w:cs="Times New Roman"/>
         <w:u w:val="none"/>
       </w:rPr>
     </w:lvl>
@@ -5499,6 +6315,7 @@
         <w:ind w:left="4320" w:firstLine="3960"/>
       </w:pPr>
       <w:rPr>
+        <w:rFonts w:cs="Times New Roman"/>
         <w:u w:val="none"/>
       </w:rPr>
     </w:lvl>
@@ -5511,6 +6328,7 @@
         <w:ind w:left="5040" w:firstLine="4680"/>
       </w:pPr>
       <w:rPr>
+        <w:rFonts w:cs="Times New Roman"/>
         <w:u w:val="none"/>
       </w:rPr>
     </w:lvl>
@@ -5523,6 +6341,7 @@
         <w:ind w:left="5760" w:firstLine="5400"/>
       </w:pPr>
       <w:rPr>
+        <w:rFonts w:cs="Times New Roman"/>
         <w:u w:val="none"/>
       </w:rPr>
     </w:lvl>
@@ -5535,6 +6354,7 @@
         <w:ind w:left="6480" w:firstLine="6120"/>
       </w:pPr>
       <w:rPr>
+        <w:rFonts w:cs="Times New Roman"/>
         <w:u w:val="none"/>
       </w:rPr>
     </w:lvl>
@@ -5547,11 +6367,12 @@
         <w:ind w:left="7200" w:firstLine="6840"/>
       </w:pPr>
       <w:rPr>
+        <w:rFonts w:cs="Times New Roman"/>
         <w:u w:val="none"/>
       </w:rPr>
     </w:lvl>
   </w:abstractNum>
-  <w:abstractNum w:abstractNumId="26" w15:restartNumberingAfterBreak="0">
+  <w:abstractNum w:abstractNumId="31">
     <w:nsid w:val="5F2678E0"/>
     <w:multiLevelType w:val="multilevel"/>
     <w:tmpl w:val="E976EAD4"/>
@@ -5664,7 +6485,7 @@
       </w:rPr>
     </w:lvl>
   </w:abstractNum>
-  <w:abstractNum w:abstractNumId="27" w15:restartNumberingAfterBreak="0">
+  <w:abstractNum w:abstractNumId="32">
     <w:nsid w:val="5FB26D5F"/>
     <w:multiLevelType w:val="multilevel"/>
     <w:tmpl w:val="5288C3CA"/>
@@ -5677,6 +6498,7 @@
         <w:ind w:left="1440" w:firstLine="1080"/>
       </w:pPr>
       <w:rPr>
+        <w:rFonts w:cs="Times New Roman"/>
         <w:u w:val="none"/>
       </w:rPr>
     </w:lvl>
@@ -5689,6 +6511,7 @@
         <w:ind w:left="2160" w:firstLine="1800"/>
       </w:pPr>
       <w:rPr>
+        <w:rFonts w:cs="Times New Roman"/>
         <w:u w:val="none"/>
       </w:rPr>
     </w:lvl>
@@ -5701,6 +6524,7 @@
         <w:ind w:left="2880" w:firstLine="2520"/>
       </w:pPr>
       <w:rPr>
+        <w:rFonts w:cs="Times New Roman"/>
         <w:u w:val="none"/>
       </w:rPr>
     </w:lvl>
@@ -5713,6 +6537,7 @@
         <w:ind w:left="3600" w:firstLine="3240"/>
       </w:pPr>
       <w:rPr>
+        <w:rFonts w:cs="Times New Roman"/>
         <w:u w:val="none"/>
       </w:rPr>
     </w:lvl>
@@ -5725,6 +6550,7 @@
         <w:ind w:left="4320" w:firstLine="3960"/>
       </w:pPr>
       <w:rPr>
+        <w:rFonts w:cs="Times New Roman"/>
         <w:u w:val="none"/>
       </w:rPr>
     </w:lvl>
@@ -5737,6 +6563,7 @@
         <w:ind w:left="5040" w:firstLine="4680"/>
       </w:pPr>
       <w:rPr>
+        <w:rFonts w:cs="Times New Roman"/>
         <w:u w:val="none"/>
       </w:rPr>
     </w:lvl>
@@ -5749,6 +6576,7 @@
         <w:ind w:left="5760" w:firstLine="5400"/>
       </w:pPr>
       <w:rPr>
+        <w:rFonts w:cs="Times New Roman"/>
         <w:u w:val="none"/>
       </w:rPr>
     </w:lvl>
@@ -5761,6 +6589,7 @@
         <w:ind w:left="6480" w:firstLine="6120"/>
       </w:pPr>
       <w:rPr>
+        <w:rFonts w:cs="Times New Roman"/>
         <w:u w:val="none"/>
       </w:rPr>
     </w:lvl>
@@ -5773,11 +6602,12 @@
         <w:ind w:left="7200" w:firstLine="6840"/>
       </w:pPr>
       <w:rPr>
+        <w:rFonts w:cs="Times New Roman"/>
         <w:u w:val="none"/>
       </w:rPr>
     </w:lvl>
   </w:abstractNum>
-  <w:abstractNum w:abstractNumId="28" w15:restartNumberingAfterBreak="0">
+  <w:abstractNum w:abstractNumId="33">
     <w:nsid w:val="60A037B2"/>
     <w:multiLevelType w:val="multilevel"/>
     <w:tmpl w:val="F2AEA116"/>
@@ -5890,7 +6720,7 @@
       </w:rPr>
     </w:lvl>
   </w:abstractNum>
-  <w:abstractNum w:abstractNumId="29" w15:restartNumberingAfterBreak="0">
+  <w:abstractNum w:abstractNumId="34">
     <w:nsid w:val="645B30EE"/>
     <w:multiLevelType w:val="multilevel"/>
     <w:tmpl w:val="A03CB89A"/>
@@ -6003,7 +6833,7 @@
       </w:rPr>
     </w:lvl>
   </w:abstractNum>
-  <w:abstractNum w:abstractNumId="30" w15:restartNumberingAfterBreak="0">
+  <w:abstractNum w:abstractNumId="35">
     <w:nsid w:val="6ADA7FB0"/>
     <w:multiLevelType w:val="multilevel"/>
     <w:tmpl w:val="C026FB64"/>
@@ -6016,6 +6846,7 @@
         <w:ind w:left="1440" w:firstLine="1080"/>
       </w:pPr>
       <w:rPr>
+        <w:rFonts w:cs="Times New Roman"/>
         <w:u w:val="none"/>
       </w:rPr>
     </w:lvl>
@@ -6028,6 +6859,7 @@
         <w:ind w:left="2160" w:firstLine="1800"/>
       </w:pPr>
       <w:rPr>
+        <w:rFonts w:cs="Times New Roman"/>
         <w:u w:val="none"/>
       </w:rPr>
     </w:lvl>
@@ -6040,6 +6872,7 @@
         <w:ind w:left="2880" w:firstLine="2520"/>
       </w:pPr>
       <w:rPr>
+        <w:rFonts w:cs="Times New Roman"/>
         <w:u w:val="none"/>
       </w:rPr>
     </w:lvl>
@@ -6052,6 +6885,7 @@
         <w:ind w:left="3600" w:firstLine="3240"/>
       </w:pPr>
       <w:rPr>
+        <w:rFonts w:cs="Times New Roman"/>
         <w:u w:val="none"/>
       </w:rPr>
     </w:lvl>
@@ -6064,6 +6898,7 @@
         <w:ind w:left="4320" w:firstLine="3960"/>
       </w:pPr>
       <w:rPr>
+        <w:rFonts w:cs="Times New Roman"/>
         <w:u w:val="none"/>
       </w:rPr>
     </w:lvl>
@@ -6076,6 +6911,7 @@
         <w:ind w:left="5040" w:firstLine="4680"/>
       </w:pPr>
       <w:rPr>
+        <w:rFonts w:cs="Times New Roman"/>
         <w:u w:val="none"/>
       </w:rPr>
     </w:lvl>
@@ -6088,6 +6924,7 @@
         <w:ind w:left="5760" w:firstLine="5400"/>
       </w:pPr>
       <w:rPr>
+        <w:rFonts w:cs="Times New Roman"/>
         <w:u w:val="none"/>
       </w:rPr>
     </w:lvl>
@@ -6100,6 +6937,7 @@
         <w:ind w:left="6480" w:firstLine="6120"/>
       </w:pPr>
       <w:rPr>
+        <w:rFonts w:cs="Times New Roman"/>
         <w:u w:val="none"/>
       </w:rPr>
     </w:lvl>
@@ -6112,11 +6950,12 @@
         <w:ind w:left="7200" w:firstLine="6840"/>
       </w:pPr>
       <w:rPr>
+        <w:rFonts w:cs="Times New Roman"/>
         <w:u w:val="none"/>
       </w:rPr>
     </w:lvl>
   </w:abstractNum>
-  <w:abstractNum w:abstractNumId="31" w15:restartNumberingAfterBreak="0">
+  <w:abstractNum w:abstractNumId="36">
     <w:nsid w:val="6B8E7F52"/>
     <w:multiLevelType w:val="multilevel"/>
     <w:tmpl w:val="A6823B06"/>
@@ -6129,6 +6968,7 @@
         <w:ind w:left="1440" w:firstLine="1080"/>
       </w:pPr>
       <w:rPr>
+        <w:rFonts w:cs="Times New Roman"/>
         <w:u w:val="none"/>
       </w:rPr>
     </w:lvl>
@@ -6141,6 +6981,7 @@
         <w:ind w:left="2160" w:firstLine="1800"/>
       </w:pPr>
       <w:rPr>
+        <w:rFonts w:cs="Times New Roman"/>
         <w:u w:val="none"/>
       </w:rPr>
     </w:lvl>
@@ -6153,6 +6994,7 @@
         <w:ind w:left="2880" w:firstLine="2520"/>
       </w:pPr>
       <w:rPr>
+        <w:rFonts w:cs="Times New Roman"/>
         <w:u w:val="none"/>
       </w:rPr>
     </w:lvl>
@@ -6165,6 +7007,7 @@
         <w:ind w:left="3600" w:firstLine="3240"/>
       </w:pPr>
       <w:rPr>
+        <w:rFonts w:cs="Times New Roman"/>
         <w:u w:val="none"/>
       </w:rPr>
     </w:lvl>
@@ -6177,6 +7020,7 @@
         <w:ind w:left="4320" w:firstLine="3960"/>
       </w:pPr>
       <w:rPr>
+        <w:rFonts w:cs="Times New Roman"/>
         <w:u w:val="none"/>
       </w:rPr>
     </w:lvl>
@@ -6189,6 +7033,7 @@
         <w:ind w:left="5040" w:firstLine="4680"/>
       </w:pPr>
       <w:rPr>
+        <w:rFonts w:cs="Times New Roman"/>
         <w:u w:val="none"/>
       </w:rPr>
     </w:lvl>
@@ -6201,6 +7046,7 @@
         <w:ind w:left="5760" w:firstLine="5400"/>
       </w:pPr>
       <w:rPr>
+        <w:rFonts w:cs="Times New Roman"/>
         <w:u w:val="none"/>
       </w:rPr>
     </w:lvl>
@@ -6213,6 +7059,7 @@
         <w:ind w:left="6480" w:firstLine="6120"/>
       </w:pPr>
       <w:rPr>
+        <w:rFonts w:cs="Times New Roman"/>
         <w:u w:val="none"/>
       </w:rPr>
     </w:lvl>
@@ -6225,11 +7072,12 @@
         <w:ind w:left="7200" w:firstLine="6840"/>
       </w:pPr>
       <w:rPr>
+        <w:rFonts w:cs="Times New Roman"/>
         <w:u w:val="none"/>
       </w:rPr>
     </w:lvl>
   </w:abstractNum>
-  <w:abstractNum w:abstractNumId="32" w15:restartNumberingAfterBreak="0">
+  <w:abstractNum w:abstractNumId="37">
     <w:nsid w:val="710F27B9"/>
     <w:multiLevelType w:val="multilevel"/>
     <w:tmpl w:val="505AF734"/>
@@ -6242,6 +7090,7 @@
         <w:ind w:left="1440" w:firstLine="1080"/>
       </w:pPr>
       <w:rPr>
+        <w:rFonts w:cs="Times New Roman"/>
         <w:u w:val="none"/>
       </w:rPr>
     </w:lvl>
@@ -6254,6 +7103,7 @@
         <w:ind w:left="2160" w:firstLine="1800"/>
       </w:pPr>
       <w:rPr>
+        <w:rFonts w:cs="Times New Roman"/>
         <w:u w:val="none"/>
       </w:rPr>
     </w:lvl>
@@ -6266,6 +7116,7 @@
         <w:ind w:left="2880" w:firstLine="2520"/>
       </w:pPr>
       <w:rPr>
+        <w:rFonts w:cs="Times New Roman"/>
         <w:u w:val="none"/>
       </w:rPr>
     </w:lvl>
@@ -6278,6 +7129,7 @@
         <w:ind w:left="3600" w:firstLine="3240"/>
       </w:pPr>
       <w:rPr>
+        <w:rFonts w:cs="Times New Roman"/>
         <w:u w:val="none"/>
       </w:rPr>
     </w:lvl>
@@ -6290,6 +7142,7 @@
         <w:ind w:left="4320" w:firstLine="3960"/>
       </w:pPr>
       <w:rPr>
+        <w:rFonts w:cs="Times New Roman"/>
         <w:u w:val="none"/>
       </w:rPr>
     </w:lvl>
@@ -6302,6 +7155,7 @@
         <w:ind w:left="5040" w:firstLine="4680"/>
       </w:pPr>
       <w:rPr>
+        <w:rFonts w:cs="Times New Roman"/>
         <w:u w:val="none"/>
       </w:rPr>
     </w:lvl>
@@ -6314,6 +7168,7 @@
         <w:ind w:left="5760" w:firstLine="5400"/>
       </w:pPr>
       <w:rPr>
+        <w:rFonts w:cs="Times New Roman"/>
         <w:u w:val="none"/>
       </w:rPr>
     </w:lvl>
@@ -6326,6 +7181,7 @@
         <w:ind w:left="6480" w:firstLine="6120"/>
       </w:pPr>
       <w:rPr>
+        <w:rFonts w:cs="Times New Roman"/>
         <w:u w:val="none"/>
       </w:rPr>
     </w:lvl>
@@ -6338,11 +7194,12 @@
         <w:ind w:left="7200" w:firstLine="6840"/>
       </w:pPr>
       <w:rPr>
+        <w:rFonts w:cs="Times New Roman"/>
         <w:u w:val="none"/>
       </w:rPr>
     </w:lvl>
   </w:abstractNum>
-  <w:abstractNum w:abstractNumId="33" w15:restartNumberingAfterBreak="0">
+  <w:abstractNum w:abstractNumId="38">
     <w:nsid w:val="71466993"/>
     <w:multiLevelType w:val="multilevel"/>
     <w:tmpl w:val="ED6259CC"/>
@@ -6355,6 +7212,7 @@
         <w:ind w:left="1440" w:firstLine="1080"/>
       </w:pPr>
       <w:rPr>
+        <w:rFonts w:cs="Times New Roman"/>
         <w:u w:val="none"/>
       </w:rPr>
     </w:lvl>
@@ -6367,6 +7225,7 @@
         <w:ind w:left="2160" w:firstLine="1800"/>
       </w:pPr>
       <w:rPr>
+        <w:rFonts w:cs="Times New Roman"/>
         <w:u w:val="none"/>
       </w:rPr>
     </w:lvl>
@@ -6379,6 +7238,7 @@
         <w:ind w:left="2880" w:firstLine="2520"/>
       </w:pPr>
       <w:rPr>
+        <w:rFonts w:cs="Times New Roman"/>
         <w:u w:val="none"/>
       </w:rPr>
     </w:lvl>
@@ -6391,6 +7251,7 @@
         <w:ind w:left="3600" w:firstLine="3240"/>
       </w:pPr>
       <w:rPr>
+        <w:rFonts w:cs="Times New Roman"/>
         <w:u w:val="none"/>
       </w:rPr>
     </w:lvl>
@@ -6403,6 +7264,7 @@
         <w:ind w:left="4320" w:firstLine="3960"/>
       </w:pPr>
       <w:rPr>
+        <w:rFonts w:cs="Times New Roman"/>
         <w:u w:val="none"/>
       </w:rPr>
     </w:lvl>
@@ -6415,6 +7277,7 @@
         <w:ind w:left="5040" w:firstLine="4680"/>
       </w:pPr>
       <w:rPr>
+        <w:rFonts w:cs="Times New Roman"/>
         <w:u w:val="none"/>
       </w:rPr>
     </w:lvl>
@@ -6427,6 +7290,7 @@
         <w:ind w:left="5760" w:firstLine="5400"/>
       </w:pPr>
       <w:rPr>
+        <w:rFonts w:cs="Times New Roman"/>
         <w:u w:val="none"/>
       </w:rPr>
     </w:lvl>
@@ -6439,6 +7303,7 @@
         <w:ind w:left="6480" w:firstLine="6120"/>
       </w:pPr>
       <w:rPr>
+        <w:rFonts w:cs="Times New Roman"/>
         <w:u w:val="none"/>
       </w:rPr>
     </w:lvl>
@@ -6451,11 +7316,12 @@
         <w:ind w:left="7200" w:firstLine="6840"/>
       </w:pPr>
       <w:rPr>
+        <w:rFonts w:cs="Times New Roman"/>
         <w:u w:val="none"/>
       </w:rPr>
     </w:lvl>
   </w:abstractNum>
-  <w:abstractNum w:abstractNumId="34" w15:restartNumberingAfterBreak="0">
+  <w:abstractNum w:abstractNumId="39">
     <w:nsid w:val="7F257138"/>
     <w:multiLevelType w:val="multilevel"/>
     <w:tmpl w:val="5CE65004"/>
@@ -6468,6 +7334,7 @@
         <w:ind w:left="1440" w:firstLine="1080"/>
       </w:pPr>
       <w:rPr>
+        <w:rFonts w:cs="Times New Roman"/>
         <w:u w:val="none"/>
       </w:rPr>
     </w:lvl>
@@ -6480,6 +7347,7 @@
         <w:ind w:left="2160" w:firstLine="1800"/>
       </w:pPr>
       <w:rPr>
+        <w:rFonts w:cs="Times New Roman"/>
         <w:u w:val="none"/>
       </w:rPr>
     </w:lvl>
@@ -6492,6 +7360,7 @@
         <w:ind w:left="2880" w:firstLine="2520"/>
       </w:pPr>
       <w:rPr>
+        <w:rFonts w:cs="Times New Roman"/>
         <w:u w:val="none"/>
       </w:rPr>
     </w:lvl>
@@ -6504,6 +7373,7 @@
         <w:ind w:left="3600" w:firstLine="3240"/>
       </w:pPr>
       <w:rPr>
+        <w:rFonts w:cs="Times New Roman"/>
         <w:u w:val="none"/>
       </w:rPr>
     </w:lvl>
@@ -6516,6 +7386,7 @@
         <w:ind w:left="4320" w:firstLine="3960"/>
       </w:pPr>
       <w:rPr>
+        <w:rFonts w:cs="Times New Roman"/>
         <w:u w:val="none"/>
       </w:rPr>
     </w:lvl>
@@ -6528,6 +7399,7 @@
         <w:ind w:left="5040" w:firstLine="4680"/>
       </w:pPr>
       <w:rPr>
+        <w:rFonts w:cs="Times New Roman"/>
         <w:u w:val="none"/>
       </w:rPr>
     </w:lvl>
@@ -6540,6 +7412,7 @@
         <w:ind w:left="5760" w:firstLine="5400"/>
       </w:pPr>
       <w:rPr>
+        <w:rFonts w:cs="Times New Roman"/>
         <w:u w:val="none"/>
       </w:rPr>
     </w:lvl>
@@ -6552,6 +7425,7 @@
         <w:ind w:left="6480" w:firstLine="6120"/>
       </w:pPr>
       <w:rPr>
+        <w:rFonts w:cs="Times New Roman"/>
         <w:u w:val="none"/>
       </w:rPr>
     </w:lvl>
@@ -6564,69 +7438,70 @@
         <w:ind w:left="7200" w:firstLine="6840"/>
       </w:pPr>
       <w:rPr>
+        <w:rFonts w:cs="Times New Roman"/>
         <w:u w:val="none"/>
       </w:rPr>
     </w:lvl>
   </w:abstractNum>
   <w:num w:numId="1">
-    <w:abstractNumId w:val="8"/>
+    <w:abstractNumId w:val="11"/>
   </w:num>
   <w:num w:numId="2">
+    <w:abstractNumId w:val="23"/>
+  </w:num>
+  <w:num w:numId="3">
+    <w:abstractNumId w:val="14"/>
+  </w:num>
+  <w:num w:numId="4">
+    <w:abstractNumId w:val="6"/>
+  </w:num>
+  <w:num w:numId="5">
+    <w:abstractNumId w:val="33"/>
+  </w:num>
+  <w:num w:numId="6">
+    <w:abstractNumId w:val="9"/>
+  </w:num>
+  <w:num w:numId="7">
+    <w:abstractNumId w:val="35"/>
+  </w:num>
+  <w:num w:numId="8">
+    <w:abstractNumId w:val="34"/>
+  </w:num>
+  <w:num w:numId="9">
+    <w:abstractNumId w:val="22"/>
+  </w:num>
+  <w:num w:numId="10">
+    <w:abstractNumId w:val="7"/>
+  </w:num>
+  <w:num w:numId="11">
+    <w:abstractNumId w:val="16"/>
+  </w:num>
+  <w:num w:numId="12">
+    <w:abstractNumId w:val="10"/>
+  </w:num>
+  <w:num w:numId="13">
+    <w:abstractNumId w:val="28"/>
+  </w:num>
+  <w:num w:numId="14">
+    <w:abstractNumId w:val="18"/>
+  </w:num>
+  <w:num w:numId="15">
+    <w:abstractNumId w:val="19"/>
+  </w:num>
+  <w:num w:numId="16">
     <w:abstractNumId w:val="20"/>
   </w:num>
-  <w:num w:numId="3">
-    <w:abstractNumId w:val="11"/>
+  <w:num w:numId="17">
+    <w:abstractNumId w:val="31"/>
   </w:num>
-  <w:num w:numId="4">
-    <w:abstractNumId w:val="4"/>
+  <w:num w:numId="18">
+    <w:abstractNumId w:val="27"/>
   </w:num>
-  <w:num w:numId="5">
-    <w:abstractNumId w:val="28"/>
-  </w:num>
-  <w:num w:numId="6">
-    <w:abstractNumId w:val="6"/>
-  </w:num>
-  <w:num w:numId="7">
-    <w:abstractNumId w:val="30"/>
-  </w:num>
-  <w:num w:numId="8">
-    <w:abstractNumId w:val="29"/>
-  </w:num>
-  <w:num w:numId="9">
-    <w:abstractNumId w:val="19"/>
-  </w:num>
-  <w:num w:numId="10">
-    <w:abstractNumId w:val="5"/>
-  </w:num>
-  <w:num w:numId="11">
+  <w:num w:numId="19">
     <w:abstractNumId w:val="13"/>
   </w:num>
-  <w:num w:numId="12">
-    <w:abstractNumId w:val="7"/>
-  </w:num>
-  <w:num w:numId="13">
-    <w:abstractNumId w:val="23"/>
-  </w:num>
-  <w:num w:numId="14">
-    <w:abstractNumId w:val="15"/>
-  </w:num>
-  <w:num w:numId="15">
-    <w:abstractNumId w:val="16"/>
-  </w:num>
-  <w:num w:numId="16">
-    <w:abstractNumId w:val="17"/>
-  </w:num>
-  <w:num w:numId="17">
-    <w:abstractNumId w:val="26"/>
-  </w:num>
-  <w:num w:numId="18">
-    <w:abstractNumId w:val="22"/>
-  </w:num>
-  <w:num w:numId="19">
-    <w:abstractNumId w:val="10"/>
-  </w:num>
   <w:num w:numId="20">
-    <w:abstractNumId w:val="32"/>
+    <w:abstractNumId w:val="37"/>
   </w:num>
   <w:num w:numId="21">
     <w:abstractNumId w:val="1"/>
@@ -6638,442 +7513,230 @@
     <w:abstractNumId w:val="0"/>
   </w:num>
   <w:num w:numId="24">
-    <w:abstractNumId w:val="33"/>
+    <w:abstractNumId w:val="38"/>
   </w:num>
   <w:num w:numId="25">
-    <w:abstractNumId w:val="14"/>
+    <w:abstractNumId w:val="17"/>
   </w:num>
   <w:num w:numId="26">
     <w:abstractNumId w:val="2"/>
   </w:num>
   <w:num w:numId="27">
-    <w:abstractNumId w:val="18"/>
+    <w:abstractNumId w:val="21"/>
   </w:num>
   <w:num w:numId="28">
+    <w:abstractNumId w:val="15"/>
+  </w:num>
+  <w:num w:numId="29">
+    <w:abstractNumId w:val="24"/>
+  </w:num>
+  <w:num w:numId="30">
     <w:abstractNumId w:val="12"/>
   </w:num>
-  <w:num w:numId="29">
-    <w:abstractNumId w:val="21"/>
-  </w:num>
-  <w:num w:numId="30">
-    <w:abstractNumId w:val="9"/>
-  </w:num>
   <w:num w:numId="31">
-    <w:abstractNumId w:val="25"/>
+    <w:abstractNumId w:val="30"/>
   </w:num>
   <w:num w:numId="32">
-    <w:abstractNumId w:val="27"/>
+    <w:abstractNumId w:val="32"/>
   </w:num>
   <w:num w:numId="33">
-    <w:abstractNumId w:val="31"/>
+    <w:abstractNumId w:val="36"/>
   </w:num>
   <w:num w:numId="34">
-    <w:abstractNumId w:val="24"/>
+    <w:abstractNumId w:val="29"/>
   </w:num>
   <w:num w:numId="35">
-    <w:abstractNumId w:val="34"/>
+    <w:abstractNumId w:val="39"/>
+  </w:num>
+  <w:num w:numId="36">
+    <w:abstractNumId w:val="4"/>
+  </w:num>
+  <w:num w:numId="37">
+    <w:abstractNumId w:val="5"/>
+  </w:num>
+  <w:num w:numId="38">
+    <w:abstractNumId w:val="8"/>
+  </w:num>
+  <w:num w:numId="39">
+    <w:abstractNumId w:val="26"/>
+  </w:num>
+  <w:num w:numId="40">
+    <w:abstractNumId w:val="25"/>
   </w:num>
 </w:numbering>
 </file>
 
 <file path=word/styles.xml><?xml version="1.0" encoding="utf-8"?>
-<w:styles xmlns:mc="http://schemas.openxmlformats.org/markup-compatibility/2006" xmlns:r="http://schemas.openxmlformats.org/officeDocument/2006/relationships" xmlns:w="http://schemas.openxmlformats.org/wordprocessingml/2006/main" xmlns:w14="http://schemas.microsoft.com/office/word/2010/wordml" xmlns:w15="http://schemas.microsoft.com/office/word/2012/wordml" mc:Ignorable="w14 w15">
+<w:styles xmlns:r="http://schemas.openxmlformats.org/officeDocument/2006/relationships" xmlns:w="http://schemas.openxmlformats.org/wordprocessingml/2006/main">
   <w:docDefaults>
     <w:rPrDefault>
       <w:rPr>
         <w:rFonts w:ascii="Arial" w:eastAsia="Arial" w:hAnsi="Arial" w:cs="Arial"/>
-        <w:color w:val="000000"/>
         <w:sz w:val="22"/>
         <w:szCs w:val="22"/>
         <w:lang w:val="en-US" w:eastAsia="en-US" w:bidi="ar-SA"/>
       </w:rPr>
     </w:rPrDefault>
-    <w:pPrDefault>
-      <w:pPr>
-        <w:spacing w:line="276" w:lineRule="auto"/>
-      </w:pPr>
-    </w:pPrDefault>
+    <w:pPrDefault/>
   </w:docDefaults>
-  <w:latentStyles w:defLockedState="0" w:defUIPriority="99" w:defSemiHidden="0" w:defUnhideWhenUsed="0" w:defQFormat="0" w:count="371">
-    <w:lsdException w:name="Normal" w:uiPriority="0" w:qFormat="1"/>
-    <w:lsdException w:name="heading 1" w:uiPriority="9" w:qFormat="1"/>
-    <w:lsdException w:name="heading 2" w:semiHidden="1" w:uiPriority="9" w:unhideWhenUsed="1" w:qFormat="1"/>
-    <w:lsdException w:name="heading 3" w:semiHidden="1" w:uiPriority="9" w:unhideWhenUsed="1" w:qFormat="1"/>
-    <w:lsdException w:name="heading 4" w:semiHidden="1" w:uiPriority="9" w:unhideWhenUsed="1" w:qFormat="1"/>
-    <w:lsdException w:name="heading 5" w:semiHidden="1" w:uiPriority="9" w:unhideWhenUsed="1" w:qFormat="1"/>
-    <w:lsdException w:name="heading 6" w:semiHidden="1" w:uiPriority="9" w:unhideWhenUsed="1" w:qFormat="1"/>
-    <w:lsdException w:name="heading 7" w:semiHidden="1" w:uiPriority="9" w:unhideWhenUsed="1" w:qFormat="1"/>
-    <w:lsdException w:name="heading 8" w:semiHidden="1" w:uiPriority="9" w:unhideWhenUsed="1" w:qFormat="1"/>
-    <w:lsdException w:name="heading 9" w:semiHidden="1" w:uiPriority="9" w:unhideWhenUsed="1" w:qFormat="1"/>
-    <w:lsdException w:name="index 1" w:semiHidden="1" w:unhideWhenUsed="1"/>
-    <w:lsdException w:name="index 2" w:semiHidden="1" w:unhideWhenUsed="1"/>
-    <w:lsdException w:name="index 3" w:semiHidden="1" w:unhideWhenUsed="1"/>
-    <w:lsdException w:name="index 4" w:semiHidden="1" w:unhideWhenUsed="1"/>
-    <w:lsdException w:name="index 5" w:semiHidden="1" w:unhideWhenUsed="1"/>
-    <w:lsdException w:name="index 6" w:semiHidden="1" w:unhideWhenUsed="1"/>
-    <w:lsdException w:name="index 7" w:semiHidden="1" w:unhideWhenUsed="1"/>
-    <w:lsdException w:name="index 8" w:semiHidden="1" w:unhideWhenUsed="1"/>
-    <w:lsdException w:name="index 9" w:semiHidden="1" w:unhideWhenUsed="1"/>
-    <w:lsdException w:name="toc 1" w:semiHidden="1" w:uiPriority="39" w:unhideWhenUsed="1"/>
-    <w:lsdException w:name="toc 2" w:semiHidden="1" w:uiPriority="39" w:unhideWhenUsed="1"/>
-    <w:lsdException w:name="toc 3" w:semiHidden="1" w:uiPriority="39" w:unhideWhenUsed="1"/>
-    <w:lsdException w:name="toc 4" w:semiHidden="1" w:uiPriority="39" w:unhideWhenUsed="1"/>
-    <w:lsdException w:name="toc 5" w:semiHidden="1" w:uiPriority="39" w:unhideWhenUsed="1"/>
-    <w:lsdException w:name="toc 6" w:semiHidden="1" w:uiPriority="39" w:unhideWhenUsed="1"/>
-    <w:lsdException w:name="toc 7" w:semiHidden="1" w:uiPriority="39" w:unhideWhenUsed="1"/>
-    <w:lsdException w:name="toc 8" w:semiHidden="1" w:uiPriority="39" w:unhideWhenUsed="1"/>
-    <w:lsdException w:name="toc 9" w:semiHidden="1" w:uiPriority="39" w:unhideWhenUsed="1"/>
-    <w:lsdException w:name="Normal Indent" w:semiHidden="1" w:unhideWhenUsed="1"/>
-    <w:lsdException w:name="footnote text" w:semiHidden="1" w:unhideWhenUsed="1"/>
-    <w:lsdException w:name="annotation text" w:semiHidden="1" w:unhideWhenUsed="1"/>
-    <w:lsdException w:name="header" w:semiHidden="1" w:unhideWhenUsed="1"/>
-    <w:lsdException w:name="footer" w:semiHidden="1" w:unhideWhenUsed="1"/>
-    <w:lsdException w:name="index heading" w:semiHidden="1" w:unhideWhenUsed="1"/>
-    <w:lsdException w:name="caption" w:semiHidden="1" w:uiPriority="35" w:unhideWhenUsed="1" w:qFormat="1"/>
-    <w:lsdException w:name="table of figures" w:semiHidden="1" w:unhideWhenUsed="1"/>
-    <w:lsdException w:name="envelope address" w:semiHidden="1" w:unhideWhenUsed="1"/>
-    <w:lsdException w:name="envelope return" w:semiHidden="1" w:unhideWhenUsed="1"/>
-    <w:lsdException w:name="footnote reference" w:semiHidden="1" w:unhideWhenUsed="1"/>
-    <w:lsdException w:name="annotation reference" w:semiHidden="1" w:unhideWhenUsed="1"/>
-    <w:lsdException w:name="line number" w:semiHidden="1" w:unhideWhenUsed="1"/>
-    <w:lsdException w:name="page number" w:semiHidden="1" w:unhideWhenUsed="1"/>
-    <w:lsdException w:name="endnote reference" w:semiHidden="1" w:unhideWhenUsed="1"/>
-    <w:lsdException w:name="endnote text" w:semiHidden="1" w:unhideWhenUsed="1"/>
-    <w:lsdException w:name="table of authorities" w:semiHidden="1" w:unhideWhenUsed="1"/>
-    <w:lsdException w:name="macro" w:semiHidden="1" w:unhideWhenUsed="1"/>
-    <w:lsdException w:name="toa heading" w:semiHidden="1" w:unhideWhenUsed="1"/>
-    <w:lsdException w:name="List" w:semiHidden="1" w:unhideWhenUsed="1"/>
-    <w:lsdException w:name="List Bullet" w:semiHidden="1" w:unhideWhenUsed="1"/>
-    <w:lsdException w:name="List Number" w:semiHidden="1" w:unhideWhenUsed="1"/>
-    <w:lsdException w:name="List 2" w:semiHidden="1" w:unhideWhenUsed="1"/>
-    <w:lsdException w:name="List 3" w:semiHidden="1" w:unhideWhenUsed="1"/>
-    <w:lsdException w:name="List 4" w:semiHidden="1" w:unhideWhenUsed="1"/>
-    <w:lsdException w:name="List 5" w:semiHidden="1" w:unhideWhenUsed="1"/>
-    <w:lsdException w:name="List Bullet 2" w:semiHidden="1" w:unhideWhenUsed="1"/>
-    <w:lsdException w:name="List Bullet 3" w:semiHidden="1" w:unhideWhenUsed="1"/>
-    <w:lsdException w:name="List Bullet 4" w:semiHidden="1" w:unhideWhenUsed="1"/>
-    <w:lsdException w:name="List Bullet 5" w:semiHidden="1" w:unhideWhenUsed="1"/>
-    <w:lsdException w:name="List Number 2" w:semiHidden="1" w:unhideWhenUsed="1"/>
-    <w:lsdException w:name="List Number 3" w:semiHidden="1" w:unhideWhenUsed="1"/>
-    <w:lsdException w:name="List Number 4" w:semiHidden="1" w:unhideWhenUsed="1"/>
-    <w:lsdException w:name="List Number 5" w:semiHidden="1" w:unhideWhenUsed="1"/>
-    <w:lsdException w:name="Title" w:uiPriority="10" w:qFormat="1"/>
-    <w:lsdException w:name="Closing" w:semiHidden="1" w:unhideWhenUsed="1"/>
-    <w:lsdException w:name="Signature" w:semiHidden="1" w:unhideWhenUsed="1"/>
-    <w:lsdException w:name="Default Paragraph Font" w:semiHidden="1" w:uiPriority="1" w:unhideWhenUsed="1"/>
-    <w:lsdException w:name="Body Text" w:semiHidden="1" w:unhideWhenUsed="1"/>
-    <w:lsdException w:name="Body Text Indent" w:semiHidden="1" w:unhideWhenUsed="1"/>
-    <w:lsdException w:name="List Continue" w:semiHidden="1" w:unhideWhenUsed="1"/>
-    <w:lsdException w:name="List Continue 2" w:semiHidden="1" w:unhideWhenUsed="1"/>
-    <w:lsdException w:name="List Continue 3" w:semiHidden="1" w:unhideWhenUsed="1"/>
-    <w:lsdException w:name="List Continue 4" w:semiHidden="1" w:unhideWhenUsed="1"/>
-    <w:lsdException w:name="List Continue 5" w:semiHidden="1" w:unhideWhenUsed="1"/>
-    <w:lsdException w:name="Message Header" w:semiHidden="1" w:unhideWhenUsed="1"/>
-    <w:lsdException w:name="Subtitle" w:uiPriority="11" w:qFormat="1"/>
-    <w:lsdException w:name="Salutation" w:semiHidden="1" w:unhideWhenUsed="1"/>
-    <w:lsdException w:name="Date" w:semiHidden="1" w:unhideWhenUsed="1"/>
-    <w:lsdException w:name="Body Text First Indent" w:semiHidden="1" w:unhideWhenUsed="1"/>
-    <w:lsdException w:name="Body Text First Indent 2" w:semiHidden="1" w:unhideWhenUsed="1"/>
-    <w:lsdException w:name="Note Heading" w:semiHidden="1" w:unhideWhenUsed="1"/>
-    <w:lsdException w:name="Body Text 2" w:semiHidden="1" w:unhideWhenUsed="1"/>
-    <w:lsdException w:name="Body Text 3" w:semiHidden="1" w:unhideWhenUsed="1"/>
-    <w:lsdException w:name="Body Text Indent 2" w:semiHidden="1" w:unhideWhenUsed="1"/>
-    <w:lsdException w:name="Body Text Indent 3" w:semiHidden="1" w:unhideWhenUsed="1"/>
-    <w:lsdException w:name="Block Text" w:semiHidden="1" w:unhideWhenUsed="1"/>
-    <w:lsdException w:name="Hyperlink" w:semiHidden="1" w:unhideWhenUsed="1"/>
-    <w:lsdException w:name="FollowedHyperlink" w:semiHidden="1" w:unhideWhenUsed="1"/>
-    <w:lsdException w:name="Strong" w:uiPriority="22" w:qFormat="1"/>
-    <w:lsdException w:name="Emphasis" w:uiPriority="20" w:qFormat="1"/>
-    <w:lsdException w:name="Document Map" w:semiHidden="1" w:unhideWhenUsed="1"/>
-    <w:lsdException w:name="Plain Text" w:semiHidden="1" w:unhideWhenUsed="1"/>
-    <w:lsdException w:name="E-mail Signature" w:semiHidden="1" w:unhideWhenUsed="1"/>
-    <w:lsdException w:name="HTML Top of Form" w:semiHidden="1" w:unhideWhenUsed="1"/>
-    <w:lsdException w:name="HTML Bottom of Form" w:semiHidden="1" w:unhideWhenUsed="1"/>
-    <w:lsdException w:name="Normal (Web)" w:semiHidden="1" w:unhideWhenUsed="1"/>
-    <w:lsdException w:name="HTML Acronym" w:semiHidden="1" w:unhideWhenUsed="1"/>
-    <w:lsdException w:name="HTML Address" w:semiHidden="1" w:unhideWhenUsed="1"/>
-    <w:lsdException w:name="HTML Cite" w:semiHidden="1" w:unhideWhenUsed="1"/>
-    <w:lsdException w:name="HTML Code" w:semiHidden="1" w:unhideWhenUsed="1"/>
-    <w:lsdException w:name="HTML Definition" w:semiHidden="1" w:unhideWhenUsed="1"/>
-    <w:lsdException w:name="HTML Keyboard" w:semiHidden="1" w:unhideWhenUsed="1"/>
-    <w:lsdException w:name="HTML Preformatted" w:semiHidden="1" w:unhideWhenUsed="1"/>
-    <w:lsdException w:name="HTML Sample" w:semiHidden="1" w:unhideWhenUsed="1"/>
-    <w:lsdException w:name="HTML Typewriter" w:semiHidden="1" w:unhideWhenUsed="1"/>
-    <w:lsdException w:name="HTML Variable" w:semiHidden="1" w:unhideWhenUsed="1"/>
-    <w:lsdException w:name="Normal Table" w:semiHidden="1" w:unhideWhenUsed="1"/>
-    <w:lsdException w:name="annotation subject" w:semiHidden="1" w:unhideWhenUsed="1"/>
-    <w:lsdException w:name="No List" w:semiHidden="1" w:unhideWhenUsed="1"/>
-    <w:lsdException w:name="Outline List 1" w:semiHidden="1" w:unhideWhenUsed="1"/>
-    <w:lsdException w:name="Outline List 2" w:semiHidden="1" w:unhideWhenUsed="1"/>
-    <w:lsdException w:name="Outline List 3" w:semiHidden="1" w:unhideWhenUsed="1"/>
-    <w:lsdException w:name="Table Simple 1" w:semiHidden="1" w:unhideWhenUsed="1"/>
-    <w:lsdException w:name="Table Simple 2" w:semiHidden="1" w:unhideWhenUsed="1"/>
-    <w:lsdException w:name="Table Simple 3" w:semiHidden="1" w:unhideWhenUsed="1"/>
-    <w:lsdException w:name="Table Classic 1" w:semiHidden="1" w:unhideWhenUsed="1"/>
-    <w:lsdException w:name="Table Classic 2" w:semiHidden="1" w:unhideWhenUsed="1"/>
-    <w:lsdException w:name="Table Classic 3" w:semiHidden="1" w:unhideWhenUsed="1"/>
-    <w:lsdException w:name="Table Classic 4" w:semiHidden="1" w:unhideWhenUsed="1"/>
-    <w:lsdException w:name="Table Colorful 1" w:semiHidden="1" w:unhideWhenUsed="1"/>
-    <w:lsdException w:name="Table Colorful 2" w:semiHidden="1" w:unhideWhenUsed="1"/>
-    <w:lsdException w:name="Table Colorful 3" w:semiHidden="1" w:unhideWhenUsed="1"/>
-    <w:lsdException w:name="Table Columns 1" w:semiHidden="1" w:unhideWhenUsed="1"/>
-    <w:lsdException w:name="Table Columns 2" w:semiHidden="1" w:unhideWhenUsed="1"/>
-    <w:lsdException w:name="Table Columns 3" w:semiHidden="1" w:unhideWhenUsed="1"/>
-    <w:lsdException w:name="Table Columns 4" w:semiHidden="1" w:unhideWhenUsed="1"/>
-    <w:lsdException w:name="Table Columns 5" w:semiHidden="1" w:unhideWhenUsed="1"/>
-    <w:lsdException w:name="Table Grid 1" w:semiHidden="1" w:unhideWhenUsed="1"/>
-    <w:lsdException w:name="Table Grid 2" w:semiHidden="1" w:unhideWhenUsed="1"/>
-    <w:lsdException w:name="Table Grid 3" w:semiHidden="1" w:unhideWhenUsed="1"/>
-    <w:lsdException w:name="Table Grid 4" w:semiHidden="1" w:unhideWhenUsed="1"/>
-    <w:lsdException w:name="Table Grid 5" w:semiHidden="1" w:unhideWhenUsed="1"/>
-    <w:lsdException w:name="Table Grid 6" w:semiHidden="1" w:unhideWhenUsed="1"/>
-    <w:lsdException w:name="Table Grid 7" w:semiHidden="1" w:unhideWhenUsed="1"/>
-    <w:lsdException w:name="Table Grid 8" w:semiHidden="1" w:unhideWhenUsed="1"/>
-    <w:lsdException w:name="Table List 1" w:semiHidden="1" w:unhideWhenUsed="1"/>
-    <w:lsdException w:name="Table List 2" w:semiHidden="1" w:unhideWhenUsed="1"/>
-    <w:lsdException w:name="Table List 3" w:semiHidden="1" w:unhideWhenUsed="1"/>
-    <w:lsdException w:name="Table List 4" w:semiHidden="1" w:unhideWhenUsed="1"/>
-    <w:lsdException w:name="Table List 5" w:semiHidden="1" w:unhideWhenUsed="1"/>
-    <w:lsdException w:name="Table List 6" w:semiHidden="1" w:unhideWhenUsed="1"/>
-    <w:lsdException w:name="Table List 7" w:semiHidden="1" w:unhideWhenUsed="1"/>
-    <w:lsdException w:name="Table List 8" w:semiHidden="1" w:unhideWhenUsed="1"/>
-    <w:lsdException w:name="Table 3D effects 1" w:semiHidden="1" w:unhideWhenUsed="1"/>
-    <w:lsdException w:name="Table 3D effects 2" w:semiHidden="1" w:unhideWhenUsed="1"/>
-    <w:lsdException w:name="Table 3D effects 3" w:semiHidden="1" w:unhideWhenUsed="1"/>
-    <w:lsdException w:name="Table Contemporary" w:semiHidden="1" w:unhideWhenUsed="1"/>
-    <w:lsdException w:name="Table Elegant" w:semiHidden="1" w:unhideWhenUsed="1"/>
-    <w:lsdException w:name="Table Professional" w:semiHidden="1" w:unhideWhenUsed="1"/>
-    <w:lsdException w:name="Table Subtle 1" w:semiHidden="1" w:unhideWhenUsed="1"/>
-    <w:lsdException w:name="Table Subtle 2" w:semiHidden="1" w:unhideWhenUsed="1"/>
-    <w:lsdException w:name="Table Web 1" w:semiHidden="1" w:unhideWhenUsed="1"/>
-    <w:lsdException w:name="Table Web 2" w:semiHidden="1" w:unhideWhenUsed="1"/>
-    <w:lsdException w:name="Table Web 3" w:semiHidden="1" w:unhideWhenUsed="1"/>
-    <w:lsdException w:name="Balloon Text" w:semiHidden="1" w:unhideWhenUsed="1"/>
-    <w:lsdException w:name="Table Grid" w:uiPriority="39"/>
-    <w:lsdException w:name="Table Theme" w:semiHidden="1" w:unhideWhenUsed="1"/>
-    <w:lsdException w:name="Placeholder Text" w:semiHidden="1"/>
-    <w:lsdException w:name="No Spacing" w:uiPriority="1" w:qFormat="1"/>
-    <w:lsdException w:name="Light Shading" w:uiPriority="60"/>
-    <w:lsdException w:name="Light List" w:uiPriority="61"/>
-    <w:lsdException w:name="Light Grid" w:uiPriority="62"/>
-    <w:lsdException w:name="Medium Shading 1" w:uiPriority="63"/>
-    <w:lsdException w:name="Medium Shading 2" w:uiPriority="64"/>
-    <w:lsdException w:name="Medium List 1" w:uiPriority="65"/>
-    <w:lsdException w:name="Medium List 2" w:uiPriority="66"/>
-    <w:lsdException w:name="Medium Grid 1" w:uiPriority="67"/>
-    <w:lsdException w:name="Medium Grid 2" w:uiPriority="68"/>
-    <w:lsdException w:name="Medium Grid 3" w:uiPriority="69"/>
-    <w:lsdException w:name="Dark List" w:uiPriority="70"/>
-    <w:lsdException w:name="Colorful Shading" w:uiPriority="71"/>
-    <w:lsdException w:name="Colorful List" w:uiPriority="72"/>
-    <w:lsdException w:name="Colorful Grid" w:uiPriority="73"/>
-    <w:lsdException w:name="Light Shading Accent 1" w:uiPriority="60"/>
-    <w:lsdException w:name="Light List Accent 1" w:uiPriority="61"/>
-    <w:lsdException w:name="Light Grid Accent 1" w:uiPriority="62"/>
-    <w:lsdException w:name="Medium Shading 1 Accent 1" w:uiPriority="63"/>
-    <w:lsdException w:name="Medium Shading 2 Accent 1" w:uiPriority="64"/>
-    <w:lsdException w:name="Medium List 1 Accent 1" w:uiPriority="65"/>
-    <w:lsdException w:name="Revision" w:semiHidden="1"/>
-    <w:lsdException w:name="List Paragraph" w:uiPriority="34" w:qFormat="1"/>
-    <w:lsdException w:name="Quote" w:uiPriority="29" w:qFormat="1"/>
-    <w:lsdException w:name="Intense Quote" w:uiPriority="30" w:qFormat="1"/>
-    <w:lsdException w:name="Medium List 2 Accent 1" w:uiPriority="66"/>
-    <w:lsdException w:name="Medium Grid 1 Accent 1" w:uiPriority="67"/>
-    <w:lsdException w:name="Medium Grid 2 Accent 1" w:uiPriority="68"/>
-    <w:lsdException w:name="Medium Grid 3 Accent 1" w:uiPriority="69"/>
-    <w:lsdException w:name="Dark List Accent 1" w:uiPriority="70"/>
-    <w:lsdException w:name="Colorful Shading Accent 1" w:uiPriority="71"/>
-    <w:lsdException w:name="Colorful List Accent 1" w:uiPriority="72"/>
-    <w:lsdException w:name="Colorful Grid Accent 1" w:uiPriority="73"/>
-    <w:lsdException w:name="Light Shading Accent 2" w:uiPriority="60"/>
-    <w:lsdException w:name="Light List Accent 2" w:uiPriority="61"/>
-    <w:lsdException w:name="Light Grid Accent 2" w:uiPriority="62"/>
-    <w:lsdException w:name="Medium Shading 1 Accent 2" w:uiPriority="63"/>
-    <w:lsdException w:name="Medium Shading 2 Accent 2" w:uiPriority="64"/>
-    <w:lsdException w:name="Medium List 1 Accent 2" w:uiPriority="65"/>
-    <w:lsdException w:name="Medium List 2 Accent 2" w:uiPriority="66"/>
-    <w:lsdException w:name="Medium Grid 1 Accent 2" w:uiPriority="67"/>
-    <w:lsdException w:name="Medium Grid 2 Accent 2" w:uiPriority="68"/>
-    <w:lsdException w:name="Medium Grid 3 Accent 2" w:uiPriority="69"/>
-    <w:lsdException w:name="Dark List Accent 2" w:uiPriority="70"/>
-    <w:lsdException w:name="Colorful Shading Accent 2" w:uiPriority="71"/>
-    <w:lsdException w:name="Colorful List Accent 2" w:uiPriority="72"/>
-    <w:lsdException w:name="Colorful Grid Accent 2" w:uiPriority="73"/>
-    <w:lsdException w:name="Light Shading Accent 3" w:uiPriority="60"/>
-    <w:lsdException w:name="Light List Accent 3" w:uiPriority="61"/>
-    <w:lsdException w:name="Light Grid Accent 3" w:uiPriority="62"/>
-    <w:lsdException w:name="Medium Shading 1 Accent 3" w:uiPriority="63"/>
-    <w:lsdException w:name="Medium Shading 2 Accent 3" w:uiPriority="64"/>
-    <w:lsdException w:name="Medium List 1 Accent 3" w:uiPriority="65"/>
-    <w:lsdException w:name="Medium List 2 Accent 3" w:uiPriority="66"/>
-    <w:lsdException w:name="Medium Grid 1 Accent 3" w:uiPriority="67"/>
-    <w:lsdException w:name="Medium Grid 2 Accent 3" w:uiPriority="68"/>
-    <w:lsdException w:name="Medium Grid 3 Accent 3" w:uiPriority="69"/>
-    <w:lsdException w:name="Dark List Accent 3" w:uiPriority="70"/>
-    <w:lsdException w:name="Colorful Shading Accent 3" w:uiPriority="71"/>
-    <w:lsdException w:name="Colorful List Accent 3" w:uiPriority="72"/>
-    <w:lsdException w:name="Colorful Grid Accent 3" w:uiPriority="73"/>
-    <w:lsdException w:name="Light Shading Accent 4" w:uiPriority="60"/>
-    <w:lsdException w:name="Light List Accent 4" w:uiPriority="61"/>
-    <w:lsdException w:name="Light Grid Accent 4" w:uiPriority="62"/>
-    <w:lsdException w:name="Medium Shading 1 Accent 4" w:uiPriority="63"/>
-    <w:lsdException w:name="Medium Shading 2 Accent 4" w:uiPriority="64"/>
-    <w:lsdException w:name="Medium List 1 Accent 4" w:uiPriority="65"/>
-    <w:lsdException w:name="Medium List 2 Accent 4" w:uiPriority="66"/>
-    <w:lsdException w:name="Medium Grid 1 Accent 4" w:uiPriority="67"/>
-    <w:lsdException w:name="Medium Grid 2 Accent 4" w:uiPriority="68"/>
-    <w:lsdException w:name="Medium Grid 3 Accent 4" w:uiPriority="69"/>
-    <w:lsdException w:name="Dark List Accent 4" w:uiPriority="70"/>
-    <w:lsdException w:name="Colorful Shading Accent 4" w:uiPriority="71"/>
-    <w:lsdException w:name="Colorful List Accent 4" w:uiPriority="72"/>
-    <w:lsdException w:name="Colorful Grid Accent 4" w:uiPriority="73"/>
-    <w:lsdException w:name="Light Shading Accent 5" w:uiPriority="60"/>
-    <w:lsdException w:name="Light List Accent 5" w:uiPriority="61"/>
-    <w:lsdException w:name="Light Grid Accent 5" w:uiPriority="62"/>
-    <w:lsdException w:name="Medium Shading 1 Accent 5" w:uiPriority="63"/>
-    <w:lsdException w:name="Medium Shading 2 Accent 5" w:uiPriority="64"/>
-    <w:lsdException w:name="Medium List 1 Accent 5" w:uiPriority="65"/>
-    <w:lsdException w:name="Medium List 2 Accent 5" w:uiPriority="66"/>
-    <w:lsdException w:name="Medium Grid 1 Accent 5" w:uiPriority="67"/>
-    <w:lsdException w:name="Medium Grid 2 Accent 5" w:uiPriority="68"/>
-    <w:lsdException w:name="Medium Grid 3 Accent 5" w:uiPriority="69"/>
-    <w:lsdException w:name="Dark List Accent 5" w:uiPriority="70"/>
-    <w:lsdException w:name="Colorful Shading Accent 5" w:uiPriority="71"/>
-    <w:lsdException w:name="Colorful List Accent 5" w:uiPriority="72"/>
-    <w:lsdException w:name="Colorful Grid Accent 5" w:uiPriority="73"/>
-    <w:lsdException w:name="Light Shading Accent 6" w:uiPriority="60"/>
-    <w:lsdException w:name="Light List Accent 6" w:uiPriority="61"/>
-    <w:lsdException w:name="Light Grid Accent 6" w:uiPriority="62"/>
-    <w:lsdException w:name="Medium Shading 1 Accent 6" w:uiPriority="63"/>
-    <w:lsdException w:name="Medium Shading 2 Accent 6" w:uiPriority="64"/>
-    <w:lsdException w:name="Medium List 1 Accent 6" w:uiPriority="65"/>
-    <w:lsdException w:name="Medium List 2 Accent 6" w:uiPriority="66"/>
-    <w:lsdException w:name="Medium Grid 1 Accent 6" w:uiPriority="67"/>
-    <w:lsdException w:name="Medium Grid 2 Accent 6" w:uiPriority="68"/>
-    <w:lsdException w:name="Medium Grid 3 Accent 6" w:uiPriority="69"/>
-    <w:lsdException w:name="Dark List Accent 6" w:uiPriority="70"/>
-    <w:lsdException w:name="Colorful Shading Accent 6" w:uiPriority="71"/>
-    <w:lsdException w:name="Colorful List Accent 6" w:uiPriority="72"/>
-    <w:lsdException w:name="Colorful Grid Accent 6" w:uiPriority="73"/>
-    <w:lsdException w:name="Subtle Emphasis" w:uiPriority="19" w:qFormat="1"/>
-    <w:lsdException w:name="Intense Emphasis" w:uiPriority="21" w:qFormat="1"/>
-    <w:lsdException w:name="Subtle Reference" w:uiPriority="31" w:qFormat="1"/>
-    <w:lsdException w:name="Intense Reference" w:uiPriority="32" w:qFormat="1"/>
-    <w:lsdException w:name="Book Title" w:uiPriority="33" w:qFormat="1"/>
-    <w:lsdException w:name="Bibliography" w:semiHidden="1" w:uiPriority="37" w:unhideWhenUsed="1"/>
-    <w:lsdException w:name="TOC Heading" w:semiHidden="1" w:uiPriority="39" w:unhideWhenUsed="1" w:qFormat="1"/>
-    <w:lsdException w:name="Plain Table 1" w:uiPriority="41"/>
-    <w:lsdException w:name="Plain Table 2" w:uiPriority="42"/>
-    <w:lsdException w:name="Plain Table 3" w:uiPriority="43"/>
-    <w:lsdException w:name="Plain Table 4" w:uiPriority="44"/>
-    <w:lsdException w:name="Plain Table 5" w:uiPriority="45"/>
-    <w:lsdException w:name="Grid Table Light" w:uiPriority="40"/>
-    <w:lsdException w:name="Grid Table 1 Light" w:uiPriority="46"/>
-    <w:lsdException w:name="Grid Table 2" w:uiPriority="47"/>
-    <w:lsdException w:name="Grid Table 3" w:uiPriority="48"/>
-    <w:lsdException w:name="Grid Table 4" w:uiPriority="49"/>
-    <w:lsdException w:name="Grid Table 5 Dark" w:uiPriority="50"/>
-    <w:lsdException w:name="Grid Table 6 Colorful" w:uiPriority="51"/>
-    <w:lsdException w:name="Grid Table 7 Colorful" w:uiPriority="52"/>
-    <w:lsdException w:name="Grid Table 1 Light Accent 1" w:uiPriority="46"/>
-    <w:lsdException w:name="Grid Table 2 Accent 1" w:uiPriority="47"/>
-    <w:lsdException w:name="Grid Table 3 Accent 1" w:uiPriority="48"/>
-    <w:lsdException w:name="Grid Table 4 Accent 1" w:uiPriority="49"/>
-    <w:lsdException w:name="Grid Table 5 Dark Accent 1" w:uiPriority="50"/>
-    <w:lsdException w:name="Grid Table 6 Colorful Accent 1" w:uiPriority="51"/>
-    <w:lsdException w:name="Grid Table 7 Colorful Accent 1" w:uiPriority="52"/>
-    <w:lsdException w:name="Grid Table 1 Light Accent 2" w:uiPriority="46"/>
-    <w:lsdException w:name="Grid Table 2 Accent 2" w:uiPriority="47"/>
-    <w:lsdException w:name="Grid Table 3 Accent 2" w:uiPriority="48"/>
-    <w:lsdException w:name="Grid Table 4 Accent 2" w:uiPriority="49"/>
-    <w:lsdException w:name="Grid Table 5 Dark Accent 2" w:uiPriority="50"/>
-    <w:lsdException w:name="Grid Table 6 Colorful Accent 2" w:uiPriority="51"/>
-    <w:lsdException w:name="Grid Table 7 Colorful Accent 2" w:uiPriority="52"/>
-    <w:lsdException w:name="Grid Table 1 Light Accent 3" w:uiPriority="46"/>
-    <w:lsdException w:name="Grid Table 2 Accent 3" w:uiPriority="47"/>
-    <w:lsdException w:name="Grid Table 3 Accent 3" w:uiPriority="48"/>
-    <w:lsdException w:name="Grid Table 4 Accent 3" w:uiPriority="49"/>
-    <w:lsdException w:name="Grid Table 5 Dark Accent 3" w:uiPriority="50"/>
-    <w:lsdException w:name="Grid Table 6 Colorful Accent 3" w:uiPriority="51"/>
-    <w:lsdException w:name="Grid Table 7 Colorful Accent 3" w:uiPriority="52"/>
-    <w:lsdException w:name="Grid Table 1 Light Accent 4" w:uiPriority="46"/>
-    <w:lsdException w:name="Grid Table 2 Accent 4" w:uiPriority="47"/>
-    <w:lsdException w:name="Grid Table 3 Accent 4" w:uiPriority="48"/>
-    <w:lsdException w:name="Grid Table 4 Accent 4" w:uiPriority="49"/>
-    <w:lsdException w:name="Grid Table 5 Dark Accent 4" w:uiPriority="50"/>
-    <w:lsdException w:name="Grid Table 6 Colorful Accent 4" w:uiPriority="51"/>
-    <w:lsdException w:name="Grid Table 7 Colorful Accent 4" w:uiPriority="52"/>
-    <w:lsdException w:name="Grid Table 1 Light Accent 5" w:uiPriority="46"/>
-    <w:lsdException w:name="Grid Table 2 Accent 5" w:uiPriority="47"/>
-    <w:lsdException w:name="Grid Table 3 Accent 5" w:uiPriority="48"/>
-    <w:lsdException w:name="Grid Table 4 Accent 5" w:uiPriority="49"/>
-    <w:lsdException w:name="Grid Table 5 Dark Accent 5" w:uiPriority="50"/>
-    <w:lsdException w:name="Grid Table 6 Colorful Accent 5" w:uiPriority="51"/>
-    <w:lsdException w:name="Grid Table 7 Colorful Accent 5" w:uiPriority="52"/>
-    <w:lsdException w:name="Grid Table 1 Light Accent 6" w:uiPriority="46"/>
-    <w:lsdException w:name="Grid Table 2 Accent 6" w:uiPriority="47"/>
-    <w:lsdException w:name="Grid Table 3 Accent 6" w:uiPriority="48"/>
-    <w:lsdException w:name="Grid Table 4 Accent 6" w:uiPriority="49"/>
-    <w:lsdException w:name="Grid Table 5 Dark Accent 6" w:uiPriority="50"/>
-    <w:lsdException w:name="Grid Table 6 Colorful Accent 6" w:uiPriority="51"/>
-    <w:lsdException w:name="Grid Table 7 Colorful Accent 6" w:uiPriority="52"/>
-    <w:lsdException w:name="List Table 1 Light" w:uiPriority="46"/>
-    <w:lsdException w:name="List Table 2" w:uiPriority="47"/>
-    <w:lsdException w:name="List Table 3" w:uiPriority="48"/>
-    <w:lsdException w:name="List Table 4" w:uiPriority="49"/>
-    <w:lsdException w:name="List Table 5 Dark" w:uiPriority="50"/>
-    <w:lsdException w:name="List Table 6 Colorful" w:uiPriority="51"/>
-    <w:lsdException w:name="List Table 7 Colorful" w:uiPriority="52"/>
-    <w:lsdException w:name="List Table 1 Light Accent 1" w:uiPriority="46"/>
-    <w:lsdException w:name="List Table 2 Accent 1" w:uiPriority="47"/>
-    <w:lsdException w:name="List Table 3 Accent 1" w:uiPriority="48"/>
-    <w:lsdException w:name="List Table 4 Accent 1" w:uiPriority="49"/>
-    <w:lsdException w:name="List Table 5 Dark Accent 1" w:uiPriority="50"/>
-    <w:lsdException w:name="List Table 6 Colorful Accent 1" w:uiPriority="51"/>
-    <w:lsdException w:name="List Table 7 Colorful Accent 1" w:uiPriority="52"/>
-    <w:lsdException w:name="List Table 1 Light Accent 2" w:uiPriority="46"/>
-    <w:lsdException w:name="List Table 2 Accent 2" w:uiPriority="47"/>
-    <w:lsdException w:name="List Table 3 Accent 2" w:uiPriority="48"/>
-    <w:lsdException w:name="List Table 4 Accent 2" w:uiPriority="49"/>
-    <w:lsdException w:name="List Table 5 Dark Accent 2" w:uiPriority="50"/>
-    <w:lsdException w:name="List Table 6 Colorful Accent 2" w:uiPriority="51"/>
-    <w:lsdException w:name="List Table 7 Colorful Accent 2" w:uiPriority="52"/>
-    <w:lsdException w:name="List Table 1 Light Accent 3" w:uiPriority="46"/>
-    <w:lsdException w:name="List Table 2 Accent 3" w:uiPriority="47"/>
-    <w:lsdException w:name="List Table 3 Accent 3" w:uiPriority="48"/>
-    <w:lsdException w:name="List Table 4 Accent 3" w:uiPriority="49"/>
-    <w:lsdException w:name="List Table 5 Dark Accent 3" w:uiPriority="50"/>
-    <w:lsdException w:name="List Table 6 Colorful Accent 3" w:uiPriority="51"/>
-    <w:lsdException w:name="List Table 7 Colorful Accent 3" w:uiPriority="52"/>
-    <w:lsdException w:name="List Table 1 Light Accent 4" w:uiPriority="46"/>
-    <w:lsdException w:name="List Table 2 Accent 4" w:uiPriority="47"/>
-    <w:lsdException w:name="List Table 3 Accent 4" w:uiPriority="48"/>
-    <w:lsdException w:name="List Table 4 Accent 4" w:uiPriority="49"/>
-    <w:lsdException w:name="List Table 5 Dark Accent 4" w:uiPriority="50"/>
-    <w:lsdException w:name="List Table 6 Colorful Accent 4" w:uiPriority="51"/>
-    <w:lsdException w:name="List Table 7 Colorful Accent 4" w:uiPriority="52"/>
-    <w:lsdException w:name="List Table 1 Light Accent 5" w:uiPriority="46"/>
-    <w:lsdException w:name="List Table 2 Accent 5" w:uiPriority="47"/>
-    <w:lsdException w:name="List Table 3 Accent 5" w:uiPriority="48"/>
-    <w:lsdException w:name="List Table 4 Accent 5" w:uiPriority="49"/>
-    <w:lsdException w:name="List Table 5 Dark Accent 5" w:uiPriority="50"/>
-    <w:lsdException w:name="List Table 6 Colorful Accent 5" w:uiPriority="51"/>
-    <w:lsdException w:name="List Table 7 Colorful Accent 5" w:uiPriority="52"/>
-    <w:lsdException w:name="List Table 1 Light Accent 6" w:uiPriority="46"/>
-    <w:lsdException w:name="List Table 2 Accent 6" w:uiPriority="47"/>
-    <w:lsdException w:name="List Table 3 Accent 6" w:uiPriority="48"/>
-    <w:lsdException w:name="List Table 4 Accent 6" w:uiPriority="49"/>
-    <w:lsdException w:name="List Table 5 Dark Accent 6" w:uiPriority="50"/>
-    <w:lsdException w:name="List Table 6 Colorful Accent 6" w:uiPriority="51"/>
-    <w:lsdException w:name="List Table 7 Colorful Accent 6" w:uiPriority="52"/>
+  <w:latentStyles w:defLockedState="0" w:defUIPriority="99" w:defSemiHidden="1" w:defUnhideWhenUsed="1" w:defQFormat="0" w:count="267">
+    <w:lsdException w:name="Normal" w:locked="1" w:semiHidden="0" w:uiPriority="0" w:unhideWhenUsed="0" w:qFormat="1"/>
+    <w:lsdException w:name="heading 1" w:locked="1" w:semiHidden="0" w:uiPriority="0" w:unhideWhenUsed="0" w:qFormat="1"/>
+    <w:lsdException w:name="heading 2" w:locked="1" w:semiHidden="0" w:uiPriority="0" w:unhideWhenUsed="0" w:qFormat="1"/>
+    <w:lsdException w:name="heading 3" w:locked="1" w:semiHidden="0" w:uiPriority="0" w:unhideWhenUsed="0" w:qFormat="1"/>
+    <w:lsdException w:name="heading 4" w:locked="1" w:semiHidden="0" w:uiPriority="0" w:unhideWhenUsed="0" w:qFormat="1"/>
+    <w:lsdException w:name="heading 5" w:locked="1" w:semiHidden="0" w:uiPriority="0" w:unhideWhenUsed="0" w:qFormat="1"/>
+    <w:lsdException w:name="heading 6" w:locked="1" w:semiHidden="0" w:uiPriority="0" w:unhideWhenUsed="0" w:qFormat="1"/>
+    <w:lsdException w:name="heading 7" w:locked="1" w:uiPriority="0" w:qFormat="1"/>
+    <w:lsdException w:name="heading 8" w:locked="1" w:uiPriority="0" w:qFormat="1"/>
+    <w:lsdException w:name="heading 9" w:locked="1" w:uiPriority="0" w:qFormat="1"/>
+    <w:lsdException w:name="toc 1" w:locked="1" w:semiHidden="0" w:uiPriority="0" w:unhideWhenUsed="0"/>
+    <w:lsdException w:name="toc 2" w:locked="1" w:semiHidden="0" w:uiPriority="0" w:unhideWhenUsed="0"/>
+    <w:lsdException w:name="toc 3" w:locked="1" w:semiHidden="0" w:uiPriority="0" w:unhideWhenUsed="0"/>
+    <w:lsdException w:name="toc 4" w:locked="1" w:semiHidden="0" w:uiPriority="0" w:unhideWhenUsed="0"/>
+    <w:lsdException w:name="toc 5" w:locked="1" w:semiHidden="0" w:uiPriority="0" w:unhideWhenUsed="0"/>
+    <w:lsdException w:name="toc 6" w:locked="1" w:semiHidden="0" w:uiPriority="0" w:unhideWhenUsed="0"/>
+    <w:lsdException w:name="toc 7" w:locked="1" w:semiHidden="0" w:uiPriority="0" w:unhideWhenUsed="0"/>
+    <w:lsdException w:name="toc 8" w:locked="1" w:semiHidden="0" w:uiPriority="0" w:unhideWhenUsed="0"/>
+    <w:lsdException w:name="toc 9" w:locked="1" w:semiHidden="0" w:uiPriority="0" w:unhideWhenUsed="0"/>
+    <w:lsdException w:name="caption" w:locked="1" w:uiPriority="0" w:qFormat="1"/>
+    <w:lsdException w:name="Title" w:locked="1" w:semiHidden="0" w:uiPriority="0" w:unhideWhenUsed="0" w:qFormat="1"/>
+    <w:lsdException w:name="Default Paragraph Font" w:locked="1" w:semiHidden="0" w:uiPriority="0" w:unhideWhenUsed="0"/>
+    <w:lsdException w:name="Subtitle" w:locked="1" w:semiHidden="0" w:uiPriority="0" w:unhideWhenUsed="0" w:qFormat="1"/>
+    <w:lsdException w:name="Strong" w:locked="1" w:semiHidden="0" w:uiPriority="0" w:unhideWhenUsed="0" w:qFormat="1"/>
+    <w:lsdException w:name="Emphasis" w:locked="1" w:semiHidden="0" w:uiPriority="0" w:unhideWhenUsed="0" w:qFormat="1"/>
+    <w:lsdException w:name="Table Grid" w:locked="1" w:semiHidden="0" w:uiPriority="0" w:unhideWhenUsed="0"/>
+    <w:lsdException w:name="Placeholder Text" w:unhideWhenUsed="0"/>
+    <w:lsdException w:name="No Spacing" w:semiHidden="0" w:uiPriority="1" w:unhideWhenUsed="0" w:qFormat="1"/>
+    <w:lsdException w:name="Light Shading" w:semiHidden="0" w:uiPriority="60" w:unhideWhenUsed="0"/>
+    <w:lsdException w:name="Light List" w:semiHidden="0" w:uiPriority="61" w:unhideWhenUsed="0"/>
+    <w:lsdException w:name="Light Grid" w:semiHidden="0" w:uiPriority="62" w:unhideWhenUsed="0"/>
+    <w:lsdException w:name="Medium Shading 1" w:semiHidden="0" w:uiPriority="63" w:unhideWhenUsed="0"/>
+    <w:lsdException w:name="Medium Shading 2" w:semiHidden="0" w:uiPriority="64" w:unhideWhenUsed="0"/>
+    <w:lsdException w:name="Medium List 1" w:semiHidden="0" w:uiPriority="65" w:unhideWhenUsed="0"/>
+    <w:lsdException w:name="Medium List 2" w:semiHidden="0" w:uiPriority="66" w:unhideWhenUsed="0"/>
+    <w:lsdException w:name="Medium Grid 1" w:semiHidden="0" w:uiPriority="67" w:unhideWhenUsed="0"/>
+    <w:lsdException w:name="Medium Grid 2" w:semiHidden="0" w:uiPriority="68" w:unhideWhenUsed="0"/>
+    <w:lsdException w:name="Medium Grid 3" w:semiHidden="0" w:uiPriority="69" w:unhideWhenUsed="0"/>
+    <w:lsdException w:name="Dark List" w:semiHidden="0" w:uiPriority="70" w:unhideWhenUsed="0"/>
+    <w:lsdException w:name="Colorful Shading" w:semiHidden="0" w:uiPriority="71" w:unhideWhenUsed="0"/>
+    <w:lsdException w:name="Colorful List" w:semiHidden="0" w:uiPriority="72" w:unhideWhenUsed="0"/>
+    <w:lsdException w:name="Colorful Grid" w:semiHidden="0" w:uiPriority="73" w:unhideWhenUsed="0"/>
+    <w:lsdException w:name="Light Shading Accent 1" w:semiHidden="0" w:uiPriority="60" w:unhideWhenUsed="0"/>
+    <w:lsdException w:name="Light List Accent 1" w:semiHidden="0" w:uiPriority="61" w:unhideWhenUsed="0"/>
+    <w:lsdException w:name="Light Grid Accent 1" w:semiHidden="0" w:uiPriority="62" w:unhideWhenUsed="0"/>
+    <w:lsdException w:name="Medium Shading 1 Accent 1" w:semiHidden="0" w:uiPriority="63" w:unhideWhenUsed="0"/>
+    <w:lsdException w:name="Medium Shading 2 Accent 1" w:semiHidden="0" w:uiPriority="64" w:unhideWhenUsed="0"/>
+    <w:lsdException w:name="Medium List 1 Accent 1" w:semiHidden="0" w:uiPriority="65" w:unhideWhenUsed="0"/>
+    <w:lsdException w:name="Revision" w:unhideWhenUsed="0"/>
+    <w:lsdException w:name="List Paragraph" w:semiHidden="0" w:uiPriority="34" w:unhideWhenUsed="0" w:qFormat="1"/>
+    <w:lsdException w:name="Quote" w:semiHidden="0" w:uiPriority="29" w:unhideWhenUsed="0" w:qFormat="1"/>
+    <w:lsdException w:name="Intense Quote" w:semiHidden="0" w:uiPriority="30" w:unhideWhenUsed="0" w:qFormat="1"/>
+    <w:lsdException w:name="Medium List 2 Accent 1" w:semiHidden="0" w:uiPriority="66" w:unhideWhenUsed="0"/>
+    <w:lsdException w:name="Medium Grid 1 Accent 1" w:semiHidden="0" w:uiPriority="67" w:unhideWhenUsed="0"/>
+    <w:lsdException w:name="Medium Grid 2 Accent 1" w:semiHidden="0" w:uiPriority="68" w:unhideWhenUsed="0"/>
+    <w:lsdException w:name="Medium Grid 3 Accent 1" w:semiHidden="0" w:uiPriority="69" w:unhideWhenUsed="0"/>
+    <w:lsdException w:name="Dark List Accent 1" w:semiHidden="0" w:uiPriority="70" w:unhideWhenUsed="0"/>
+    <w:lsdException w:name="Colorful Shading Accent 1" w:semiHidden="0" w:uiPriority="71" w:unhideWhenUsed="0"/>
+    <w:lsdException w:name="Colorful List Accent 1" w:semiHidden="0" w:uiPriority="72" w:unhideWhenUsed="0"/>
+    <w:lsdException w:name="Colorful Grid Accent 1" w:semiHidden="0" w:uiPriority="73" w:unhideWhenUsed="0"/>
+    <w:lsdException w:name="Light Shading Accent 2" w:semiHidden="0" w:uiPriority="60" w:unhideWhenUsed="0"/>
+    <w:lsdException w:name="Light List Accent 2" w:semiHidden="0" w:uiPriority="61" w:unhideWhenUsed="0"/>
+    <w:lsdException w:name="Light Grid Accent 2" w:semiHidden="0" w:uiPriority="62" w:unhideWhenUsed="0"/>
+    <w:lsdException w:name="Medium Shading 1 Accent 2" w:semiHidden="0" w:uiPriority="63" w:unhideWhenUsed="0"/>
+    <w:lsdException w:name="Medium Shading 2 Accent 2" w:semiHidden="0" w:uiPriority="64" w:unhideWhenUsed="0"/>
+    <w:lsdException w:name="Medium List 1 Accent 2" w:semiHidden="0" w:uiPriority="65" w:unhideWhenUsed="0"/>
+    <w:lsdException w:name="Medium List 2 Accent 2" w:semiHidden="0" w:uiPriority="66" w:unhideWhenUsed="0"/>
+    <w:lsdException w:name="Medium Grid 1 Accent 2" w:semiHidden="0" w:uiPriority="67" w:unhideWhenUsed="0"/>
+    <w:lsdException w:name="Medium Grid 2 Accent 2" w:semiHidden="0" w:uiPriority="68" w:unhideWhenUsed="0"/>
+    <w:lsdException w:name="Medium Grid 3 Accent 2" w:semiHidden="0" w:uiPriority="69" w:unhideWhenUsed="0"/>
+    <w:lsdException w:name="Dark List Accent 2" w:semiHidden="0" w:uiPriority="70" w:unhideWhenUsed="0"/>
+    <w:lsdException w:name="Colorful Shading Accent 2" w:semiHidden="0" w:uiPriority="71" w:unhideWhenUsed="0"/>
+    <w:lsdException w:name="Colorful List Accent 2" w:semiHidden="0" w:uiPriority="72" w:unhideWhenUsed="0"/>
+    <w:lsdException w:name="Colorful Grid Accent 2" w:semiHidden="0" w:uiPriority="73" w:unhideWhenUsed="0"/>
+    <w:lsdException w:name="Light Shading Accent 3" w:semiHidden="0" w:uiPriority="60" w:unhideWhenUsed="0"/>
+    <w:lsdException w:name="Light List Accent 3" w:semiHidden="0" w:uiPriority="61" w:unhideWhenUsed="0"/>
+    <w:lsdException w:name="Light Grid Accent 3" w:semiHidden="0" w:uiPriority="62" w:unhideWhenUsed="0"/>
+    <w:lsdException w:name="Medium Shading 1 Accent 3" w:semiHidden="0" w:uiPriority="63" w:unhideWhenUsed="0"/>
+    <w:lsdException w:name="Medium Shading 2 Accent 3" w:semiHidden="0" w:uiPriority="64" w:unhideWhenUsed="0"/>
+    <w:lsdException w:name="Medium List 1 Accent 3" w:semiHidden="0" w:uiPriority="65" w:unhideWhenUsed="0"/>
+    <w:lsdException w:name="Medium List 2 Accent 3" w:semiHidden="0" w:uiPriority="66" w:unhideWhenUsed="0"/>
+    <w:lsdException w:name="Medium Grid 1 Accent 3" w:semiHidden="0" w:uiPriority="67" w:unhideWhenUsed="0"/>
+    <w:lsdException w:name="Medium Grid 2 Accent 3" w:semiHidden="0" w:uiPriority="68" w:unhideWhenUsed="0"/>
+    <w:lsdException w:name="Medium Grid 3 Accent 3" w:semiHidden="0" w:uiPriority="69" w:unhideWhenUsed="0"/>
+    <w:lsdException w:name="Dark List Accent 3" w:semiHidden="0" w:uiPriority="70" w:unhideWhenUsed="0"/>
+    <w:lsdException w:name="Colorful Shading Accent 3" w:semiHidden="0" w:uiPriority="71" w:unhideWhenUsed="0"/>
+    <w:lsdException w:name="Colorful List Accent 3" w:semiHidden="0" w:uiPriority="72" w:unhideWhenUsed="0"/>
+    <w:lsdException w:name="Colorful Grid Accent 3" w:semiHidden="0" w:uiPriority="73" w:unhideWhenUsed="0"/>
+    <w:lsdException w:name="Light Shading Accent 4" w:semiHidden="0" w:uiPriority="60" w:unhideWhenUsed="0"/>
+    <w:lsdException w:name="Light List Accent 4" w:semiHidden="0" w:uiPriority="61" w:unhideWhenUsed="0"/>
+    <w:lsdException w:name="Light Grid Accent 4" w:semiHidden="0" w:uiPriority="62" w:unhideWhenUsed="0"/>
+    <w:lsdException w:name="Medium Shading 1 Accent 4" w:semiHidden="0" w:uiPriority="63" w:unhideWhenUsed="0"/>
+    <w:lsdException w:name="Medium Shading 2 Accent 4" w:semiHidden="0" w:uiPriority="64" w:unhideWhenUsed="0"/>
+    <w:lsdException w:name="Medium List 1 Accent 4" w:semiHidden="0" w:uiPriority="65" w:unhideWhenUsed="0"/>
+    <w:lsdException w:name="Medium List 2 Accent 4" w:semiHidden="0" w:uiPriority="66" w:unhideWhenUsed="0"/>
+    <w:lsdException w:name="Medium Grid 1 Accent 4" w:semiHidden="0" w:uiPriority="67" w:unhideWhenUsed="0"/>
+    <w:lsdException w:name="Medium Grid 2 Accent 4" w:semiHidden="0" w:uiPriority="68" w:unhideWhenUsed="0"/>
+    <w:lsdException w:name="Medium Grid 3 Accent 4" w:semiHidden="0" w:uiPriority="69" w:unhideWhenUsed="0"/>
+    <w:lsdException w:name="Dark List Accent 4" w:semiHidden="0" w:uiPriority="70" w:unhideWhenUsed="0"/>
+    <w:lsdException w:name="Colorful Shading Accent 4" w:semiHidden="0" w:uiPriority="71" w:unhideWhenUsed="0"/>
+    <w:lsdException w:name="Colorful List Accent 4" w:semiHidden="0" w:uiPriority="72" w:unhideWhenUsed="0"/>
+    <w:lsdException w:name="Colorful Grid Accent 4" w:semiHidden="0" w:uiPriority="73" w:unhideWhenUsed="0"/>
+    <w:lsdException w:name="Light Shading Accent 5" w:semiHidden="0" w:uiPriority="60" w:unhideWhenUsed="0"/>
+    <w:lsdException w:name="Light List Accent 5" w:semiHidden="0" w:uiPriority="61" w:unhideWhenUsed="0"/>
+    <w:lsdException w:name="Light Grid Accent 5" w:semiHidden="0" w:uiPriority="62" w:unhideWhenUsed="0"/>
+    <w:lsdException w:name="Medium Shading 1 Accent 5" w:semiHidden="0" w:uiPriority="63" w:unhideWhenUsed="0"/>
+    <w:lsdException w:name="Medium Shading 2 Accent 5" w:semiHidden="0" w:uiPriority="64" w:unhideWhenUsed="0"/>
+    <w:lsdException w:name="Medium List 1 Accent 5" w:semiHidden="0" w:uiPriority="65" w:unhideWhenUsed="0"/>
+    <w:lsdException w:name="Medium List 2 Accent 5" w:semiHidden="0" w:uiPriority="66" w:unhideWhenUsed="0"/>
+    <w:lsdException w:name="Medium Grid 1 Accent 5" w:semiHidden="0" w:uiPriority="67" w:unhideWhenUsed="0"/>
+    <w:lsdException w:name="Medium Grid 2 Accent 5" w:semiHidden="0" w:uiPriority="68" w:unhideWhenUsed="0"/>
+    <w:lsdException w:name="Medium Grid 3 Accent 5" w:semiHidden="0" w:uiPriority="69" w:unhideWhenUsed="0"/>
+    <w:lsdException w:name="Dark List Accent 5" w:semiHidden="0" w:uiPriority="70" w:unhideWhenUsed="0"/>
+    <w:lsdException w:name="Colorful Shading Accent 5" w:semiHidden="0" w:uiPriority="71" w:unhideWhenUsed="0"/>
+    <w:lsdException w:name="Colorful List Accent 5" w:semiHidden="0" w:uiPriority="72" w:unhideWhenUsed="0"/>
+    <w:lsdException w:name="Colorful Grid Accent 5" w:semiHidden="0" w:uiPriority="73" w:unhideWhenUsed="0"/>
+    <w:lsdException w:name="Light Shading Accent 6" w:semiHidden="0" w:uiPriority="60" w:unhideWhenUsed="0"/>
+    <w:lsdException w:name="Light List Accent 6" w:semiHidden="0" w:uiPriority="61" w:unhideWhenUsed="0"/>
+    <w:lsdException w:name="Light Grid Accent 6" w:semiHidden="0" w:uiPriority="62" w:unhideWhenUsed="0"/>
+    <w:lsdException w:name="Medium Shading 1 Accent 6" w:semiHidden="0" w:uiPriority="63" w:unhideWhenUsed="0"/>
+    <w:lsdException w:name="Medium Shading 2 Accent 6" w:semiHidden="0" w:uiPriority="64" w:unhideWhenUsed="0"/>
+    <w:lsdException w:name="Medium List 1 Accent 6" w:semiHidden="0" w:uiPriority="65" w:unhideWhenUsed="0"/>
+    <w:lsdException w:name="Medium List 2 Accent 6" w:semiHidden="0" w:uiPriority="66" w:unhideWhenUsed="0"/>
+    <w:lsdException w:name="Medium Grid 1 Accent 6" w:semiHidden="0" w:uiPriority="67" w:unhideWhenUsed="0"/>
+    <w:lsdException w:name="Medium Grid 2 Accent 6" w:semiHidden="0" w:uiPriority="68" w:unhideWhenUsed="0"/>
+    <w:lsdException w:name="Medium Grid 3 Accent 6" w:semiHidden="0" w:uiPriority="69" w:unhideWhenUsed="0"/>
+    <w:lsdException w:name="Dark List Accent 6" w:semiHidden="0" w:uiPriority="70" w:unhideWhenUsed="0"/>
+    <w:lsdException w:name="Colorful Shading Accent 6" w:semiHidden="0" w:uiPriority="71" w:unhideWhenUsed="0"/>
+    <w:lsdException w:name="Colorful List Accent 6" w:semiHidden="0" w:uiPriority="72" w:unhideWhenUsed="0"/>
+    <w:lsdException w:name="Colorful Grid Accent 6" w:semiHidden="0" w:uiPriority="73" w:unhideWhenUsed="0"/>
+    <w:lsdException w:name="Subtle Emphasis" w:semiHidden="0" w:uiPriority="19" w:unhideWhenUsed="0" w:qFormat="1"/>
+    <w:lsdException w:name="Intense Emphasis" w:semiHidden="0" w:uiPriority="21" w:unhideWhenUsed="0" w:qFormat="1"/>
+    <w:lsdException w:name="Subtle Reference" w:semiHidden="0" w:uiPriority="31" w:unhideWhenUsed="0" w:qFormat="1"/>
+    <w:lsdException w:name="Intense Reference" w:semiHidden="0" w:uiPriority="32" w:unhideWhenUsed="0" w:qFormat="1"/>
+    <w:lsdException w:name="Book Title" w:semiHidden="0" w:uiPriority="33" w:unhideWhenUsed="0" w:qFormat="1"/>
+    <w:lsdException w:name="Bibliography" w:uiPriority="37"/>
+    <w:lsdException w:name="TOC Heading" w:uiPriority="39" w:qFormat="1"/>
   </w:latentStyles>
   <w:style w:type="paragraph" w:default="1" w:styleId="Normal">
     <w:name w:val="Normal"/>
+    <w:qFormat/>
+    <w:rsid w:val="00A252B9"/>
+    <w:pPr>
+      <w:spacing w:line="276" w:lineRule="auto"/>
+    </w:pPr>
+    <w:rPr>
+      <w:color w:val="000000"/>
+    </w:rPr>
   </w:style>
   <w:style w:type="paragraph" w:styleId="Heading1">
     <w:name w:val="heading 1"/>
     <w:basedOn w:val="Normal"/>
     <w:next w:val="Normal"/>
+    <w:link w:val="Heading1Char"/>
+    <w:uiPriority w:val="99"/>
+    <w:qFormat/>
+    <w:rsid w:val="00A252B9"/>
     <w:pPr>
       <w:keepNext/>
       <w:keepLines/>
@@ -7090,6 +7753,10 @@
     <w:name w:val="heading 2"/>
     <w:basedOn w:val="Normal"/>
     <w:next w:val="Normal"/>
+    <w:link w:val="Heading2Char"/>
+    <w:uiPriority w:val="99"/>
+    <w:qFormat/>
+    <w:rsid w:val="00A252B9"/>
     <w:pPr>
       <w:keepNext/>
       <w:keepLines/>
@@ -7106,6 +7773,10 @@
     <w:name w:val="heading 3"/>
     <w:basedOn w:val="Normal"/>
     <w:next w:val="Normal"/>
+    <w:link w:val="Heading3Char"/>
+    <w:uiPriority w:val="99"/>
+    <w:qFormat/>
+    <w:rsid w:val="00A252B9"/>
     <w:pPr>
       <w:keepNext/>
       <w:keepLines/>
@@ -7123,6 +7794,10 @@
     <w:name w:val="heading 4"/>
     <w:basedOn w:val="Normal"/>
     <w:next w:val="Normal"/>
+    <w:link w:val="Heading4Char"/>
+    <w:uiPriority w:val="99"/>
+    <w:qFormat/>
+    <w:rsid w:val="00A252B9"/>
     <w:pPr>
       <w:keepNext/>
       <w:keepLines/>
@@ -7140,6 +7815,10 @@
     <w:name w:val="heading 5"/>
     <w:basedOn w:val="Normal"/>
     <w:next w:val="Normal"/>
+    <w:link w:val="Heading5Char"/>
+    <w:uiPriority w:val="99"/>
+    <w:qFormat/>
+    <w:rsid w:val="00A252B9"/>
     <w:pPr>
       <w:keepNext/>
       <w:keepLines/>
@@ -7155,6 +7834,10 @@
     <w:name w:val="heading 6"/>
     <w:basedOn w:val="Normal"/>
     <w:next w:val="Normal"/>
+    <w:link w:val="Heading6Char"/>
+    <w:uiPriority w:val="99"/>
+    <w:qFormat/>
+    <w:rsid w:val="00A252B9"/>
     <w:pPr>
       <w:keepNext/>
       <w:keepLines/>
@@ -7169,15 +7852,15 @@
   </w:style>
   <w:style w:type="character" w:default="1" w:styleId="DefaultParagraphFont">
     <w:name w:val="Default Paragraph Font"/>
-    <w:uiPriority w:val="1"/>
+    <w:uiPriority w:val="99"/>
     <w:semiHidden/>
-    <w:unhideWhenUsed/>
   </w:style>
   <w:style w:type="table" w:default="1" w:styleId="TableNormal">
     <w:name w:val="Normal Table"/>
     <w:uiPriority w:val="99"/>
     <w:semiHidden/>
     <w:unhideWhenUsed/>
+    <w:qFormat/>
     <w:tblPr>
       <w:tblInd w:w="0" w:type="dxa"/>
       <w:tblCellMar>
@@ -7194,10 +7877,112 @@
     <w:semiHidden/>
     <w:unhideWhenUsed/>
   </w:style>
+  <w:style w:type="character" w:customStyle="1" w:styleId="Heading1Char">
+    <w:name w:val="Heading 1 Char"/>
+    <w:basedOn w:val="DefaultParagraphFont"/>
+    <w:link w:val="Heading1"/>
+    <w:uiPriority w:val="9"/>
+    <w:rsid w:val="0023051B"/>
+    <w:rPr>
+      <w:rFonts w:asciiTheme="majorHAnsi" w:eastAsiaTheme="majorEastAsia" w:hAnsiTheme="majorHAnsi" w:cstheme="majorBidi"/>
+      <w:b/>
+      <w:bCs/>
+      <w:color w:val="000000"/>
+      <w:kern w:val="32"/>
+      <w:sz w:val="32"/>
+      <w:szCs w:val="32"/>
+    </w:rPr>
+  </w:style>
+  <w:style w:type="character" w:customStyle="1" w:styleId="Heading2Char">
+    <w:name w:val="Heading 2 Char"/>
+    <w:basedOn w:val="DefaultParagraphFont"/>
+    <w:link w:val="Heading2"/>
+    <w:uiPriority w:val="9"/>
+    <w:semiHidden/>
+    <w:rsid w:val="0023051B"/>
+    <w:rPr>
+      <w:rFonts w:asciiTheme="majorHAnsi" w:eastAsiaTheme="majorEastAsia" w:hAnsiTheme="majorHAnsi" w:cstheme="majorBidi"/>
+      <w:b/>
+      <w:bCs/>
+      <w:i/>
+      <w:iCs/>
+      <w:color w:val="000000"/>
+      <w:sz w:val="28"/>
+      <w:szCs w:val="28"/>
+    </w:rPr>
+  </w:style>
+  <w:style w:type="character" w:customStyle="1" w:styleId="Heading3Char">
+    <w:name w:val="Heading 3 Char"/>
+    <w:basedOn w:val="DefaultParagraphFont"/>
+    <w:link w:val="Heading3"/>
+    <w:uiPriority w:val="9"/>
+    <w:semiHidden/>
+    <w:rsid w:val="0023051B"/>
+    <w:rPr>
+      <w:rFonts w:asciiTheme="majorHAnsi" w:eastAsiaTheme="majorEastAsia" w:hAnsiTheme="majorHAnsi" w:cstheme="majorBidi"/>
+      <w:b/>
+      <w:bCs/>
+      <w:color w:val="000000"/>
+      <w:sz w:val="26"/>
+      <w:szCs w:val="26"/>
+    </w:rPr>
+  </w:style>
+  <w:style w:type="character" w:customStyle="1" w:styleId="Heading4Char">
+    <w:name w:val="Heading 4 Char"/>
+    <w:basedOn w:val="DefaultParagraphFont"/>
+    <w:link w:val="Heading4"/>
+    <w:uiPriority w:val="9"/>
+    <w:semiHidden/>
+    <w:rsid w:val="0023051B"/>
+    <w:rPr>
+      <w:rFonts w:asciiTheme="minorHAnsi" w:eastAsiaTheme="minorEastAsia" w:hAnsiTheme="minorHAnsi" w:cstheme="minorBidi"/>
+      <w:b/>
+      <w:bCs/>
+      <w:color w:val="000000"/>
+      <w:sz w:val="28"/>
+      <w:szCs w:val="28"/>
+    </w:rPr>
+  </w:style>
+  <w:style w:type="character" w:customStyle="1" w:styleId="Heading5Char">
+    <w:name w:val="Heading 5 Char"/>
+    <w:basedOn w:val="DefaultParagraphFont"/>
+    <w:link w:val="Heading5"/>
+    <w:uiPriority w:val="9"/>
+    <w:semiHidden/>
+    <w:rsid w:val="0023051B"/>
+    <w:rPr>
+      <w:rFonts w:asciiTheme="minorHAnsi" w:eastAsiaTheme="minorEastAsia" w:hAnsiTheme="minorHAnsi" w:cstheme="minorBidi"/>
+      <w:b/>
+      <w:bCs/>
+      <w:i/>
+      <w:iCs/>
+      <w:color w:val="000000"/>
+      <w:sz w:val="26"/>
+      <w:szCs w:val="26"/>
+    </w:rPr>
+  </w:style>
+  <w:style w:type="character" w:customStyle="1" w:styleId="Heading6Char">
+    <w:name w:val="Heading 6 Char"/>
+    <w:basedOn w:val="DefaultParagraphFont"/>
+    <w:link w:val="Heading6"/>
+    <w:uiPriority w:val="9"/>
+    <w:semiHidden/>
+    <w:rsid w:val="0023051B"/>
+    <w:rPr>
+      <w:rFonts w:asciiTheme="minorHAnsi" w:eastAsiaTheme="minorEastAsia" w:hAnsiTheme="minorHAnsi" w:cstheme="minorBidi"/>
+      <w:b/>
+      <w:bCs/>
+      <w:color w:val="000000"/>
+    </w:rPr>
+  </w:style>
   <w:style w:type="paragraph" w:styleId="Title">
     <w:name w:val="Title"/>
     <w:basedOn w:val="Normal"/>
     <w:next w:val="Normal"/>
+    <w:link w:val="TitleChar"/>
+    <w:uiPriority w:val="99"/>
+    <w:qFormat/>
+    <w:rsid w:val="00A252B9"/>
     <w:pPr>
       <w:keepNext/>
       <w:keepLines/>
@@ -7209,10 +7994,30 @@
       <w:szCs w:val="52"/>
     </w:rPr>
   </w:style>
+  <w:style w:type="character" w:customStyle="1" w:styleId="TitleChar">
+    <w:name w:val="Title Char"/>
+    <w:basedOn w:val="DefaultParagraphFont"/>
+    <w:link w:val="Title"/>
+    <w:uiPriority w:val="10"/>
+    <w:rsid w:val="0023051B"/>
+    <w:rPr>
+      <w:rFonts w:asciiTheme="majorHAnsi" w:eastAsiaTheme="majorEastAsia" w:hAnsiTheme="majorHAnsi" w:cstheme="majorBidi"/>
+      <w:b/>
+      <w:bCs/>
+      <w:color w:val="000000"/>
+      <w:kern w:val="28"/>
+      <w:sz w:val="32"/>
+      <w:szCs w:val="32"/>
+    </w:rPr>
+  </w:style>
   <w:style w:type="paragraph" w:styleId="Subtitle">
     <w:name w:val="Subtitle"/>
     <w:basedOn w:val="Normal"/>
     <w:next w:val="Normal"/>
+    <w:link w:val="SubtitleChar"/>
+    <w:uiPriority w:val="99"/>
+    <w:qFormat/>
+    <w:rsid w:val="00A252B9"/>
     <w:pPr>
       <w:keepNext/>
       <w:keepLines/>
@@ -7225,53 +8030,157 @@
       <w:szCs w:val="30"/>
     </w:rPr>
   </w:style>
-  <w:style w:type="table" w:customStyle="1" w:styleId="a">
-    <w:basedOn w:val="TableNormal"/>
+  <w:style w:type="character" w:customStyle="1" w:styleId="SubtitleChar">
+    <w:name w:val="Subtitle Char"/>
+    <w:basedOn w:val="DefaultParagraphFont"/>
+    <w:link w:val="Subtitle"/>
+    <w:uiPriority w:val="11"/>
+    <w:rsid w:val="0023051B"/>
+    <w:rPr>
+      <w:rFonts w:asciiTheme="majorHAnsi" w:eastAsiaTheme="majorEastAsia" w:hAnsiTheme="majorHAnsi" w:cstheme="majorBidi"/>
+      <w:color w:val="000000"/>
+      <w:sz w:val="24"/>
+      <w:szCs w:val="24"/>
+    </w:rPr>
+  </w:style>
+  <w:style w:type="table" w:customStyle="1" w:styleId="Style">
+    <w:name w:val="Style"/>
+    <w:uiPriority w:val="99"/>
+    <w:rsid w:val="00A252B9"/>
+    <w:rPr>
+      <w:sz w:val="20"/>
+      <w:szCs w:val="20"/>
+    </w:rPr>
     <w:tblPr>
       <w:tblStyleRowBandSize w:val="1"/>
       <w:tblStyleColBandSize w:val="1"/>
+      <w:tblInd w:w="0" w:type="dxa"/>
+      <w:tblCellMar>
+        <w:top w:w="0" w:type="dxa"/>
+        <w:left w:w="108" w:type="dxa"/>
+        <w:bottom w:w="0" w:type="dxa"/>
+        <w:right w:w="108" w:type="dxa"/>
+      </w:tblCellMar>
     </w:tblPr>
   </w:style>
-  <w:style w:type="table" w:customStyle="1" w:styleId="a0">
-    <w:basedOn w:val="TableNormal"/>
+  <w:style w:type="table" w:customStyle="1" w:styleId="Style6">
+    <w:name w:val="Style6"/>
+    <w:uiPriority w:val="99"/>
+    <w:rsid w:val="00A252B9"/>
+    <w:rPr>
+      <w:sz w:val="20"/>
+      <w:szCs w:val="20"/>
+    </w:rPr>
     <w:tblPr>
       <w:tblStyleRowBandSize w:val="1"/>
       <w:tblStyleColBandSize w:val="1"/>
+      <w:tblInd w:w="0" w:type="dxa"/>
+      <w:tblCellMar>
+        <w:top w:w="0" w:type="dxa"/>
+        <w:left w:w="108" w:type="dxa"/>
+        <w:bottom w:w="0" w:type="dxa"/>
+        <w:right w:w="108" w:type="dxa"/>
+      </w:tblCellMar>
     </w:tblPr>
   </w:style>
-  <w:style w:type="table" w:customStyle="1" w:styleId="a1">
-    <w:basedOn w:val="TableNormal"/>
+  <w:style w:type="table" w:customStyle="1" w:styleId="Style5">
+    <w:name w:val="Style5"/>
+    <w:uiPriority w:val="99"/>
+    <w:rsid w:val="00A252B9"/>
+    <w:rPr>
+      <w:sz w:val="20"/>
+      <w:szCs w:val="20"/>
+    </w:rPr>
     <w:tblPr>
       <w:tblStyleRowBandSize w:val="1"/>
       <w:tblStyleColBandSize w:val="1"/>
+      <w:tblInd w:w="0" w:type="dxa"/>
+      <w:tblCellMar>
+        <w:top w:w="0" w:type="dxa"/>
+        <w:left w:w="108" w:type="dxa"/>
+        <w:bottom w:w="0" w:type="dxa"/>
+        <w:right w:w="108" w:type="dxa"/>
+      </w:tblCellMar>
     </w:tblPr>
   </w:style>
-  <w:style w:type="table" w:customStyle="1" w:styleId="a2">
-    <w:basedOn w:val="TableNormal"/>
+  <w:style w:type="table" w:customStyle="1" w:styleId="Style4">
+    <w:name w:val="Style4"/>
+    <w:uiPriority w:val="99"/>
+    <w:rsid w:val="00A252B9"/>
+    <w:rPr>
+      <w:sz w:val="20"/>
+      <w:szCs w:val="20"/>
+    </w:rPr>
     <w:tblPr>
       <w:tblStyleRowBandSize w:val="1"/>
       <w:tblStyleColBandSize w:val="1"/>
+      <w:tblInd w:w="0" w:type="dxa"/>
+      <w:tblCellMar>
+        <w:top w:w="0" w:type="dxa"/>
+        <w:left w:w="108" w:type="dxa"/>
+        <w:bottom w:w="0" w:type="dxa"/>
+        <w:right w:w="108" w:type="dxa"/>
+      </w:tblCellMar>
     </w:tblPr>
   </w:style>
-  <w:style w:type="table" w:customStyle="1" w:styleId="a3">
-    <w:basedOn w:val="TableNormal"/>
+  <w:style w:type="table" w:customStyle="1" w:styleId="Style3">
+    <w:name w:val="Style3"/>
+    <w:uiPriority w:val="99"/>
+    <w:rsid w:val="00A252B9"/>
+    <w:rPr>
+      <w:sz w:val="20"/>
+      <w:szCs w:val="20"/>
+    </w:rPr>
     <w:tblPr>
       <w:tblStyleRowBandSize w:val="1"/>
       <w:tblStyleColBandSize w:val="1"/>
+      <w:tblInd w:w="0" w:type="dxa"/>
+      <w:tblCellMar>
+        <w:top w:w="0" w:type="dxa"/>
+        <w:left w:w="108" w:type="dxa"/>
+        <w:bottom w:w="0" w:type="dxa"/>
+        <w:right w:w="108" w:type="dxa"/>
+      </w:tblCellMar>
     </w:tblPr>
   </w:style>
-  <w:style w:type="table" w:customStyle="1" w:styleId="a4">
-    <w:basedOn w:val="TableNormal"/>
+  <w:style w:type="table" w:customStyle="1" w:styleId="Style2">
+    <w:name w:val="Style2"/>
+    <w:uiPriority w:val="99"/>
+    <w:rsid w:val="00A252B9"/>
+    <w:rPr>
+      <w:sz w:val="20"/>
+      <w:szCs w:val="20"/>
+    </w:rPr>
     <w:tblPr>
       <w:tblStyleRowBandSize w:val="1"/>
       <w:tblStyleColBandSize w:val="1"/>
+      <w:tblInd w:w="0" w:type="dxa"/>
+      <w:tblCellMar>
+        <w:top w:w="0" w:type="dxa"/>
+        <w:left w:w="108" w:type="dxa"/>
+        <w:bottom w:w="0" w:type="dxa"/>
+        <w:right w:w="108" w:type="dxa"/>
+      </w:tblCellMar>
     </w:tblPr>
   </w:style>
-  <w:style w:type="table" w:customStyle="1" w:styleId="a5">
-    <w:basedOn w:val="TableNormal"/>
+  <w:style w:type="table" w:customStyle="1" w:styleId="Style1">
+    <w:name w:val="Style1"/>
+    <w:uiPriority w:val="99"/>
+    <w:rsid w:val="00A252B9"/>
+    <w:rPr>
+      <w:sz w:val="20"/>
+      <w:szCs w:val="20"/>
+    </w:rPr>
     <w:tblPr>
       <w:tblStyleRowBandSize w:val="1"/>
       <w:tblStyleColBandSize w:val="1"/>
+      <w:tblInd w:w="0" w:type="dxa"/>
+      <w:tblCellMar>
+        <w:top w:w="0" w:type="dxa"/>
+        <w:left w:w="108" w:type="dxa"/>
+        <w:bottom w:w="0" w:type="dxa"/>
+        <w:right w:w="108" w:type="dxa"/>
+      </w:tblCellMar>
     </w:tblPr>
   </w:style>
 </w:styles>
@@ -7288,39 +8197,39 @@
         <a:sysClr val="window" lastClr="FFFFFF"/>
       </a:lt1>
       <a:dk2>
-        <a:srgbClr val="44546A"/>
+        <a:srgbClr val="1F497D"/>
       </a:dk2>
       <a:lt2>
-        <a:srgbClr val="E7E6E6"/>
+        <a:srgbClr val="EEECE1"/>
       </a:lt2>
       <a:accent1>
-        <a:srgbClr val="5B9BD5"/>
+        <a:srgbClr val="4F81BD"/>
       </a:accent1>
       <a:accent2>
-        <a:srgbClr val="ED7D31"/>
+        <a:srgbClr val="C0504D"/>
       </a:accent2>
       <a:accent3>
-        <a:srgbClr val="A5A5A5"/>
+        <a:srgbClr val="9BBB59"/>
       </a:accent3>
       <a:accent4>
-        <a:srgbClr val="FFC000"/>
+        <a:srgbClr val="8064A2"/>
       </a:accent4>
       <a:accent5>
-        <a:srgbClr val="4472C4"/>
+        <a:srgbClr val="4BACC6"/>
       </a:accent5>
       <a:accent6>
-        <a:srgbClr val="70AD47"/>
+        <a:srgbClr val="F79646"/>
       </a:accent6>
       <a:hlink>
-        <a:srgbClr val="0563C1"/>
+        <a:srgbClr val="0000FF"/>
       </a:hlink>
       <a:folHlink>
-        <a:srgbClr val="954F72"/>
+        <a:srgbClr val="800080"/>
       </a:folHlink>
     </a:clrScheme>
     <a:fontScheme name="Office">
       <a:majorFont>
-        <a:latin typeface="Calibri Light" panose="020F0302020204030204"/>
+        <a:latin typeface="Cambria"/>
         <a:ea typeface=""/>
         <a:cs typeface=""/>
         <a:font script="Jpan" typeface="ＭＳ ゴシック"/>
@@ -7352,10 +8261,9 @@
         <a:font script="Mong" typeface="Mongolian Baiti"/>
         <a:font script="Viet" typeface="Times New Roman"/>
         <a:font script="Uigh" typeface="Microsoft Uighur"/>
-        <a:font script="Geor" typeface="Sylfaen"/>
       </a:majorFont>
       <a:minorFont>
-        <a:latin typeface="Calibri" panose="020F0502020204030204"/>
+        <a:latin typeface="Calibri"/>
         <a:ea typeface=""/>
         <a:cs typeface=""/>
         <a:font script="Jpan" typeface="ＭＳ 明朝"/>
@@ -7387,7 +8295,6 @@
         <a:font script="Mong" typeface="Mongolian Baiti"/>
         <a:font script="Viet" typeface="Arial"/>
         <a:font script="Uigh" typeface="Microsoft Uighur"/>
-        <a:font script="Geor" typeface="Sylfaen"/>
       </a:minorFont>
     </a:fontScheme>
     <a:fmtScheme name="Office">
@@ -7399,141 +8306,165 @@
           <a:gsLst>
             <a:gs pos="0">
               <a:schemeClr val="phClr">
-                <a:lumMod val="110000"/>
-                <a:satMod val="105000"/>
-                <a:tint val="67000"/>
+                <a:tint val="50000"/>
+                <a:satMod val="300000"/>
               </a:schemeClr>
             </a:gs>
-            <a:gs pos="50000">
+            <a:gs pos="35000">
               <a:schemeClr val="phClr">
-                <a:lumMod val="105000"/>
-                <a:satMod val="103000"/>
-                <a:tint val="73000"/>
+                <a:tint val="37000"/>
+                <a:satMod val="300000"/>
               </a:schemeClr>
             </a:gs>
             <a:gs pos="100000">
               <a:schemeClr val="phClr">
-                <a:lumMod val="105000"/>
-                <a:satMod val="109000"/>
-                <a:tint val="81000"/>
+                <a:tint val="15000"/>
+                <a:satMod val="350000"/>
               </a:schemeClr>
             </a:gs>
           </a:gsLst>
-          <a:lin ang="5400000" scaled="0"/>
+          <a:lin ang="16200000" scaled="1"/>
         </a:gradFill>
         <a:gradFill rotWithShape="1">
           <a:gsLst>
             <a:gs pos="0">
               <a:schemeClr val="phClr">
-                <a:satMod val="103000"/>
-                <a:lumMod val="102000"/>
-                <a:tint val="94000"/>
+                <a:shade val="51000"/>
+                <a:satMod val="130000"/>
               </a:schemeClr>
             </a:gs>
-            <a:gs pos="50000">
+            <a:gs pos="80000">
               <a:schemeClr val="phClr">
-                <a:satMod val="110000"/>
-                <a:lumMod val="100000"/>
-                <a:shade val="100000"/>
+                <a:shade val="93000"/>
+                <a:satMod val="130000"/>
               </a:schemeClr>
             </a:gs>
             <a:gs pos="100000">
               <a:schemeClr val="phClr">
-                <a:lumMod val="99000"/>
-                <a:satMod val="120000"/>
-                <a:shade val="78000"/>
+                <a:shade val="94000"/>
+                <a:satMod val="135000"/>
               </a:schemeClr>
             </a:gs>
           </a:gsLst>
-          <a:lin ang="5400000" scaled="0"/>
+          <a:lin ang="16200000" scaled="0"/>
         </a:gradFill>
       </a:fillStyleLst>
       <a:lnStyleLst>
-        <a:ln w="6350" cap="flat" cmpd="sng" algn="ctr">
+        <a:ln w="9525" cap="flat" cmpd="sng" algn="ctr">
+          <a:solidFill>
+            <a:schemeClr val="phClr">
+              <a:shade val="95000"/>
+              <a:satMod val="105000"/>
+            </a:schemeClr>
+          </a:solidFill>
+          <a:prstDash val="solid"/>
+        </a:ln>
+        <a:ln w="25400" cap="flat" cmpd="sng" algn="ctr">
           <a:solidFill>
             <a:schemeClr val="phClr"/>
           </a:solidFill>
           <a:prstDash val="solid"/>
-          <a:miter lim="800000"/>
         </a:ln>
-        <a:ln w="12700" cap="flat" cmpd="sng" algn="ctr">
+        <a:ln w="38100" cap="flat" cmpd="sng" algn="ctr">
           <a:solidFill>
             <a:schemeClr val="phClr"/>
           </a:solidFill>
           <a:prstDash val="solid"/>
-          <a:miter lim="800000"/>
-        </a:ln>
-        <a:ln w="19050" cap="flat" cmpd="sng" algn="ctr">
-          <a:solidFill>
-            <a:schemeClr val="phClr"/>
-          </a:solidFill>
-          <a:prstDash val="solid"/>
-          <a:miter lim="800000"/>
         </a:ln>
       </a:lnStyleLst>
       <a:effectStyleLst>
         <a:effectStyle>
-          <a:effectLst/>
-        </a:effectStyle>
-        <a:effectStyle>
-          <a:effectLst/>
+          <a:effectLst>
+            <a:outerShdw blurRad="40000" dist="20000" dir="5400000" rotWithShape="0">
+              <a:srgbClr val="000000">
+                <a:alpha val="38000"/>
+              </a:srgbClr>
+            </a:outerShdw>
+          </a:effectLst>
         </a:effectStyle>
         <a:effectStyle>
           <a:effectLst>
-            <a:outerShdw blurRad="57150" dist="19050" dir="5400000" algn="ctr" rotWithShape="0">
+            <a:outerShdw blurRad="40000" dist="23000" dir="5400000" rotWithShape="0">
               <a:srgbClr val="000000">
-                <a:alpha val="63000"/>
+                <a:alpha val="35000"/>
               </a:srgbClr>
             </a:outerShdw>
           </a:effectLst>
+        </a:effectStyle>
+        <a:effectStyle>
+          <a:effectLst>
+            <a:outerShdw blurRad="40000" dist="23000" dir="5400000" rotWithShape="0">
+              <a:srgbClr val="000000">
+                <a:alpha val="35000"/>
+              </a:srgbClr>
+            </a:outerShdw>
+          </a:effectLst>
+          <a:scene3d>
+            <a:camera prst="orthographicFront">
+              <a:rot lat="0" lon="0" rev="0"/>
+            </a:camera>
+            <a:lightRig rig="threePt" dir="t">
+              <a:rot lat="0" lon="0" rev="1200000"/>
+            </a:lightRig>
+          </a:scene3d>
+          <a:sp3d>
+            <a:bevelT w="63500" h="25400"/>
+          </a:sp3d>
         </a:effectStyle>
       </a:effectStyleLst>
       <a:bgFillStyleLst>
         <a:solidFill>
           <a:schemeClr val="phClr"/>
         </a:solidFill>
-        <a:solidFill>
-          <a:schemeClr val="phClr">
-            <a:tint val="95000"/>
-            <a:satMod val="170000"/>
-          </a:schemeClr>
-        </a:solidFill>
         <a:gradFill rotWithShape="1">
           <a:gsLst>
             <a:gs pos="0">
               <a:schemeClr val="phClr">
-                <a:tint val="93000"/>
-                <a:satMod val="150000"/>
-                <a:shade val="98000"/>
-                <a:lumMod val="102000"/>
+                <a:tint val="40000"/>
+                <a:satMod val="350000"/>
               </a:schemeClr>
             </a:gs>
-            <a:gs pos="50000">
+            <a:gs pos="40000">
               <a:schemeClr val="phClr">
-                <a:tint val="98000"/>
-                <a:satMod val="130000"/>
-                <a:shade val="90000"/>
-                <a:lumMod val="103000"/>
+                <a:tint val="45000"/>
+                <a:shade val="99000"/>
+                <a:satMod val="350000"/>
               </a:schemeClr>
             </a:gs>
             <a:gs pos="100000">
               <a:schemeClr val="phClr">
-                <a:shade val="63000"/>
-                <a:satMod val="120000"/>
+                <a:shade val="20000"/>
+                <a:satMod val="255000"/>
               </a:schemeClr>
             </a:gs>
           </a:gsLst>
-          <a:lin ang="5400000" scaled="0"/>
+          <a:path path="circle">
+            <a:fillToRect l="50000" t="-80000" r="50000" b="180000"/>
+          </a:path>
+        </a:gradFill>
+        <a:gradFill rotWithShape="1">
+          <a:gsLst>
+            <a:gs pos="0">
+              <a:schemeClr val="phClr">
+                <a:tint val="80000"/>
+                <a:satMod val="300000"/>
+              </a:schemeClr>
+            </a:gs>
+            <a:gs pos="100000">
+              <a:schemeClr val="phClr">
+                <a:shade val="30000"/>
+                <a:satMod val="200000"/>
+              </a:schemeClr>
+            </a:gs>
+          </a:gsLst>
+          <a:path path="circle">
+            <a:fillToRect l="50000" t="50000" r="50000" b="50000"/>
+          </a:path>
         </a:gradFill>
       </a:bgFillStyleLst>
     </a:fmtScheme>
   </a:themeElements>
   <a:objectDefaults/>
   <a:extraClrSchemeLst/>
-  <a:extLst>
-    <a:ext uri="{05A4C25C-085E-4340-85A3-A5531E510DB2}">
-      <thm15:themeFamily xmlns:thm15="http://schemas.microsoft.com/office/thememl/2012/main" name="Office Theme" id="{62F939B6-93AF-4DB8-9C6B-D6C7DFDC589F}" vid="{4A3C46E8-61CC-4603-A589-7422A47A8E4A}"/>
-    </a:ext>
-  </a:extLst>
 </a:theme>
 </file>
</xml_diff>